<commit_message>
Added more details. Pending current organisation details.
</commit_message>
<xml_diff>
--- a/sse_post_infosys/Samim_Aftab_Ahmed-SSE-CV.docx
+++ b/sse_post_infosys/Samim_Aftab_Ahmed-SSE-CV.docx
@@ -10,9 +10,11 @@
         <w:tblLook w:val="04A0" w:firstRow="1" w:lastRow="0" w:firstColumn="1" w:lastColumn="0" w:noHBand="0" w:noVBand="1"/>
       </w:tblPr>
       <w:tblGrid>
-        <w:gridCol w:w="3021"/>
-        <w:gridCol w:w="2040"/>
-        <w:gridCol w:w="1952"/>
+        <w:gridCol w:w="1435"/>
+        <w:gridCol w:w="275"/>
+        <w:gridCol w:w="1316"/>
+        <w:gridCol w:w="2037"/>
+        <w:gridCol w:w="1950"/>
         <w:gridCol w:w="272"/>
         <w:gridCol w:w="3172"/>
       </w:tblGrid>
@@ -23,14 +25,56 @@
         <w:tc>
           <w:tcPr>
             <w:tcW w:w="10457" w:type="dxa"/>
-            <w:gridSpan w:val="5"/>
+            <w:gridSpan w:val="7"/>
           </w:tcPr>
           <w:p>
             <w:pPr>
               <w:jc w:val="center"/>
-            </w:pPr>
-            <w:r>
-              <w:t>Samim Aftab Ahmed</w:t>
+              <w:rPr>
+                <w:smallCaps/>
+                <w:sz w:val="40"/>
+                <w:szCs w:val="40"/>
+              </w:rPr>
+            </w:pPr>
+            <w:r>
+              <w:rPr>
+                <w:smallCaps/>
+                <w:sz w:val="36"/>
+                <w:szCs w:val="40"/>
+              </w:rPr>
+              <w:t>Samim</w:t>
+            </w:r>
+            <w:r>
+              <w:rPr>
+                <w:smallCaps/>
+                <w:sz w:val="36"/>
+                <w:szCs w:val="40"/>
+              </w:rPr>
+              <w:t xml:space="preserve"> </w:t>
+            </w:r>
+            <w:r>
+              <w:rPr>
+                <w:smallCaps/>
+                <w:sz w:val="36"/>
+                <w:szCs w:val="40"/>
+              </w:rPr>
+              <w:t xml:space="preserve"> Aftab</w:t>
+            </w:r>
+            <w:r>
+              <w:rPr>
+                <w:smallCaps/>
+                <w:sz w:val="36"/>
+                <w:szCs w:val="40"/>
+              </w:rPr>
+              <w:t xml:space="preserve"> </w:t>
+            </w:r>
+            <w:r>
+              <w:rPr>
+                <w:smallCaps/>
+                <w:sz w:val="36"/>
+                <w:szCs w:val="40"/>
+              </w:rPr>
+              <w:t xml:space="preserve"> Ahmed</w:t>
             </w:r>
           </w:p>
         </w:tc>
@@ -42,6 +86,7 @@
         <w:tc>
           <w:tcPr>
             <w:tcW w:w="3021" w:type="dxa"/>
+            <w:gridSpan w:val="3"/>
           </w:tcPr>
           <w:p>
             <w:r>
@@ -58,7 +103,13 @@
               <w:jc w:val="center"/>
             </w:pPr>
             <w:r>
-              <w:t>9854577177</w:t>
+              <w:t>98545</w:t>
+            </w:r>
+            <w:r>
+              <w:t xml:space="preserve"> </w:t>
+            </w:r>
+            <w:r>
+              <w:t>77177</w:t>
             </w:r>
           </w:p>
         </w:tc>
@@ -97,7 +148,7 @@
         <w:tc>
           <w:tcPr>
             <w:tcW w:w="10457" w:type="dxa"/>
-            <w:gridSpan w:val="5"/>
+            <w:gridSpan w:val="7"/>
           </w:tcPr>
           <w:p>
             <w:pPr>
@@ -113,10 +164,19 @@
         <w:tc>
           <w:tcPr>
             <w:tcW w:w="10457" w:type="dxa"/>
-            <w:gridSpan w:val="5"/>
-          </w:tcPr>
-          <w:p>
-            <w:r>
+            <w:gridSpan w:val="7"/>
+          </w:tcPr>
+          <w:p>
+            <w:pPr>
+              <w:rPr>
+                <w:smallCaps/>
+              </w:rPr>
+            </w:pPr>
+            <w:r>
+              <w:rPr>
+                <w:smallCaps/>
+                <w:sz w:val="28"/>
+              </w:rPr>
               <w:t>Work Experience</w:t>
             </w:r>
           </w:p>
@@ -129,6 +189,7 @@
         <w:tc>
           <w:tcPr>
             <w:tcW w:w="3021" w:type="dxa"/>
+            <w:gridSpan w:val="3"/>
           </w:tcPr>
           <w:p>
             <w:r>
@@ -144,11 +205,20 @@
           <w:p>
             <w:pPr>
               <w:jc w:val="center"/>
-            </w:pPr>
-            <w:r>
+              <w:rPr>
+                <w:i/>
+              </w:rPr>
+            </w:pPr>
+            <w:r>
+              <w:rPr>
+                <w:i/>
+              </w:rPr>
               <w:t>Infosys</w:t>
             </w:r>
             <w:r>
+              <w:rPr>
+                <w:i/>
+              </w:rPr>
               <w:t xml:space="preserve"> Limited</w:t>
             </w:r>
           </w:p>
@@ -162,19 +232,22 @@
               <w:jc w:val="right"/>
             </w:pPr>
             <w:r>
-              <w:t>Sept 2023 – Present</w:t>
-            </w:r>
-          </w:p>
-        </w:tc>
-      </w:tr>
-      <w:tr>
-        <w:trPr>
-          <w:jc w:val="center"/>
-        </w:trPr>
-        <w:tc>
-          <w:tcPr>
-            <w:tcW w:w="10457" w:type="dxa"/>
-            <w:gridSpan w:val="5"/>
+              <w:t>Sep</w:t>
+            </w:r>
+            <w:r>
+              <w:t xml:space="preserve"> 2023 – Present</w:t>
+            </w:r>
+          </w:p>
+        </w:tc>
+      </w:tr>
+      <w:tr>
+        <w:trPr>
+          <w:jc w:val="center"/>
+        </w:trPr>
+        <w:tc>
+          <w:tcPr>
+            <w:tcW w:w="10457" w:type="dxa"/>
+            <w:gridSpan w:val="7"/>
           </w:tcPr>
           <w:p/>
         </w:tc>
@@ -186,7 +259,7 @@
         <w:tc>
           <w:tcPr>
             <w:tcW w:w="10457" w:type="dxa"/>
-            <w:gridSpan w:val="5"/>
+            <w:gridSpan w:val="7"/>
           </w:tcPr>
           <w:p/>
         </w:tc>
@@ -198,6 +271,7 @@
         <w:tc>
           <w:tcPr>
             <w:tcW w:w="3021" w:type="dxa"/>
+            <w:gridSpan w:val="3"/>
           </w:tcPr>
           <w:p>
             <w:r>
@@ -211,12 +285,24 @@
             <w:gridSpan w:val="3"/>
           </w:tcPr>
           <w:p>
+            <w:pPr>
+              <w:jc w:val="center"/>
+              <w:rPr>
+                <w:i/>
+              </w:rPr>
+            </w:pPr>
             <w:proofErr w:type="spellStart"/>
             <w:r>
+              <w:rPr>
+                <w:i/>
+              </w:rPr>
               <w:t>Zaloni</w:t>
             </w:r>
             <w:proofErr w:type="spellEnd"/>
             <w:r>
+              <w:rPr>
+                <w:i/>
+              </w:rPr>
               <w:t xml:space="preserve"> Technologies India Private Limited</w:t>
             </w:r>
           </w:p>
@@ -248,7 +334,7 @@
         <w:tc>
           <w:tcPr>
             <w:tcW w:w="10457" w:type="dxa"/>
-            <w:gridSpan w:val="5"/>
+            <w:gridSpan w:val="7"/>
           </w:tcPr>
           <w:p>
             <w:pPr>
@@ -257,7 +343,8 @@
                 <w:ilvl w:val="0"/>
                 <w:numId w:val="4"/>
               </w:numPr>
-              <w:ind w:left="427"/>
+              <w:ind w:left="337" w:hanging="270"/>
+              <w:jc w:val="both"/>
             </w:pPr>
             <w:r>
               <w:t xml:space="preserve">Implemented </w:t>
@@ -284,10 +371,14 @@
                 <w:ilvl w:val="0"/>
                 <w:numId w:val="4"/>
               </w:numPr>
-              <w:ind w:left="427"/>
-            </w:pPr>
-            <w:r>
-              <w:t>Upgraded the Spark based actions to run on Apache Spark 3.</w:t>
+              <w:ind w:left="337" w:hanging="270"/>
+              <w:jc w:val="both"/>
+            </w:pPr>
+            <w:r>
+              <w:t>Enhanced the password encryption service with per workf</w:t>
+            </w:r>
+            <w:r>
+              <w:t>low basis encryption key and deleting it post execution, thereby enhancing the security of the passwords stored in the database.</w:t>
             </w:r>
           </w:p>
           <w:p>
@@ -297,21 +388,17 @@
                 <w:ilvl w:val="0"/>
                 <w:numId w:val="4"/>
               </w:numPr>
-              <w:ind w:left="427"/>
-            </w:pPr>
-            <w:r>
-              <w:t>Worked on creating and setting up Microsof</w:t>
-            </w:r>
-            <w:r>
-              <w:t xml:space="preserve">t Azure service principal app, using which spark jobs can be submitted to a </w:t>
-            </w:r>
-            <w:proofErr w:type="spellStart"/>
-            <w:r>
-              <w:t>Databricks</w:t>
-            </w:r>
-            <w:proofErr w:type="spellEnd"/>
-            <w:r>
-              <w:t xml:space="preserve"> cluster.</w:t>
+              <w:ind w:left="337" w:hanging="270"/>
+              <w:jc w:val="both"/>
+            </w:pPr>
+            <w:r>
+              <w:t>Upgraded the Spark based actions to run on Apache Spark</w:t>
+            </w:r>
+            <w:r>
+              <w:t xml:space="preserve"> version</w:t>
+            </w:r>
+            <w:r>
+              <w:t xml:space="preserve"> 3.</w:t>
             </w:r>
           </w:p>
           <w:p>
@@ -321,7 +408,33 @@
                 <w:ilvl w:val="0"/>
                 <w:numId w:val="4"/>
               </w:numPr>
-              <w:ind w:left="427"/>
+              <w:ind w:left="337" w:hanging="270"/>
+              <w:jc w:val="both"/>
+            </w:pPr>
+            <w:r>
+              <w:t>Worked on creating and setting up Microsof</w:t>
+            </w:r>
+            <w:r>
+              <w:t xml:space="preserve">t Azure service principal app, using which spark jobs can be submitted to a </w:t>
+            </w:r>
+            <w:proofErr w:type="spellStart"/>
+            <w:r>
+              <w:t>Databricks</w:t>
+            </w:r>
+            <w:proofErr w:type="spellEnd"/>
+            <w:r>
+              <w:t xml:space="preserve"> cluster.</w:t>
+            </w:r>
+          </w:p>
+          <w:p>
+            <w:pPr>
+              <w:pStyle w:val="ListParagraph"/>
+              <w:numPr>
+                <w:ilvl w:val="0"/>
+                <w:numId w:val="4"/>
+              </w:numPr>
+              <w:ind w:left="337" w:hanging="270"/>
+              <w:jc w:val="both"/>
             </w:pPr>
             <w:r>
               <w:t xml:space="preserve">Added Google </w:t>
@@ -335,16 +448,42 @@
               <w:t xml:space="preserve"> support to the database provisioning feature.</w:t>
             </w:r>
           </w:p>
-        </w:tc>
-      </w:tr>
-      <w:tr>
-        <w:trPr>
-          <w:jc w:val="center"/>
-        </w:trPr>
-        <w:tc>
-          <w:tcPr>
-            <w:tcW w:w="10457" w:type="dxa"/>
-            <w:gridSpan w:val="5"/>
+          <w:p>
+            <w:pPr>
+              <w:pStyle w:val="ListParagraph"/>
+              <w:numPr>
+                <w:ilvl w:val="0"/>
+                <w:numId w:val="4"/>
+              </w:numPr>
+              <w:ind w:left="337" w:hanging="270"/>
+              <w:jc w:val="both"/>
+            </w:pPr>
+            <w:r>
+              <w:t>Mentored 3</w:t>
+            </w:r>
+            <w:r>
+              <w:t xml:space="preserve"> junior colleagues by providing KT sessions about the Product and the Technologies used</w:t>
+            </w:r>
+            <w:r>
+              <w:t>, with guidance</w:t>
+            </w:r>
+            <w:r>
+              <w:t xml:space="preserve"> during development</w:t>
+            </w:r>
+            <w:r>
+              <w:t xml:space="preserve">. </w:t>
+            </w:r>
+          </w:p>
+        </w:tc>
+      </w:tr>
+      <w:tr>
+        <w:trPr>
+          <w:jc w:val="center"/>
+        </w:trPr>
+        <w:tc>
+          <w:tcPr>
+            <w:tcW w:w="10457" w:type="dxa"/>
+            <w:gridSpan w:val="7"/>
           </w:tcPr>
           <w:p/>
         </w:tc>
@@ -356,6 +495,7 @@
         <w:tc>
           <w:tcPr>
             <w:tcW w:w="3021" w:type="dxa"/>
+            <w:gridSpan w:val="3"/>
           </w:tcPr>
           <w:p>
             <w:r>
@@ -369,12 +509,24 @@
             <w:gridSpan w:val="3"/>
           </w:tcPr>
           <w:p>
+            <w:pPr>
+              <w:jc w:val="center"/>
+              <w:rPr>
+                <w:i/>
+              </w:rPr>
+            </w:pPr>
             <w:proofErr w:type="spellStart"/>
             <w:r>
+              <w:rPr>
+                <w:i/>
+              </w:rPr>
               <w:t>Zaloni</w:t>
             </w:r>
             <w:proofErr w:type="spellEnd"/>
             <w:r>
+              <w:rPr>
+                <w:i/>
+              </w:rPr>
               <w:t xml:space="preserve"> Technologies India Private Limited</w:t>
             </w:r>
           </w:p>
@@ -400,7 +552,7 @@
         <w:tc>
           <w:tcPr>
             <w:tcW w:w="10457" w:type="dxa"/>
-            <w:gridSpan w:val="5"/>
+            <w:gridSpan w:val="7"/>
           </w:tcPr>
           <w:p>
             <w:pPr>
@@ -409,10 +561,26 @@
                 <w:ilvl w:val="0"/>
                 <w:numId w:val="3"/>
               </w:numPr>
-              <w:ind w:left="427"/>
-            </w:pPr>
-            <w:r>
-              <w:t>Added Password validation support based upon NIST option 5 standards.</w:t>
+              <w:ind w:left="337" w:hanging="270"/>
+              <w:jc w:val="both"/>
+            </w:pPr>
+            <w:r>
+              <w:t>Developed the</w:t>
+            </w:r>
+            <w:r>
+              <w:t xml:space="preserve"> Password validation support based upon NIST option 5 standards</w:t>
+            </w:r>
+            <w:r>
+              <w:t xml:space="preserve">, </w:t>
+            </w:r>
+            <w:r>
+              <w:t>for passwords</w:t>
+            </w:r>
+            <w:r>
+              <w:t xml:space="preserve"> created by users</w:t>
+            </w:r>
+            <w:r>
+              <w:t>.</w:t>
             </w:r>
           </w:p>
           <w:p>
@@ -422,7 +590,8 @@
                 <w:ilvl w:val="0"/>
                 <w:numId w:val="3"/>
               </w:numPr>
-              <w:ind w:left="427"/>
+              <w:ind w:left="337" w:hanging="270"/>
+              <w:jc w:val="both"/>
             </w:pPr>
             <w:r>
               <w:t>Added SAP HANA support to the database provisioning and import feature.</w:t>
@@ -435,7 +604,8 @@
                 <w:ilvl w:val="0"/>
                 <w:numId w:val="3"/>
               </w:numPr>
-              <w:ind w:left="427"/>
+              <w:ind w:left="337" w:hanging="270"/>
+              <w:jc w:val="both"/>
             </w:pPr>
             <w:r>
               <w:t>Developed</w:t>
@@ -452,7 +622,13 @@
             </w:r>
             <w:proofErr w:type="spellEnd"/>
             <w:r>
-              <w:t xml:space="preserve"> on a tumbling window basis.</w:t>
+              <w:t xml:space="preserve"> on a tumbling window basis</w:t>
+            </w:r>
+            <w:r>
+              <w:t>, triggered by events set as pre-conditions</w:t>
+            </w:r>
+            <w:r>
+              <w:t>.</w:t>
             </w:r>
           </w:p>
           <w:p>
@@ -462,7 +638,8 @@
                 <w:ilvl w:val="0"/>
                 <w:numId w:val="3"/>
               </w:numPr>
-              <w:ind w:left="427"/>
+              <w:ind w:left="337" w:hanging="270"/>
+              <w:jc w:val="both"/>
             </w:pPr>
             <w:r>
               <w:t>Owned and maintained the Event-based Workflow Execution feature.</w:t>
@@ -477,7 +654,7 @@
         <w:tc>
           <w:tcPr>
             <w:tcW w:w="10457" w:type="dxa"/>
-            <w:gridSpan w:val="5"/>
+            <w:gridSpan w:val="7"/>
           </w:tcPr>
           <w:p/>
         </w:tc>
@@ -489,6 +666,7 @@
         <w:tc>
           <w:tcPr>
             <w:tcW w:w="3021" w:type="dxa"/>
+            <w:gridSpan w:val="3"/>
           </w:tcPr>
           <w:p>
             <w:r>
@@ -502,20 +680,38 @@
             <w:gridSpan w:val="3"/>
           </w:tcPr>
           <w:p>
+            <w:pPr>
+              <w:jc w:val="center"/>
+              <w:rPr>
+                <w:i/>
+              </w:rPr>
+            </w:pPr>
             <w:proofErr w:type="spellStart"/>
             <w:r>
+              <w:rPr>
+                <w:i/>
+              </w:rPr>
               <w:t>Shass</w:t>
             </w:r>
             <w:proofErr w:type="spellEnd"/>
             <w:r>
+              <w:rPr>
+                <w:i/>
+              </w:rPr>
               <w:t xml:space="preserve"> Information and Quality </w:t>
             </w:r>
             <w:proofErr w:type="spellStart"/>
             <w:r>
+              <w:rPr>
+                <w:i/>
+              </w:rPr>
               <w:t>Engg</w:t>
             </w:r>
             <w:proofErr w:type="spellEnd"/>
             <w:r>
+              <w:rPr>
+                <w:i/>
+              </w:rPr>
               <w:t>. Services</w:t>
             </w:r>
           </w:p>
@@ -541,7 +737,7 @@
         <w:tc>
           <w:tcPr>
             <w:tcW w:w="10457" w:type="dxa"/>
-            <w:gridSpan w:val="5"/>
+            <w:gridSpan w:val="7"/>
           </w:tcPr>
           <w:p>
             <w:pPr>
@@ -550,7 +746,8 @@
                 <w:ilvl w:val="0"/>
                 <w:numId w:val="2"/>
               </w:numPr>
-              <w:ind w:left="427"/>
+              <w:ind w:left="337" w:hanging="270"/>
+              <w:jc w:val="both"/>
             </w:pPr>
             <w:r>
               <w:t xml:space="preserve">Revamped the frontend and backend of a Spring Boot web application named </w:t>
@@ -571,7 +768,8 @@
                 <w:ilvl w:val="0"/>
                 <w:numId w:val="2"/>
               </w:numPr>
-              <w:ind w:left="427"/>
+              <w:ind w:left="337" w:hanging="270"/>
+              <w:jc w:val="both"/>
             </w:pPr>
             <w:r>
               <w:t xml:space="preserve">Introduced the </w:t>
@@ -592,15 +790,11 @@
                 <w:ilvl w:val="0"/>
                 <w:numId w:val="2"/>
               </w:numPr>
-              <w:ind w:left="427"/>
-            </w:pPr>
-            <w:r>
-              <w:t>Introduc</w:t>
-            </w:r>
-            <w:bookmarkStart w:id="0" w:name="_GoBack"/>
-            <w:bookmarkEnd w:id="0"/>
-            <w:r>
-              <w:t>ed the social login functionality where users can register as well as login using their Facebook accounts.</w:t>
+              <w:ind w:left="337" w:hanging="270"/>
+              <w:jc w:val="both"/>
+            </w:pPr>
+            <w:r>
+              <w:t>Introduced the social login functionality where users can register as well as login using their Facebook accounts.</w:t>
             </w:r>
           </w:p>
           <w:p>
@@ -610,7 +804,8 @@
                 <w:ilvl w:val="0"/>
                 <w:numId w:val="2"/>
               </w:numPr>
-              <w:ind w:left="427"/>
+              <w:ind w:left="337" w:hanging="270"/>
+              <w:jc w:val="both"/>
             </w:pPr>
             <w:r>
               <w:t xml:space="preserve">Implemented single page filter functionality using core JavaScript and </w:t>
@@ -633,7 +828,7 @@
         <w:tc>
           <w:tcPr>
             <w:tcW w:w="10457" w:type="dxa"/>
-            <w:gridSpan w:val="5"/>
+            <w:gridSpan w:val="7"/>
           </w:tcPr>
           <w:p/>
         </w:tc>
@@ -645,6 +840,7 @@
         <w:tc>
           <w:tcPr>
             <w:tcW w:w="3021" w:type="dxa"/>
+            <w:gridSpan w:val="3"/>
           </w:tcPr>
           <w:p>
             <w:r>
@@ -658,20 +854,38 @@
             <w:gridSpan w:val="3"/>
           </w:tcPr>
           <w:p>
+            <w:pPr>
+              <w:jc w:val="center"/>
+              <w:rPr>
+                <w:i/>
+              </w:rPr>
+            </w:pPr>
             <w:proofErr w:type="spellStart"/>
             <w:r>
+              <w:rPr>
+                <w:i/>
+              </w:rPr>
               <w:t>Shass</w:t>
             </w:r>
             <w:proofErr w:type="spellEnd"/>
             <w:r>
+              <w:rPr>
+                <w:i/>
+              </w:rPr>
               <w:t xml:space="preserve"> Information and Quality </w:t>
             </w:r>
             <w:proofErr w:type="spellStart"/>
             <w:r>
+              <w:rPr>
+                <w:i/>
+              </w:rPr>
               <w:t>Engg</w:t>
             </w:r>
             <w:proofErr w:type="spellEnd"/>
             <w:r>
+              <w:rPr>
+                <w:i/>
+              </w:rPr>
               <w:t>. Services</w:t>
             </w:r>
           </w:p>
@@ -697,7 +911,7 @@
         <w:tc>
           <w:tcPr>
             <w:tcW w:w="10457" w:type="dxa"/>
-            <w:gridSpan w:val="5"/>
+            <w:gridSpan w:val="7"/>
           </w:tcPr>
           <w:p>
             <w:pPr>
@@ -706,7 +920,8 @@
                 <w:ilvl w:val="0"/>
                 <w:numId w:val="1"/>
               </w:numPr>
-              <w:ind w:left="427"/>
+              <w:ind w:left="337" w:hanging="270"/>
+              <w:jc w:val="both"/>
             </w:pPr>
             <w:r>
               <w:t xml:space="preserve">Developed </w:t>
@@ -727,7 +942,8 @@
                 <w:ilvl w:val="0"/>
                 <w:numId w:val="1"/>
               </w:numPr>
-              <w:ind w:left="427"/>
+              <w:ind w:left="337" w:hanging="270"/>
+              <w:jc w:val="both"/>
             </w:pPr>
             <w:r>
               <w:t xml:space="preserve">Authorization of users were done using JWT, with the backend being developed using </w:t>
@@ -750,8 +966,228 @@
         <w:tc>
           <w:tcPr>
             <w:tcW w:w="10457" w:type="dxa"/>
+            <w:gridSpan w:val="7"/>
+          </w:tcPr>
+          <w:p/>
+        </w:tc>
+      </w:tr>
+      <w:tr>
+        <w:trPr>
+          <w:jc w:val="center"/>
+        </w:trPr>
+        <w:tc>
+          <w:tcPr>
+            <w:tcW w:w="10457" w:type="dxa"/>
+            <w:gridSpan w:val="7"/>
+          </w:tcPr>
+          <w:p>
+            <w:pPr>
+              <w:rPr>
+                <w:smallCaps/>
+              </w:rPr>
+            </w:pPr>
+            <w:r>
+              <w:rPr>
+                <w:smallCaps/>
+                <w:sz w:val="28"/>
+              </w:rPr>
+              <w:t>Technical Skills</w:t>
+            </w:r>
+          </w:p>
+        </w:tc>
+      </w:tr>
+      <w:tr>
+        <w:trPr>
+          <w:jc w:val="center"/>
+        </w:trPr>
+        <w:tc>
+          <w:tcPr>
+            <w:tcW w:w="1435" w:type="dxa"/>
+          </w:tcPr>
+          <w:p>
+            <w:r>
+              <w:t>Proficient in</w:t>
+            </w:r>
+          </w:p>
+        </w:tc>
+        <w:tc>
+          <w:tcPr>
+            <w:tcW w:w="270" w:type="dxa"/>
+          </w:tcPr>
+          <w:p>
+            <w:r>
+              <w:t>:</w:t>
+            </w:r>
+          </w:p>
+        </w:tc>
+        <w:tc>
+          <w:tcPr>
+            <w:tcW w:w="8752" w:type="dxa"/>
             <w:gridSpan w:val="5"/>
           </w:tcPr>
+          <w:p>
+            <w:pPr>
+              <w:jc w:val="both"/>
+            </w:pPr>
+            <w:r>
+              <w:t>Java 8</w:t>
+            </w:r>
+            <w:r>
+              <w:t xml:space="preserve"> and 17</w:t>
+            </w:r>
+            <w:r>
+              <w:t xml:space="preserve">, Spring (Boot, </w:t>
+            </w:r>
+            <w:proofErr w:type="spellStart"/>
+            <w:r>
+              <w:t>Config</w:t>
+            </w:r>
+            <w:proofErr w:type="spellEnd"/>
+            <w:r>
+              <w:t xml:space="preserve">, Security, Cloud, MVC, </w:t>
+            </w:r>
+            <w:proofErr w:type="spellStart"/>
+            <w:r>
+              <w:t>WebFlux</w:t>
+            </w:r>
+            <w:proofErr w:type="spellEnd"/>
+            <w:r>
+              <w:t>, JPA</w:t>
+            </w:r>
+            <w:r>
+              <w:t>),</w:t>
+            </w:r>
+            <w:r>
+              <w:t xml:space="preserve"> </w:t>
+            </w:r>
+            <w:proofErr w:type="spellStart"/>
+            <w:r>
+              <w:t>HashiCorp</w:t>
+            </w:r>
+            <w:proofErr w:type="spellEnd"/>
+            <w:r>
+              <w:t xml:space="preserve"> Vault, Drools,</w:t>
+            </w:r>
+            <w:r>
+              <w:t xml:space="preserve"> </w:t>
+            </w:r>
+            <w:proofErr w:type="spellStart"/>
+            <w:r>
+              <w:t>Liquibase</w:t>
+            </w:r>
+            <w:proofErr w:type="spellEnd"/>
+            <w:r>
+              <w:t>,</w:t>
+            </w:r>
+            <w:r>
+              <w:t xml:space="preserve"> </w:t>
+            </w:r>
+            <w:proofErr w:type="spellStart"/>
+            <w:r>
+              <w:t>HandlebarsJS</w:t>
+            </w:r>
+            <w:proofErr w:type="spellEnd"/>
+            <w:r>
+              <w:t>, HTML, CSS</w:t>
+            </w:r>
+            <w:r>
+              <w:t>.</w:t>
+            </w:r>
+          </w:p>
+        </w:tc>
+      </w:tr>
+      <w:tr>
+        <w:trPr>
+          <w:jc w:val="center"/>
+        </w:trPr>
+        <w:tc>
+          <w:tcPr>
+            <w:tcW w:w="1435" w:type="dxa"/>
+          </w:tcPr>
+          <w:p>
+            <w:r>
+              <w:t>Familiar with</w:t>
+            </w:r>
+          </w:p>
+        </w:tc>
+        <w:tc>
+          <w:tcPr>
+            <w:tcW w:w="270" w:type="dxa"/>
+          </w:tcPr>
+          <w:p>
+            <w:r>
+              <w:t>:</w:t>
+            </w:r>
+          </w:p>
+        </w:tc>
+        <w:tc>
+          <w:tcPr>
+            <w:tcW w:w="8752" w:type="dxa"/>
+            <w:gridSpan w:val="5"/>
+          </w:tcPr>
+          <w:p>
+            <w:pPr>
+              <w:jc w:val="both"/>
+            </w:pPr>
+            <w:r>
+              <w:t>Spark, Hadoop, MapReduce, Cloudera CDP, CD</w:t>
+            </w:r>
+            <w:bookmarkStart w:id="0" w:name="_GoBack"/>
+            <w:bookmarkEnd w:id="0"/>
+            <w:r>
+              <w:t>H,</w:t>
+            </w:r>
+            <w:r>
+              <w:t xml:space="preserve"> Ranger,</w:t>
+            </w:r>
+            <w:r>
+              <w:t xml:space="preserve"> Hive,</w:t>
+            </w:r>
+            <w:r>
+              <w:t xml:space="preserve"> Azure (App, VM, ADLS, </w:t>
+            </w:r>
+            <w:proofErr w:type="spellStart"/>
+            <w:r>
+              <w:t>Databricks</w:t>
+            </w:r>
+            <w:proofErr w:type="spellEnd"/>
+            <w:r>
+              <w:t>), AWS (EC2, S3, RDS),</w:t>
+            </w:r>
+            <w:r>
+              <w:t xml:space="preserve"> Angular, </w:t>
+            </w:r>
+            <w:proofErr w:type="spellStart"/>
+            <w:r>
+              <w:t>ReactJS</w:t>
+            </w:r>
+            <w:proofErr w:type="spellEnd"/>
+            <w:r>
+              <w:t>, JavaScript, MySQL</w:t>
+            </w:r>
+            <w:r>
+              <w:t xml:space="preserve">, </w:t>
+            </w:r>
+            <w:proofErr w:type="spellStart"/>
+            <w:r>
+              <w:t>ElasticSearch</w:t>
+            </w:r>
+            <w:proofErr w:type="spellEnd"/>
+            <w:r>
+              <w:t>.</w:t>
+            </w:r>
+          </w:p>
+        </w:tc>
+      </w:tr>
+      <w:tr>
+        <w:trPr>
+          <w:jc w:val="center"/>
+        </w:trPr>
+        <w:tc>
+          <w:tcPr>
+            <w:tcW w:w="10457" w:type="dxa"/>
+            <w:gridSpan w:val="7"/>
+          </w:tcPr>
           <w:p/>
         </w:tc>
       </w:tr>
@@ -762,7 +1198,74 @@
         <w:tc>
           <w:tcPr>
             <w:tcW w:w="10457" w:type="dxa"/>
-            <w:gridSpan w:val="5"/>
+            <w:gridSpan w:val="7"/>
+          </w:tcPr>
+          <w:p>
+            <w:pPr>
+              <w:rPr>
+                <w:smallCaps/>
+              </w:rPr>
+            </w:pPr>
+            <w:r>
+              <w:rPr>
+                <w:smallCaps/>
+                <w:sz w:val="28"/>
+              </w:rPr>
+              <w:t>Educational Qualification</w:t>
+            </w:r>
+          </w:p>
+        </w:tc>
+      </w:tr>
+      <w:tr>
+        <w:trPr>
+          <w:jc w:val="center"/>
+        </w:trPr>
+        <w:tc>
+          <w:tcPr>
+            <w:tcW w:w="10457" w:type="dxa"/>
+            <w:gridSpan w:val="7"/>
+          </w:tcPr>
+          <w:p>
+            <w:pPr>
+              <w:pStyle w:val="ListParagraph"/>
+              <w:numPr>
+                <w:ilvl w:val="0"/>
+                <w:numId w:val="5"/>
+              </w:numPr>
+              <w:ind w:left="337" w:hanging="270"/>
+              <w:rPr>
+                <w:szCs w:val="21"/>
+              </w:rPr>
+            </w:pPr>
+            <w:r>
+              <w:rPr>
+                <w:szCs w:val="21"/>
+              </w:rPr>
+              <w:t>MCA</w:t>
+            </w:r>
+            <w:r>
+              <w:rPr>
+                <w:szCs w:val="21"/>
+              </w:rPr>
+              <w:t xml:space="preserve"> from NERIM Group of Institutions under Dibrugarh University in 2019 with 69.76 %</w:t>
+            </w:r>
+            <w:r>
+              <w:rPr>
+                <w:szCs w:val="21"/>
+              </w:rPr>
+              <w:t>.</w:t>
+            </w:r>
+          </w:p>
+        </w:tc>
+      </w:tr>
+      <w:tr>
+        <w:trPr>
+          <w:jc w:val="center"/>
+        </w:trPr>
+        <w:tc>
+          <w:tcPr>
+            <w:tcW w:w="10457" w:type="dxa"/>
+            <w:gridSpan w:val="7"/>
           </w:tcPr>
           <w:p/>
         </w:tc>
@@ -774,7 +1277,7 @@
         <w:tc>
           <w:tcPr>
             <w:tcW w:w="10457" w:type="dxa"/>
-            <w:gridSpan w:val="5"/>
+            <w:gridSpan w:val="7"/>
           </w:tcPr>
           <w:p/>
         </w:tc>
@@ -786,7 +1289,7 @@
         <w:tc>
           <w:tcPr>
             <w:tcW w:w="10457" w:type="dxa"/>
-            <w:gridSpan w:val="5"/>
+            <w:gridSpan w:val="7"/>
           </w:tcPr>
           <w:p/>
         </w:tc>
@@ -798,7 +1301,7 @@
         <w:tc>
           <w:tcPr>
             <w:tcW w:w="10457" w:type="dxa"/>
-            <w:gridSpan w:val="5"/>
+            <w:gridSpan w:val="7"/>
           </w:tcPr>
           <w:p/>
         </w:tc>
@@ -810,7 +1313,7 @@
         <w:tc>
           <w:tcPr>
             <w:tcW w:w="10457" w:type="dxa"/>
-            <w:gridSpan w:val="5"/>
+            <w:gridSpan w:val="7"/>
           </w:tcPr>
           <w:p/>
         </w:tc>
@@ -822,7 +1325,7 @@
         <w:tc>
           <w:tcPr>
             <w:tcW w:w="10457" w:type="dxa"/>
-            <w:gridSpan w:val="5"/>
+            <w:gridSpan w:val="7"/>
           </w:tcPr>
           <w:p/>
         </w:tc>
@@ -834,7 +1337,7 @@
         <w:tc>
           <w:tcPr>
             <w:tcW w:w="10457" w:type="dxa"/>
-            <w:gridSpan w:val="5"/>
+            <w:gridSpan w:val="7"/>
           </w:tcPr>
           <w:p/>
         </w:tc>
@@ -846,7 +1349,7 @@
         <w:tc>
           <w:tcPr>
             <w:tcW w:w="10457" w:type="dxa"/>
-            <w:gridSpan w:val="5"/>
+            <w:gridSpan w:val="7"/>
           </w:tcPr>
           <w:p/>
         </w:tc>
@@ -858,7 +1361,7 @@
         <w:tc>
           <w:tcPr>
             <w:tcW w:w="10457" w:type="dxa"/>
-            <w:gridSpan w:val="5"/>
+            <w:gridSpan w:val="7"/>
           </w:tcPr>
           <w:p/>
         </w:tc>
@@ -870,7 +1373,7 @@
         <w:tc>
           <w:tcPr>
             <w:tcW w:w="10457" w:type="dxa"/>
-            <w:gridSpan w:val="5"/>
+            <w:gridSpan w:val="7"/>
           </w:tcPr>
           <w:p/>
         </w:tc>
@@ -882,7 +1385,7 @@
         <w:tc>
           <w:tcPr>
             <w:tcW w:w="10457" w:type="dxa"/>
-            <w:gridSpan w:val="5"/>
+            <w:gridSpan w:val="7"/>
           </w:tcPr>
           <w:p/>
         </w:tc>
@@ -894,88 +1397,12 @@
         <w:tc>
           <w:tcPr>
             <w:tcW w:w="10457" w:type="dxa"/>
-            <w:gridSpan w:val="5"/>
+            <w:gridSpan w:val="7"/>
           </w:tcPr>
           <w:p/>
         </w:tc>
       </w:tr>
-      <w:tr>
-        <w:trPr>
-          <w:jc w:val="center"/>
-        </w:trPr>
-        <w:tc>
-          <w:tcPr>
-            <w:tcW w:w="10457" w:type="dxa"/>
-            <w:gridSpan w:val="5"/>
-          </w:tcPr>
-          <w:p/>
-        </w:tc>
-      </w:tr>
-      <w:tr>
-        <w:trPr>
-          <w:jc w:val="center"/>
-        </w:trPr>
-        <w:tc>
-          <w:tcPr>
-            <w:tcW w:w="10457" w:type="dxa"/>
-            <w:gridSpan w:val="5"/>
-          </w:tcPr>
-          <w:p/>
-        </w:tc>
-      </w:tr>
-      <w:tr>
-        <w:trPr>
-          <w:jc w:val="center"/>
-        </w:trPr>
-        <w:tc>
-          <w:tcPr>
-            <w:tcW w:w="10457" w:type="dxa"/>
-            <w:gridSpan w:val="5"/>
-          </w:tcPr>
-          <w:p/>
-        </w:tc>
-      </w:tr>
-      <w:tr>
-        <w:trPr>
-          <w:jc w:val="center"/>
-        </w:trPr>
-        <w:tc>
-          <w:tcPr>
-            <w:tcW w:w="10457" w:type="dxa"/>
-            <w:gridSpan w:val="5"/>
-          </w:tcPr>
-          <w:p/>
-        </w:tc>
-      </w:tr>
-      <w:tr>
-        <w:trPr>
-          <w:jc w:val="center"/>
-        </w:trPr>
-        <w:tc>
-          <w:tcPr>
-            <w:tcW w:w="10457" w:type="dxa"/>
-            <w:gridSpan w:val="5"/>
-          </w:tcPr>
-          <w:p/>
-        </w:tc>
-      </w:tr>
-      <w:tr>
-        <w:trPr>
-          <w:jc w:val="center"/>
-        </w:trPr>
-        <w:tc>
-          <w:tcPr>
-            <w:tcW w:w="10457" w:type="dxa"/>
-            <w:gridSpan w:val="5"/>
-          </w:tcPr>
-          <w:p/>
-        </w:tc>
-      </w:tr>
     </w:tbl>
-    <w:p/>
-    <w:p/>
-    <w:p/>
-    <w:p/>
     <w:p/>
     <w:p/>
     <w:p/>
@@ -1248,6 +1675,120 @@
     </w:lvl>
   </w:abstractNum>
   <w:abstractNum w:abstractNumId="2" w15:restartNumberingAfterBreak="0">
+    <w:nsid w:val="46FD08B6"/>
+    <w:multiLevelType w:val="hybridMultilevel"/>
+    <w:tmpl w:val="9740F9FA"/>
+    <w:lvl w:ilvl="0" w:tplc="6EECEE10">
+      <w:start w:val="1"/>
+      <w:numFmt w:val="bullet"/>
+      <w:lvlText w:val=""/>
+      <w:lvlJc w:val="left"/>
+      <w:pPr>
+        <w:ind w:left="720" w:hanging="360"/>
+      </w:pPr>
+      <w:rPr>
+        <w:rFonts w:ascii="Symbol" w:hAnsi="Symbol" w:hint="default"/>
+        <w:sz w:val="16"/>
+      </w:rPr>
+    </w:lvl>
+    <w:lvl w:ilvl="1" w:tplc="04090003" w:tentative="1">
+      <w:start w:val="1"/>
+      <w:numFmt w:val="bullet"/>
+      <w:lvlText w:val="o"/>
+      <w:lvlJc w:val="left"/>
+      <w:pPr>
+        <w:ind w:left="1440" w:hanging="360"/>
+      </w:pPr>
+      <w:rPr>
+        <w:rFonts w:ascii="Courier New" w:hAnsi="Courier New" w:cs="Courier New" w:hint="default"/>
+      </w:rPr>
+    </w:lvl>
+    <w:lvl w:ilvl="2" w:tplc="04090005" w:tentative="1">
+      <w:start w:val="1"/>
+      <w:numFmt w:val="bullet"/>
+      <w:lvlText w:val=""/>
+      <w:lvlJc w:val="left"/>
+      <w:pPr>
+        <w:ind w:left="2160" w:hanging="360"/>
+      </w:pPr>
+      <w:rPr>
+        <w:rFonts w:ascii="Wingdings" w:hAnsi="Wingdings" w:hint="default"/>
+      </w:rPr>
+    </w:lvl>
+    <w:lvl w:ilvl="3" w:tplc="04090001" w:tentative="1">
+      <w:start w:val="1"/>
+      <w:numFmt w:val="bullet"/>
+      <w:lvlText w:val=""/>
+      <w:lvlJc w:val="left"/>
+      <w:pPr>
+        <w:ind w:left="2880" w:hanging="360"/>
+      </w:pPr>
+      <w:rPr>
+        <w:rFonts w:ascii="Symbol" w:hAnsi="Symbol" w:hint="default"/>
+      </w:rPr>
+    </w:lvl>
+    <w:lvl w:ilvl="4" w:tplc="04090003" w:tentative="1">
+      <w:start w:val="1"/>
+      <w:numFmt w:val="bullet"/>
+      <w:lvlText w:val="o"/>
+      <w:lvlJc w:val="left"/>
+      <w:pPr>
+        <w:ind w:left="3600" w:hanging="360"/>
+      </w:pPr>
+      <w:rPr>
+        <w:rFonts w:ascii="Courier New" w:hAnsi="Courier New" w:cs="Courier New" w:hint="default"/>
+      </w:rPr>
+    </w:lvl>
+    <w:lvl w:ilvl="5" w:tplc="04090005" w:tentative="1">
+      <w:start w:val="1"/>
+      <w:numFmt w:val="bullet"/>
+      <w:lvlText w:val=""/>
+      <w:lvlJc w:val="left"/>
+      <w:pPr>
+        <w:ind w:left="4320" w:hanging="360"/>
+      </w:pPr>
+      <w:rPr>
+        <w:rFonts w:ascii="Wingdings" w:hAnsi="Wingdings" w:hint="default"/>
+      </w:rPr>
+    </w:lvl>
+    <w:lvl w:ilvl="6" w:tplc="04090001" w:tentative="1">
+      <w:start w:val="1"/>
+      <w:numFmt w:val="bullet"/>
+      <w:lvlText w:val=""/>
+      <w:lvlJc w:val="left"/>
+      <w:pPr>
+        <w:ind w:left="5040" w:hanging="360"/>
+      </w:pPr>
+      <w:rPr>
+        <w:rFonts w:ascii="Symbol" w:hAnsi="Symbol" w:hint="default"/>
+      </w:rPr>
+    </w:lvl>
+    <w:lvl w:ilvl="7" w:tplc="04090003" w:tentative="1">
+      <w:start w:val="1"/>
+      <w:numFmt w:val="bullet"/>
+      <w:lvlText w:val="o"/>
+      <w:lvlJc w:val="left"/>
+      <w:pPr>
+        <w:ind w:left="5760" w:hanging="360"/>
+      </w:pPr>
+      <w:rPr>
+        <w:rFonts w:ascii="Courier New" w:hAnsi="Courier New" w:cs="Courier New" w:hint="default"/>
+      </w:rPr>
+    </w:lvl>
+    <w:lvl w:ilvl="8" w:tplc="04090005" w:tentative="1">
+      <w:start w:val="1"/>
+      <w:numFmt w:val="bullet"/>
+      <w:lvlText w:val=""/>
+      <w:lvlJc w:val="left"/>
+      <w:pPr>
+        <w:ind w:left="6480" w:hanging="360"/>
+      </w:pPr>
+      <w:rPr>
+        <w:rFonts w:ascii="Wingdings" w:hAnsi="Wingdings" w:hint="default"/>
+      </w:rPr>
+    </w:lvl>
+  </w:abstractNum>
+  <w:abstractNum w:abstractNumId="3" w15:restartNumberingAfterBreak="0">
     <w:nsid w:val="61E00730"/>
     <w:multiLevelType w:val="hybridMultilevel"/>
     <w:tmpl w:val="3C3AEE22"/>
@@ -1361,7 +1902,7 @@
       </w:rPr>
     </w:lvl>
   </w:abstractNum>
-  <w:abstractNum w:abstractNumId="3" w15:restartNumberingAfterBreak="0">
+  <w:abstractNum w:abstractNumId="4" w15:restartNumberingAfterBreak="0">
     <w:nsid w:val="6A383CDC"/>
     <w:multiLevelType w:val="hybridMultilevel"/>
     <w:tmpl w:val="22FA58F6"/>
@@ -1479,13 +2020,16 @@
     <w:abstractNumId w:val="0"/>
   </w:num>
   <w:num w:numId="2">
-    <w:abstractNumId w:val="3"/>
+    <w:abstractNumId w:val="4"/>
   </w:num>
   <w:num w:numId="3">
-    <w:abstractNumId w:val="2"/>
+    <w:abstractNumId w:val="3"/>
   </w:num>
   <w:num w:numId="4">
     <w:abstractNumId w:val="1"/>
+  </w:num>
+  <w:num w:numId="5">
+    <w:abstractNumId w:val="2"/>
   </w:num>
 </w:numbering>
 </file>
@@ -1887,6 +2431,7 @@
   <w:style w:type="character" w:default="1" w:styleId="DefaultParagraphFont">
     <w:name w:val="Default Paragraph Font"/>
     <w:uiPriority w:val="1"/>
+    <w:semiHidden/>
     <w:unhideWhenUsed/>
   </w:style>
   <w:style w:type="table" w:default="1" w:styleId="TableNormal">

</xml_diff>

<commit_message>
Completed CV but improvement needed
</commit_message>
<xml_diff>
--- a/sse_post_infosys/Samim_Aftab_Ahmed-SSE-CV.docx
+++ b/sse_post_infosys/Samim_Aftab_Ahmed-SSE-CV.docx
@@ -7,16 +7,24 @@
         <w:tblStyle w:val="TableGrid"/>
         <w:tblW w:w="0" w:type="auto"/>
         <w:jc w:val="center"/>
+        <w:tblBorders>
+          <w:top w:val="none" w:sz="0" w:space="0" w:color="auto"/>
+          <w:left w:val="none" w:sz="0" w:space="0" w:color="auto"/>
+          <w:bottom w:val="none" w:sz="0" w:space="0" w:color="auto"/>
+          <w:right w:val="none" w:sz="0" w:space="0" w:color="auto"/>
+          <w:insideH w:val="none" w:sz="0" w:space="0" w:color="auto"/>
+          <w:insideV w:val="none" w:sz="0" w:space="0" w:color="auto"/>
+        </w:tblBorders>
         <w:tblLook w:val="04A0" w:firstRow="1" w:lastRow="0" w:firstColumn="1" w:lastColumn="0" w:noHBand="0" w:noVBand="1"/>
       </w:tblPr>
       <w:tblGrid>
-        <w:gridCol w:w="1435"/>
+        <w:gridCol w:w="1440"/>
         <w:gridCol w:w="275"/>
-        <w:gridCol w:w="1316"/>
-        <w:gridCol w:w="2037"/>
-        <w:gridCol w:w="1950"/>
-        <w:gridCol w:w="272"/>
-        <w:gridCol w:w="3172"/>
+        <w:gridCol w:w="1345"/>
+        <w:gridCol w:w="1890"/>
+        <w:gridCol w:w="1929"/>
+        <w:gridCol w:w="501"/>
+        <w:gridCol w:w="2943"/>
       </w:tblGrid>
       <w:tr>
         <w:trPr>
@@ -24,7 +32,7 @@
         </w:trPr>
         <w:tc>
           <w:tcPr>
-            <w:tcW w:w="10457" w:type="dxa"/>
+            <w:tcW w:w="10323" w:type="dxa"/>
             <w:gridSpan w:val="7"/>
           </w:tcPr>
           <w:p>
@@ -32,49 +40,17 @@
               <w:jc w:val="center"/>
               <w:rPr>
                 <w:smallCaps/>
-                <w:sz w:val="40"/>
+                <w:sz w:val="32"/>
                 <w:szCs w:val="40"/>
               </w:rPr>
             </w:pPr>
             <w:r>
               <w:rPr>
                 <w:smallCaps/>
-                <w:sz w:val="36"/>
+                <w:sz w:val="32"/>
                 <w:szCs w:val="40"/>
               </w:rPr>
-              <w:t>Samim</w:t>
-            </w:r>
-            <w:r>
-              <w:rPr>
-                <w:smallCaps/>
-                <w:sz w:val="36"/>
-                <w:szCs w:val="40"/>
-              </w:rPr>
-              <w:t xml:space="preserve"> </w:t>
-            </w:r>
-            <w:r>
-              <w:rPr>
-                <w:smallCaps/>
-                <w:sz w:val="36"/>
-                <w:szCs w:val="40"/>
-              </w:rPr>
-              <w:t xml:space="preserve"> Aftab</w:t>
-            </w:r>
-            <w:r>
-              <w:rPr>
-                <w:smallCaps/>
-                <w:sz w:val="36"/>
-                <w:szCs w:val="40"/>
-              </w:rPr>
-              <w:t xml:space="preserve"> </w:t>
-            </w:r>
-            <w:r>
-              <w:rPr>
-                <w:smallCaps/>
-                <w:sz w:val="36"/>
-                <w:szCs w:val="40"/>
-              </w:rPr>
-              <w:t xml:space="preserve"> Ahmed</w:t>
+              <w:t>Samim  Aftab  Ahmed</w:t>
             </w:r>
           </w:p>
         </w:tc>
@@ -85,8 +61,11 @@
         </w:trPr>
         <w:tc>
           <w:tcPr>
-            <w:tcW w:w="3021" w:type="dxa"/>
+            <w:tcW w:w="3060" w:type="dxa"/>
             <w:gridSpan w:val="3"/>
+            <w:tcBorders>
+              <w:right w:val="single" w:sz="8" w:space="0" w:color="auto"/>
+            </w:tcBorders>
           </w:tcPr>
           <w:p>
             <w:r>
@@ -96,26 +75,27 @@
         </w:tc>
         <w:tc>
           <w:tcPr>
-            <w:tcW w:w="2040" w:type="dxa"/>
+            <w:tcW w:w="1890" w:type="dxa"/>
+            <w:tcBorders>
+              <w:right w:val="single" w:sz="8" w:space="0" w:color="auto"/>
+            </w:tcBorders>
           </w:tcPr>
           <w:p>
             <w:pPr>
               <w:jc w:val="center"/>
             </w:pPr>
             <w:r>
-              <w:t>98545</w:t>
-            </w:r>
-            <w:r>
-              <w:t xml:space="preserve"> </w:t>
-            </w:r>
-            <w:r>
-              <w:t>77177</w:t>
-            </w:r>
-          </w:p>
-        </w:tc>
-        <w:tc>
-          <w:tcPr>
-            <w:tcW w:w="1952" w:type="dxa"/>
+              <w:t>98545 77177</w:t>
+            </w:r>
+          </w:p>
+        </w:tc>
+        <w:tc>
+          <w:tcPr>
+            <w:tcW w:w="1929" w:type="dxa"/>
+            <w:tcBorders>
+              <w:left w:val="single" w:sz="8" w:space="0" w:color="auto"/>
+              <w:right w:val="single" w:sz="8" w:space="0" w:color="auto"/>
+            </w:tcBorders>
           </w:tcPr>
           <w:p>
             <w:pPr>
@@ -130,6 +110,9 @@
           <w:tcPr>
             <w:tcW w:w="3444" w:type="dxa"/>
             <w:gridSpan w:val="2"/>
+            <w:tcBorders>
+              <w:left w:val="single" w:sz="8" w:space="0" w:color="auto"/>
+            </w:tcBorders>
           </w:tcPr>
           <w:p>
             <w:pPr>
@@ -147,12 +130,16 @@
         </w:trPr>
         <w:tc>
           <w:tcPr>
-            <w:tcW w:w="10457" w:type="dxa"/>
+            <w:tcW w:w="10323" w:type="dxa"/>
             <w:gridSpan w:val="7"/>
           </w:tcPr>
           <w:p>
             <w:pPr>
               <w:jc w:val="center"/>
+              <w:rPr>
+                <w:sz w:val="10"/>
+                <w:szCs w:val="16"/>
+              </w:rPr>
             </w:pPr>
           </w:p>
         </w:tc>
@@ -163,21 +150,104 @@
         </w:trPr>
         <w:tc>
           <w:tcPr>
-            <w:tcW w:w="10457" w:type="dxa"/>
+            <w:tcW w:w="10323" w:type="dxa"/>
             <w:gridSpan w:val="7"/>
-          </w:tcPr>
-          <w:p>
-            <w:pPr>
-              <w:rPr>
+            <w:tcBorders>
+              <w:bottom w:val="single" w:sz="8" w:space="0" w:color="auto"/>
+            </w:tcBorders>
+          </w:tcPr>
+          <w:p>
+            <w:pPr>
+              <w:rPr>
+                <w:b/>
                 <w:smallCaps/>
-              </w:rPr>
-            </w:pPr>
-            <w:r>
-              <w:rPr>
+                <w:sz w:val="24"/>
+              </w:rPr>
+            </w:pPr>
+            <w:r>
+              <w:rPr>
+                <w:b/>
                 <w:smallCaps/>
-                <w:sz w:val="28"/>
+                <w:sz w:val="24"/>
               </w:rPr>
               <w:t>Work Experience</w:t>
+            </w:r>
+          </w:p>
+        </w:tc>
+      </w:tr>
+      <w:tr>
+        <w:trPr>
+          <w:trHeight w:val="493"/>
+          <w:jc w:val="center"/>
+        </w:trPr>
+        <w:tc>
+          <w:tcPr>
+            <w:tcW w:w="3060" w:type="dxa"/>
+            <w:gridSpan w:val="3"/>
+            <w:tcBorders>
+              <w:top w:val="single" w:sz="8" w:space="0" w:color="auto"/>
+            </w:tcBorders>
+            <w:vAlign w:val="center"/>
+          </w:tcPr>
+          <w:p>
+            <w:pPr>
+              <w:rPr>
+                <w:b/>
+              </w:rPr>
+            </w:pPr>
+            <w:r>
+              <w:rPr>
+                <w:b/>
+              </w:rPr>
+              <w:t>Senior Software Engineer</w:t>
+            </w:r>
+          </w:p>
+        </w:tc>
+        <w:tc>
+          <w:tcPr>
+            <w:tcW w:w="4320" w:type="dxa"/>
+            <w:gridSpan w:val="3"/>
+            <w:vAlign w:val="center"/>
+          </w:tcPr>
+          <w:p>
+            <w:pPr>
+              <w:jc w:val="center"/>
+              <w:rPr>
+                <w:i/>
+              </w:rPr>
+            </w:pPr>
+            <w:r>
+              <w:rPr>
+                <w:i/>
+              </w:rPr>
+              <w:t>Infosys</w:t>
+            </w:r>
+            <w:r>
+              <w:rPr>
+                <w:i/>
+              </w:rPr>
+              <w:t xml:space="preserve"> Limited</w:t>
+            </w:r>
+          </w:p>
+        </w:tc>
+        <w:tc>
+          <w:tcPr>
+            <w:tcW w:w="2943" w:type="dxa"/>
+            <w:tcBorders>
+              <w:top w:val="single" w:sz="8" w:space="0" w:color="auto"/>
+              <w:left w:val="nil"/>
+            </w:tcBorders>
+            <w:vAlign w:val="center"/>
+          </w:tcPr>
+          <w:p>
+            <w:pPr>
+              <w:jc w:val="right"/>
+            </w:pPr>
+            <w:r>
+              <w:t>Sep</w:t>
+            </w:r>
+            <w:r>
+              <w:t xml:space="preserve"> 2023 – Present</w:t>
             </w:r>
           </w:p>
         </w:tc>
@@ -188,54 +258,172 @@
         </w:trPr>
         <w:tc>
           <w:tcPr>
-            <w:tcW w:w="3021" w:type="dxa"/>
-            <w:gridSpan w:val="3"/>
-          </w:tcPr>
-          <w:p>
-            <w:r>
-              <w:t>Senior Software Engineer</w:t>
-            </w:r>
-          </w:p>
-        </w:tc>
-        <w:tc>
-          <w:tcPr>
-            <w:tcW w:w="4264" w:type="dxa"/>
-            <w:gridSpan w:val="3"/>
-          </w:tcPr>
-          <w:p>
-            <w:pPr>
-              <w:jc w:val="center"/>
-              <w:rPr>
-                <w:i/>
-              </w:rPr>
-            </w:pPr>
-            <w:r>
-              <w:rPr>
-                <w:i/>
-              </w:rPr>
-              <w:t>Infosys</w:t>
-            </w:r>
-            <w:r>
-              <w:rPr>
-                <w:i/>
-              </w:rPr>
-              <w:t xml:space="preserve"> Limited</w:t>
-            </w:r>
-          </w:p>
-        </w:tc>
-        <w:tc>
-          <w:tcPr>
-            <w:tcW w:w="3172" w:type="dxa"/>
-          </w:tcPr>
-          <w:p>
-            <w:pPr>
-              <w:jc w:val="right"/>
-            </w:pPr>
-            <w:r>
-              <w:t>Sep</w:t>
-            </w:r>
-            <w:r>
-              <w:t xml:space="preserve"> 2023 – Present</w:t>
+            <w:tcW w:w="10323" w:type="dxa"/>
+            <w:gridSpan w:val="7"/>
+          </w:tcPr>
+          <w:p>
+            <w:pPr>
+              <w:pStyle w:val="ListParagraph"/>
+              <w:numPr>
+                <w:ilvl w:val="0"/>
+                <w:numId w:val="6"/>
+              </w:numPr>
+              <w:ind w:left="337" w:hanging="270"/>
+              <w:jc w:val="both"/>
+            </w:pPr>
+            <w:r>
+              <w:t>Worked for the client Truist</w:t>
+            </w:r>
+            <w:r>
+              <w:t xml:space="preserve"> Financial Corporation </w:t>
+            </w:r>
+            <w:r>
+              <w:t>on their Product Arena, which is a Data Operations Software</w:t>
+            </w:r>
+            <w:r>
+              <w:t>.</w:t>
+            </w:r>
+          </w:p>
+          <w:p>
+            <w:pPr>
+              <w:pStyle w:val="ListParagraph"/>
+              <w:numPr>
+                <w:ilvl w:val="0"/>
+                <w:numId w:val="6"/>
+              </w:numPr>
+              <w:ind w:left="337" w:hanging="270"/>
+              <w:jc w:val="both"/>
+            </w:pPr>
+            <w:r>
+              <w:t xml:space="preserve">Developed the core services for secure secrets </w:t>
+            </w:r>
+            <w:r>
+              <w:t>storage</w:t>
+            </w:r>
+            <w:r>
+              <w:t xml:space="preserve"> </w:t>
+            </w:r>
+            <w:r>
+              <w:t>in</w:t>
+            </w:r>
+            <w:r>
+              <w:t xml:space="preserve"> </w:t>
+            </w:r>
+            <w:proofErr w:type="spellStart"/>
+            <w:r>
+              <w:t>HashiCorp</w:t>
+            </w:r>
+            <w:proofErr w:type="spellEnd"/>
+            <w:r>
+              <w:t xml:space="preserve"> Vault.</w:t>
+            </w:r>
+            <w:r>
+              <w:t xml:space="preserve"> Also, performed spikes studying </w:t>
+            </w:r>
+            <w:proofErr w:type="spellStart"/>
+            <w:r>
+              <w:t>HashiCorp</w:t>
+            </w:r>
+            <w:proofErr w:type="spellEnd"/>
+            <w:r>
+              <w:t xml:space="preserve"> Vault’s feasibility with Arena, with continuous interactions with the Architects.</w:t>
+            </w:r>
+          </w:p>
+          <w:p>
+            <w:pPr>
+              <w:pStyle w:val="ListParagraph"/>
+              <w:numPr>
+                <w:ilvl w:val="0"/>
+                <w:numId w:val="6"/>
+              </w:numPr>
+              <w:ind w:left="337" w:hanging="270"/>
+              <w:jc w:val="both"/>
+            </w:pPr>
+            <w:r>
+              <w:t xml:space="preserve">Implemented </w:t>
+            </w:r>
+            <w:proofErr w:type="spellStart"/>
+            <w:r>
+              <w:t>ServiceNow</w:t>
+            </w:r>
+            <w:proofErr w:type="spellEnd"/>
+            <w:r>
+              <w:t xml:space="preserve"> approval gate in the Data Provisioning feature, through which users require an approval</w:t>
+            </w:r>
+            <w:r>
+              <w:t xml:space="preserve"> from the owner of the Dataset for </w:t>
+            </w:r>
+            <w:r>
+              <w:t>provisioning</w:t>
+            </w:r>
+            <w:r>
+              <w:t xml:space="preserve"> to any destination</w:t>
+            </w:r>
+            <w:r>
+              <w:t>.</w:t>
+            </w:r>
+          </w:p>
+          <w:p>
+            <w:pPr>
+              <w:pStyle w:val="ListParagraph"/>
+              <w:numPr>
+                <w:ilvl w:val="0"/>
+                <w:numId w:val="6"/>
+              </w:numPr>
+              <w:ind w:left="337" w:hanging="270"/>
+              <w:jc w:val="both"/>
+            </w:pPr>
+            <w:r>
+              <w:t>Migrated the obsolete Hibernate specific implementations to JPA specific implementations, while upgrading the Product to Spring Boot version 3.</w:t>
+            </w:r>
+          </w:p>
+          <w:p>
+            <w:pPr>
+              <w:pStyle w:val="ListParagraph"/>
+              <w:numPr>
+                <w:ilvl w:val="0"/>
+                <w:numId w:val="6"/>
+              </w:numPr>
+              <w:ind w:left="337" w:hanging="270"/>
+              <w:jc w:val="both"/>
+            </w:pPr>
+            <w:r>
+              <w:t xml:space="preserve">Resolved multiple DAST, SAST </w:t>
+            </w:r>
+            <w:r>
+              <w:t>bugs</w:t>
+            </w:r>
+            <w:r>
+              <w:t xml:space="preserve"> reported by Sonar.</w:t>
+            </w:r>
+          </w:p>
+          <w:p>
+            <w:pPr>
+              <w:pStyle w:val="ListParagraph"/>
+              <w:numPr>
+                <w:ilvl w:val="0"/>
+                <w:numId w:val="6"/>
+              </w:numPr>
+              <w:ind w:left="337" w:hanging="270"/>
+              <w:jc w:val="both"/>
+            </w:pPr>
+            <w:r>
+              <w:t>Mentored 2 of our junior team mates</w:t>
+            </w:r>
+            <w:r>
+              <w:t xml:space="preserve"> by providing KT sessions about the Product</w:t>
+            </w:r>
+            <w:r>
+              <w:t>,</w:t>
+            </w:r>
+            <w:r>
+              <w:t xml:space="preserve"> </w:t>
+            </w:r>
+            <w:r>
+              <w:t xml:space="preserve">especially the DB Provision feature, </w:t>
+            </w:r>
+            <w:r>
+              <w:t>and the Technologies used, with guidance during development.</w:t>
             </w:r>
           </w:p>
         </w:tc>
@@ -246,10 +434,82 @@
         </w:trPr>
         <w:tc>
           <w:tcPr>
-            <w:tcW w:w="10457" w:type="dxa"/>
+            <w:tcW w:w="10323" w:type="dxa"/>
             <w:gridSpan w:val="7"/>
           </w:tcPr>
           <w:p/>
+        </w:tc>
+      </w:tr>
+      <w:tr>
+        <w:trPr>
+          <w:trHeight w:val="367"/>
+          <w:jc w:val="center"/>
+        </w:trPr>
+        <w:tc>
+          <w:tcPr>
+            <w:tcW w:w="3060" w:type="dxa"/>
+            <w:gridSpan w:val="3"/>
+          </w:tcPr>
+          <w:p>
+            <w:pPr>
+              <w:rPr>
+                <w:b/>
+              </w:rPr>
+            </w:pPr>
+            <w:r>
+              <w:rPr>
+                <w:b/>
+              </w:rPr>
+              <w:t>Senior Software Engineer</w:t>
+            </w:r>
+          </w:p>
+        </w:tc>
+        <w:tc>
+          <w:tcPr>
+            <w:tcW w:w="4320" w:type="dxa"/>
+            <w:gridSpan w:val="3"/>
+          </w:tcPr>
+          <w:p>
+            <w:pPr>
+              <w:jc w:val="center"/>
+              <w:rPr>
+                <w:i/>
+              </w:rPr>
+            </w:pPr>
+            <w:proofErr w:type="spellStart"/>
+            <w:r>
+              <w:rPr>
+                <w:i/>
+              </w:rPr>
+              <w:t>Zaloni</w:t>
+            </w:r>
+            <w:proofErr w:type="spellEnd"/>
+            <w:r>
+              <w:rPr>
+                <w:i/>
+              </w:rPr>
+              <w:t xml:space="preserve"> Technologies India Private Limited</w:t>
+            </w:r>
+          </w:p>
+        </w:tc>
+        <w:tc>
+          <w:tcPr>
+            <w:tcW w:w="2943" w:type="dxa"/>
+          </w:tcPr>
+          <w:p>
+            <w:pPr>
+              <w:jc w:val="right"/>
+            </w:pPr>
+            <w:r>
+              <w:t>Feb 2022 –</w:t>
+            </w:r>
+            <w:r>
+              <w:t xml:space="preserve"> Aug</w:t>
+            </w:r>
+            <w:r>
+              <w:t xml:space="preserve"> 2023</w:t>
+            </w:r>
+          </w:p>
         </w:tc>
       </w:tr>
       <w:tr>
@@ -258,82 +518,7 @@
         </w:trPr>
         <w:tc>
           <w:tcPr>
-            <w:tcW w:w="10457" w:type="dxa"/>
-            <w:gridSpan w:val="7"/>
-          </w:tcPr>
-          <w:p/>
-        </w:tc>
-      </w:tr>
-      <w:tr>
-        <w:trPr>
-          <w:jc w:val="center"/>
-        </w:trPr>
-        <w:tc>
-          <w:tcPr>
-            <w:tcW w:w="3021" w:type="dxa"/>
-            <w:gridSpan w:val="3"/>
-          </w:tcPr>
-          <w:p>
-            <w:r>
-              <w:t>Senior Software Engineer</w:t>
-            </w:r>
-          </w:p>
-        </w:tc>
-        <w:tc>
-          <w:tcPr>
-            <w:tcW w:w="4264" w:type="dxa"/>
-            <w:gridSpan w:val="3"/>
-          </w:tcPr>
-          <w:p>
-            <w:pPr>
-              <w:jc w:val="center"/>
-              <w:rPr>
-                <w:i/>
-              </w:rPr>
-            </w:pPr>
-            <w:proofErr w:type="spellStart"/>
-            <w:r>
-              <w:rPr>
-                <w:i/>
-              </w:rPr>
-              <w:t>Zaloni</w:t>
-            </w:r>
-            <w:proofErr w:type="spellEnd"/>
-            <w:r>
-              <w:rPr>
-                <w:i/>
-              </w:rPr>
-              <w:t xml:space="preserve"> Technologies India Private Limited</w:t>
-            </w:r>
-          </w:p>
-        </w:tc>
-        <w:tc>
-          <w:tcPr>
-            <w:tcW w:w="3172" w:type="dxa"/>
-          </w:tcPr>
-          <w:p>
-            <w:pPr>
-              <w:jc w:val="right"/>
-            </w:pPr>
-            <w:r>
-              <w:t>Feb 2022 –</w:t>
-            </w:r>
-            <w:r>
-              <w:t xml:space="preserve"> Aug</w:t>
-            </w:r>
-            <w:r>
-              <w:t xml:space="preserve"> 2023</w:t>
-            </w:r>
-          </w:p>
-        </w:tc>
-      </w:tr>
-      <w:tr>
-        <w:trPr>
-          <w:jc w:val="center"/>
-        </w:trPr>
-        <w:tc>
-          <w:tcPr>
-            <w:tcW w:w="10457" w:type="dxa"/>
+            <w:tcW w:w="10323" w:type="dxa"/>
             <w:gridSpan w:val="7"/>
           </w:tcPr>
           <w:p>
@@ -347,21 +532,13 @@
               <w:jc w:val="both"/>
             </w:pPr>
             <w:r>
-              <w:t xml:space="preserve">Implemented </w:t>
-            </w:r>
-            <w:proofErr w:type="spellStart"/>
-            <w:r>
-              <w:t>ServiceNow</w:t>
-            </w:r>
-            <w:proofErr w:type="spellEnd"/>
-            <w:r>
-              <w:t xml:space="preserve"> approval gate in the Data Provisioning feature, through which users require an approval for </w:t>
-            </w:r>
-            <w:r>
-              <w:t>performing provisioning on any D</w:t>
-            </w:r>
-            <w:r>
-              <w:t>ataset.</w:t>
+              <w:t>Worked on the Product Arena, as mentioned on my previous experience, before</w:t>
+            </w:r>
+            <w:r>
+              <w:t xml:space="preserve"> its</w:t>
+            </w:r>
+            <w:r>
+              <w:t xml:space="preserve"> acquisition by Truist.</w:t>
             </w:r>
           </w:p>
           <w:p>
@@ -375,7 +552,13 @@
               <w:jc w:val="both"/>
             </w:pPr>
             <w:r>
-              <w:t>Enhanced the password encryption service with per workf</w:t>
+              <w:t xml:space="preserve">Enhanced the password </w:t>
+            </w:r>
+            <w:r>
+              <w:t>encryption</w:t>
+            </w:r>
+            <w:r>
+              <w:t xml:space="preserve"> service with per workf</w:t>
             </w:r>
             <w:r>
               <w:t>low basis encryption key and deleting it post execution, thereby enhancing the security of the passwords stored in the database.</w:t>
@@ -392,7 +575,13 @@
               <w:jc w:val="both"/>
             </w:pPr>
             <w:r>
-              <w:t>Upgraded the Spark based actions to run on Apache Spark</w:t>
+              <w:t xml:space="preserve">Upgraded the Spark based actions to </w:t>
+            </w:r>
+            <w:r>
+              <w:t>execute</w:t>
+            </w:r>
+            <w:r>
+              <w:t xml:space="preserve"> on Apache Spark</w:t>
             </w:r>
             <w:r>
               <w:t xml:space="preserve"> version</w:t>
@@ -462,7 +651,13 @@
               <w:t>Mentored 3</w:t>
             </w:r>
             <w:r>
-              <w:t xml:space="preserve"> junior colleagues by providing KT sessions about the Product and the Technologies used</w:t>
+              <w:t xml:space="preserve"> junior colleagues by providing KT sessions about the Product</w:t>
+            </w:r>
+            <w:r>
+              <w:t>, especially the File Ingestion, DB Provision, DB Import feature</w:t>
+            </w:r>
+            <w:r>
+              <w:t xml:space="preserve"> and the Technologies used</w:t>
             </w:r>
             <w:r>
               <w:t>, with guidance</w:t>
@@ -482,10 +677,79 @@
         </w:trPr>
         <w:tc>
           <w:tcPr>
-            <w:tcW w:w="10457" w:type="dxa"/>
+            <w:tcW w:w="10323" w:type="dxa"/>
             <w:gridSpan w:val="7"/>
           </w:tcPr>
           <w:p/>
+        </w:tc>
+      </w:tr>
+      <w:tr>
+        <w:trPr>
+          <w:trHeight w:val="369"/>
+          <w:jc w:val="center"/>
+        </w:trPr>
+        <w:tc>
+          <w:tcPr>
+            <w:tcW w:w="3060" w:type="dxa"/>
+            <w:gridSpan w:val="3"/>
+          </w:tcPr>
+          <w:p>
+            <w:pPr>
+              <w:rPr>
+                <w:b/>
+              </w:rPr>
+            </w:pPr>
+            <w:r>
+              <w:rPr>
+                <w:b/>
+              </w:rPr>
+              <w:t>Software Engineer</w:t>
+            </w:r>
+          </w:p>
+        </w:tc>
+        <w:tc>
+          <w:tcPr>
+            <w:tcW w:w="4320" w:type="dxa"/>
+            <w:gridSpan w:val="3"/>
+          </w:tcPr>
+          <w:p>
+            <w:pPr>
+              <w:jc w:val="center"/>
+              <w:rPr>
+                <w:i/>
+              </w:rPr>
+            </w:pPr>
+            <w:proofErr w:type="spellStart"/>
+            <w:r>
+              <w:rPr>
+                <w:i/>
+              </w:rPr>
+              <w:t>Zaloni</w:t>
+            </w:r>
+            <w:proofErr w:type="spellEnd"/>
+            <w:r>
+              <w:rPr>
+                <w:i/>
+              </w:rPr>
+              <w:t xml:space="preserve"> Technologies India Private Limited</w:t>
+            </w:r>
+          </w:p>
+        </w:tc>
+        <w:tc>
+          <w:tcPr>
+            <w:tcW w:w="2943" w:type="dxa"/>
+            <w:tcBorders>
+              <w:left w:val="nil"/>
+            </w:tcBorders>
+          </w:tcPr>
+          <w:p>
+            <w:pPr>
+              <w:jc w:val="right"/>
+            </w:pPr>
+            <w:r>
+              <w:t>Aug 2020 – Jan 2022</w:t>
+            </w:r>
+          </w:p>
         </w:tc>
       </w:tr>
       <w:tr>
@@ -494,64 +758,7 @@
         </w:trPr>
         <w:tc>
           <w:tcPr>
-            <w:tcW w:w="3021" w:type="dxa"/>
-            <w:gridSpan w:val="3"/>
-          </w:tcPr>
-          <w:p>
-            <w:r>
-              <w:t>Software Engineer</w:t>
-            </w:r>
-          </w:p>
-        </w:tc>
-        <w:tc>
-          <w:tcPr>
-            <w:tcW w:w="4264" w:type="dxa"/>
-            <w:gridSpan w:val="3"/>
-          </w:tcPr>
-          <w:p>
-            <w:pPr>
-              <w:jc w:val="center"/>
-              <w:rPr>
-                <w:i/>
-              </w:rPr>
-            </w:pPr>
-            <w:proofErr w:type="spellStart"/>
-            <w:r>
-              <w:rPr>
-                <w:i/>
-              </w:rPr>
-              <w:t>Zaloni</w:t>
-            </w:r>
-            <w:proofErr w:type="spellEnd"/>
-            <w:r>
-              <w:rPr>
-                <w:i/>
-              </w:rPr>
-              <w:t xml:space="preserve"> Technologies India Private Limited</w:t>
-            </w:r>
-          </w:p>
-        </w:tc>
-        <w:tc>
-          <w:tcPr>
-            <w:tcW w:w="3172" w:type="dxa"/>
-          </w:tcPr>
-          <w:p>
-            <w:pPr>
-              <w:jc w:val="right"/>
-            </w:pPr>
-            <w:r>
-              <w:t>Aug 2020 – Jan 2022</w:t>
-            </w:r>
-          </w:p>
-        </w:tc>
-      </w:tr>
-      <w:tr>
-        <w:trPr>
-          <w:jc w:val="center"/>
-        </w:trPr>
-        <w:tc>
-          <w:tcPr>
-            <w:tcW w:w="10457" w:type="dxa"/>
+            <w:tcW w:w="10323" w:type="dxa"/>
             <w:gridSpan w:val="7"/>
           </w:tcPr>
           <w:p>
@@ -574,10 +781,19 @@
               <w:t xml:space="preserve">, </w:t>
             </w:r>
             <w:r>
-              <w:t>for passwords</w:t>
-            </w:r>
-            <w:r>
-              <w:t xml:space="preserve"> created by users</w:t>
+              <w:t>for</w:t>
+            </w:r>
+            <w:r>
+              <w:t xml:space="preserve"> improved</w:t>
+            </w:r>
+            <w:r>
+              <w:t xml:space="preserve"> passwords</w:t>
+            </w:r>
+            <w:r>
+              <w:t xml:space="preserve"> security for</w:t>
+            </w:r>
+            <w:r>
+              <w:t xml:space="preserve"> users</w:t>
             </w:r>
             <w:r>
               <w:t>.</w:t>
@@ -611,18 +827,19 @@
               <w:t>Developed</w:t>
             </w:r>
             <w:r>
-              <w:t xml:space="preserve"> the Event-based Workflow E</w:t>
-            </w:r>
-            <w:r>
-              <w:t xml:space="preserve">xecution feature which allows the execution of a </w:t>
-            </w:r>
-            <w:proofErr w:type="spellStart"/>
-            <w:r>
-              <w:t>worklfow</w:t>
-            </w:r>
-            <w:proofErr w:type="spellEnd"/>
-            <w:r>
-              <w:t xml:space="preserve"> on a tumbling window basis</w:t>
+              <w:t xml:space="preserve"> the Event-based Workflow </w:t>
+            </w:r>
+            <w:r>
+              <w:t>Trigger</w:t>
+            </w:r>
+            <w:r>
+              <w:t xml:space="preserve"> feature which allows the execution of a </w:t>
+            </w:r>
+            <w:r>
+              <w:t>workfl</w:t>
+            </w:r>
+            <w:r>
+              <w:t>ow on a tumbling window basis</w:t>
             </w:r>
             <w:r>
               <w:t>, triggered by events set as pre-conditions</w:t>
@@ -642,7 +859,13 @@
               <w:jc w:val="both"/>
             </w:pPr>
             <w:r>
-              <w:t>Owned and maintained the Event-based Workflow Execution feature.</w:t>
+              <w:t xml:space="preserve">Owned and maintained the Event-based Workflow </w:t>
+            </w:r>
+            <w:r>
+              <w:t>Trigger</w:t>
+            </w:r>
+            <w:r>
+              <w:t xml:space="preserve"> feature.</w:t>
             </w:r>
           </w:p>
         </w:tc>
@@ -653,10 +876,93 @@
         </w:trPr>
         <w:tc>
           <w:tcPr>
-            <w:tcW w:w="10457" w:type="dxa"/>
+            <w:tcW w:w="10323" w:type="dxa"/>
             <w:gridSpan w:val="7"/>
           </w:tcPr>
           <w:p/>
+        </w:tc>
+      </w:tr>
+      <w:tr>
+        <w:trPr>
+          <w:trHeight w:val="367"/>
+          <w:jc w:val="center"/>
+        </w:trPr>
+        <w:tc>
+          <w:tcPr>
+            <w:tcW w:w="3060" w:type="dxa"/>
+            <w:gridSpan w:val="3"/>
+          </w:tcPr>
+          <w:p>
+            <w:pPr>
+              <w:rPr>
+                <w:b/>
+              </w:rPr>
+            </w:pPr>
+            <w:r>
+              <w:rPr>
+                <w:b/>
+              </w:rPr>
+              <w:t>Software Engineer</w:t>
+            </w:r>
+          </w:p>
+        </w:tc>
+        <w:tc>
+          <w:tcPr>
+            <w:tcW w:w="4320" w:type="dxa"/>
+            <w:gridSpan w:val="3"/>
+          </w:tcPr>
+          <w:p>
+            <w:pPr>
+              <w:jc w:val="center"/>
+              <w:rPr>
+                <w:i/>
+              </w:rPr>
+            </w:pPr>
+            <w:proofErr w:type="spellStart"/>
+            <w:r>
+              <w:rPr>
+                <w:i/>
+              </w:rPr>
+              <w:t>Shass</w:t>
+            </w:r>
+            <w:proofErr w:type="spellEnd"/>
+            <w:r>
+              <w:rPr>
+                <w:i/>
+              </w:rPr>
+              <w:t xml:space="preserve"> Information and Quality </w:t>
+            </w:r>
+            <w:proofErr w:type="spellStart"/>
+            <w:r>
+              <w:rPr>
+                <w:i/>
+              </w:rPr>
+              <w:t>Engg</w:t>
+            </w:r>
+            <w:proofErr w:type="spellEnd"/>
+            <w:r>
+              <w:rPr>
+                <w:i/>
+              </w:rPr>
+              <w:t>. Services</w:t>
+            </w:r>
+          </w:p>
+        </w:tc>
+        <w:tc>
+          <w:tcPr>
+            <w:tcW w:w="2943" w:type="dxa"/>
+            <w:tcBorders>
+              <w:left w:val="nil"/>
+            </w:tcBorders>
+          </w:tcPr>
+          <w:p>
+            <w:pPr>
+              <w:jc w:val="right"/>
+            </w:pPr>
+            <w:r>
+              <w:t>Oct 2017 – Apr 2019</w:t>
+            </w:r>
+          </w:p>
         </w:tc>
       </w:tr>
       <w:tr>
@@ -665,78 +971,7 @@
         </w:trPr>
         <w:tc>
           <w:tcPr>
-            <w:tcW w:w="3021" w:type="dxa"/>
-            <w:gridSpan w:val="3"/>
-          </w:tcPr>
-          <w:p>
-            <w:r>
-              <w:t>Software Engineer</w:t>
-            </w:r>
-          </w:p>
-        </w:tc>
-        <w:tc>
-          <w:tcPr>
-            <w:tcW w:w="4264" w:type="dxa"/>
-            <w:gridSpan w:val="3"/>
-          </w:tcPr>
-          <w:p>
-            <w:pPr>
-              <w:jc w:val="center"/>
-              <w:rPr>
-                <w:i/>
-              </w:rPr>
-            </w:pPr>
-            <w:proofErr w:type="spellStart"/>
-            <w:r>
-              <w:rPr>
-                <w:i/>
-              </w:rPr>
-              <w:t>Shass</w:t>
-            </w:r>
-            <w:proofErr w:type="spellEnd"/>
-            <w:r>
-              <w:rPr>
-                <w:i/>
-              </w:rPr>
-              <w:t xml:space="preserve"> Information and Quality </w:t>
-            </w:r>
-            <w:proofErr w:type="spellStart"/>
-            <w:r>
-              <w:rPr>
-                <w:i/>
-              </w:rPr>
-              <w:t>Engg</w:t>
-            </w:r>
-            <w:proofErr w:type="spellEnd"/>
-            <w:r>
-              <w:rPr>
-                <w:i/>
-              </w:rPr>
-              <w:t>. Services</w:t>
-            </w:r>
-          </w:p>
-        </w:tc>
-        <w:tc>
-          <w:tcPr>
-            <w:tcW w:w="3172" w:type="dxa"/>
-          </w:tcPr>
-          <w:p>
-            <w:pPr>
-              <w:jc w:val="right"/>
-            </w:pPr>
-            <w:r>
-              <w:t>Oct 2017 – Apr 2019</w:t>
-            </w:r>
-          </w:p>
-        </w:tc>
-      </w:tr>
-      <w:tr>
-        <w:trPr>
-          <w:jc w:val="center"/>
-        </w:trPr>
-        <w:tc>
-          <w:tcPr>
-            <w:tcW w:w="10457" w:type="dxa"/>
+            <w:tcW w:w="10323" w:type="dxa"/>
             <w:gridSpan w:val="7"/>
           </w:tcPr>
           <w:p>
@@ -827,10 +1062,17 @@
         </w:trPr>
         <w:tc>
           <w:tcPr>
-            <w:tcW w:w="10457" w:type="dxa"/>
+            <w:tcW w:w="10323" w:type="dxa"/>
             <w:gridSpan w:val="7"/>
           </w:tcPr>
-          <w:p/>
+          <w:p>
+            <w:pPr>
+              <w:ind w:firstLine="720"/>
+              <w:rPr>
+                <w:sz w:val="12"/>
+              </w:rPr>
+            </w:pPr>
+          </w:p>
         </w:tc>
       </w:tr>
       <w:tr>
@@ -839,67 +1081,27 @@
         </w:trPr>
         <w:tc>
           <w:tcPr>
-            <w:tcW w:w="3021" w:type="dxa"/>
-            <w:gridSpan w:val="3"/>
-          </w:tcPr>
-          <w:p>
-            <w:r>
-              <w:t>Android Developer, Intern</w:t>
-            </w:r>
-          </w:p>
-        </w:tc>
-        <w:tc>
-          <w:tcPr>
-            <w:tcW w:w="4264" w:type="dxa"/>
-            <w:gridSpan w:val="3"/>
-          </w:tcPr>
-          <w:p>
-            <w:pPr>
-              <w:jc w:val="center"/>
-              <w:rPr>
-                <w:i/>
-              </w:rPr>
-            </w:pPr>
-            <w:proofErr w:type="spellStart"/>
-            <w:r>
-              <w:rPr>
-                <w:i/>
-              </w:rPr>
-              <w:t>Shass</w:t>
-            </w:r>
-            <w:proofErr w:type="spellEnd"/>
-            <w:r>
-              <w:rPr>
-                <w:i/>
-              </w:rPr>
-              <w:t xml:space="preserve"> Information and Quality </w:t>
-            </w:r>
-            <w:proofErr w:type="spellStart"/>
-            <w:r>
-              <w:rPr>
-                <w:i/>
-              </w:rPr>
-              <w:t>Engg</w:t>
-            </w:r>
-            <w:proofErr w:type="spellEnd"/>
-            <w:r>
-              <w:rPr>
-                <w:i/>
-              </w:rPr>
-              <w:t>. Services</w:t>
-            </w:r>
-          </w:p>
-        </w:tc>
-        <w:tc>
-          <w:tcPr>
-            <w:tcW w:w="3172" w:type="dxa"/>
-          </w:tcPr>
-          <w:p>
-            <w:pPr>
-              <w:jc w:val="right"/>
-            </w:pPr>
-            <w:r>
-              <w:t>Jan 2017 – Jun 2017</w:t>
+            <w:tcW w:w="10323" w:type="dxa"/>
+            <w:gridSpan w:val="7"/>
+            <w:tcBorders>
+              <w:bottom w:val="single" w:sz="8" w:space="0" w:color="auto"/>
+            </w:tcBorders>
+          </w:tcPr>
+          <w:p>
+            <w:pPr>
+              <w:rPr>
+                <w:b/>
+                <w:smallCaps/>
+                <w:sz w:val="24"/>
+              </w:rPr>
+            </w:pPr>
+            <w:r>
+              <w:rPr>
+                <w:b/>
+                <w:smallCaps/>
+                <w:sz w:val="24"/>
+              </w:rPr>
+              <w:t>Technical Skills</w:t>
             </w:r>
           </w:p>
         </w:tc>
@@ -910,51 +1112,106 @@
         </w:trPr>
         <w:tc>
           <w:tcPr>
-            <w:tcW w:w="10457" w:type="dxa"/>
-            <w:gridSpan w:val="7"/>
-          </w:tcPr>
-          <w:p>
-            <w:pPr>
-              <w:pStyle w:val="ListParagraph"/>
-              <w:numPr>
-                <w:ilvl w:val="0"/>
-                <w:numId w:val="1"/>
-              </w:numPr>
-              <w:ind w:left="337" w:hanging="270"/>
+            <w:tcW w:w="1440" w:type="dxa"/>
+          </w:tcPr>
+          <w:p>
+            <w:r>
+              <w:t>Proficient in</w:t>
+            </w:r>
+          </w:p>
+        </w:tc>
+        <w:tc>
+          <w:tcPr>
+            <w:tcW w:w="275" w:type="dxa"/>
+            <w:tcBorders>
+              <w:top w:val="single" w:sz="8" w:space="0" w:color="auto"/>
+              <w:left w:val="nil"/>
+            </w:tcBorders>
+          </w:tcPr>
+          <w:p>
+            <w:r>
+              <w:t>:</w:t>
+            </w:r>
+          </w:p>
+        </w:tc>
+        <w:tc>
+          <w:tcPr>
+            <w:tcW w:w="8608" w:type="dxa"/>
+            <w:gridSpan w:val="5"/>
+            <w:tcBorders>
+              <w:top w:val="single" w:sz="8" w:space="0" w:color="auto"/>
+            </w:tcBorders>
+          </w:tcPr>
+          <w:p>
+            <w:pPr>
               <w:jc w:val="both"/>
             </w:pPr>
             <w:r>
-              <w:t xml:space="preserve">Developed </w:t>
+              <w:t>Java 8</w:t>
+            </w:r>
+            <w:r>
+              <w:t xml:space="preserve"> and 17</w:t>
+            </w:r>
+            <w:r>
+              <w:t xml:space="preserve">, Spring (Boot, </w:t>
             </w:r>
             <w:proofErr w:type="spellStart"/>
             <w:r>
-              <w:t>Fishfed</w:t>
+              <w:t>Config</w:t>
             </w:r>
             <w:proofErr w:type="spellEnd"/>
             <w:r>
-              <w:t xml:space="preserve"> E-Shop, which is an e-commerce android application, where people can buy different types of fish from the Fishery department, Govt. of Assam.</w:t>
-            </w:r>
-          </w:p>
-          <w:p>
-            <w:pPr>
-              <w:pStyle w:val="ListParagraph"/>
-              <w:numPr>
-                <w:ilvl w:val="0"/>
-                <w:numId w:val="1"/>
-              </w:numPr>
-              <w:ind w:left="337" w:hanging="270"/>
-              <w:jc w:val="both"/>
-            </w:pPr>
-            <w:r>
-              <w:t xml:space="preserve">Authorization of users were done using JWT, with the backend being developed using </w:t>
+              <w:t xml:space="preserve">, Security, Cloud, MVC, </w:t>
             </w:r>
             <w:proofErr w:type="spellStart"/>
             <w:r>
-              <w:t>Laravel</w:t>
+              <w:t>WebFlux</w:t>
             </w:r>
             <w:proofErr w:type="spellEnd"/>
             <w:r>
-              <w:t xml:space="preserve"> by my teammate.</w:t>
+              <w:t>, JPA</w:t>
+            </w:r>
+            <w:r>
+              <w:t>),</w:t>
+            </w:r>
+            <w:r>
+              <w:t xml:space="preserve"> </w:t>
+            </w:r>
+            <w:proofErr w:type="spellStart"/>
+            <w:r>
+              <w:t>HashiCorp</w:t>
+            </w:r>
+            <w:proofErr w:type="spellEnd"/>
+            <w:r>
+              <w:t xml:space="preserve"> Vault, </w:t>
+            </w:r>
+            <w:r>
+              <w:t xml:space="preserve">Apache Spark, </w:t>
+            </w:r>
+            <w:r>
+              <w:t>Drools,</w:t>
+            </w:r>
+            <w:r>
+              <w:t xml:space="preserve"> </w:t>
+            </w:r>
+            <w:proofErr w:type="spellStart"/>
+            <w:r>
+              <w:t>Liquibase</w:t>
+            </w:r>
+            <w:proofErr w:type="spellEnd"/>
+            <w:r>
+              <w:t xml:space="preserve">, </w:t>
+            </w:r>
+            <w:proofErr w:type="spellStart"/>
+            <w:r>
+              <w:t>HandlebarsJS</w:t>
+            </w:r>
+            <w:proofErr w:type="spellEnd"/>
+            <w:r>
+              <w:t>, HTML, CSS</w:t>
+            </w:r>
+            <w:r>
+              <w:t>.</w:t>
             </w:r>
           </w:p>
         </w:tc>
@@ -965,10 +1222,90 @@
         </w:trPr>
         <w:tc>
           <w:tcPr>
-            <w:tcW w:w="10457" w:type="dxa"/>
-            <w:gridSpan w:val="7"/>
-          </w:tcPr>
-          <w:p/>
+            <w:tcW w:w="1440" w:type="dxa"/>
+          </w:tcPr>
+          <w:p>
+            <w:r>
+              <w:t>Familiar with</w:t>
+            </w:r>
+          </w:p>
+        </w:tc>
+        <w:tc>
+          <w:tcPr>
+            <w:tcW w:w="275" w:type="dxa"/>
+            <w:tcBorders>
+              <w:left w:val="nil"/>
+            </w:tcBorders>
+          </w:tcPr>
+          <w:p>
+            <w:r>
+              <w:t>:</w:t>
+            </w:r>
+          </w:p>
+        </w:tc>
+        <w:tc>
+          <w:tcPr>
+            <w:tcW w:w="8608" w:type="dxa"/>
+            <w:gridSpan w:val="5"/>
+          </w:tcPr>
+          <w:p>
+            <w:pPr>
+              <w:jc w:val="both"/>
+            </w:pPr>
+            <w:r>
+              <w:t xml:space="preserve">Scala, </w:t>
+            </w:r>
+            <w:r>
+              <w:t>H</w:t>
+            </w:r>
+            <w:bookmarkStart w:id="0" w:name="_GoBack"/>
+            <w:bookmarkEnd w:id="0"/>
+            <w:r>
+              <w:t>adoop, MapReduce, Cloudera CDP and</w:t>
+            </w:r>
+            <w:r>
+              <w:t xml:space="preserve"> CDH,</w:t>
+            </w:r>
+            <w:r>
+              <w:t xml:space="preserve"> Ranger,</w:t>
+            </w:r>
+            <w:r>
+              <w:t xml:space="preserve"> Hive,</w:t>
+            </w:r>
+            <w:r>
+              <w:t xml:space="preserve"> Azure (App, VM, ADLS, </w:t>
+            </w:r>
+            <w:proofErr w:type="spellStart"/>
+            <w:r>
+              <w:t>Databricks</w:t>
+            </w:r>
+            <w:proofErr w:type="spellEnd"/>
+            <w:r>
+              <w:t>), AWS (EC2, S3, RDS),</w:t>
+            </w:r>
+            <w:r>
+              <w:t xml:space="preserve"> Angular, </w:t>
+            </w:r>
+            <w:proofErr w:type="spellStart"/>
+            <w:r>
+              <w:t>ReactJS</w:t>
+            </w:r>
+            <w:proofErr w:type="spellEnd"/>
+            <w:r>
+              <w:t>, JavaScript, MySQL</w:t>
+            </w:r>
+            <w:r>
+              <w:t xml:space="preserve">, </w:t>
+            </w:r>
+            <w:proofErr w:type="spellStart"/>
+            <w:r>
+              <w:t>ElasticSearch</w:t>
+            </w:r>
+            <w:proofErr w:type="spellEnd"/>
+            <w:r>
+              <w:t>.</w:t>
+            </w:r>
+          </w:p>
         </w:tc>
       </w:tr>
       <w:tr>
@@ -977,22 +1314,15 @@
         </w:trPr>
         <w:tc>
           <w:tcPr>
-            <w:tcW w:w="10457" w:type="dxa"/>
+            <w:tcW w:w="10323" w:type="dxa"/>
             <w:gridSpan w:val="7"/>
           </w:tcPr>
           <w:p>
             <w:pPr>
               <w:rPr>
-                <w:smallCaps/>
-              </w:rPr>
-            </w:pPr>
-            <w:r>
-              <w:rPr>
-                <w:smallCaps/>
-                <w:sz w:val="28"/>
-              </w:rPr>
-              <w:t>Technical Skills</w:t>
-            </w:r>
+                <w:sz w:val="12"/>
+              </w:rPr>
+            </w:pPr>
           </w:p>
         </w:tc>
       </w:tr>
@@ -1002,96 +1332,27 @@
         </w:trPr>
         <w:tc>
           <w:tcPr>
-            <w:tcW w:w="1435" w:type="dxa"/>
-          </w:tcPr>
-          <w:p>
-            <w:r>
-              <w:t>Proficient in</w:t>
-            </w:r>
-          </w:p>
-        </w:tc>
-        <w:tc>
-          <w:tcPr>
-            <w:tcW w:w="270" w:type="dxa"/>
-          </w:tcPr>
-          <w:p>
-            <w:r>
-              <w:t>:</w:t>
-            </w:r>
-          </w:p>
-        </w:tc>
-        <w:tc>
-          <w:tcPr>
-            <w:tcW w:w="8752" w:type="dxa"/>
-            <w:gridSpan w:val="5"/>
-          </w:tcPr>
-          <w:p>
-            <w:pPr>
-              <w:jc w:val="both"/>
-            </w:pPr>
-            <w:r>
-              <w:t>Java 8</w:t>
-            </w:r>
-            <w:r>
-              <w:t xml:space="preserve"> and 17</w:t>
-            </w:r>
-            <w:r>
-              <w:t xml:space="preserve">, Spring (Boot, </w:t>
-            </w:r>
-            <w:proofErr w:type="spellStart"/>
-            <w:r>
-              <w:t>Config</w:t>
-            </w:r>
-            <w:proofErr w:type="spellEnd"/>
-            <w:r>
-              <w:t xml:space="preserve">, Security, Cloud, MVC, </w:t>
-            </w:r>
-            <w:proofErr w:type="spellStart"/>
-            <w:r>
-              <w:t>WebFlux</w:t>
-            </w:r>
-            <w:proofErr w:type="spellEnd"/>
-            <w:r>
-              <w:t>, JPA</w:t>
-            </w:r>
-            <w:r>
-              <w:t>),</w:t>
-            </w:r>
-            <w:r>
-              <w:t xml:space="preserve"> </w:t>
-            </w:r>
-            <w:proofErr w:type="spellStart"/>
-            <w:r>
-              <w:t>HashiCorp</w:t>
-            </w:r>
-            <w:proofErr w:type="spellEnd"/>
-            <w:r>
-              <w:t xml:space="preserve"> Vault, Drools,</w:t>
-            </w:r>
-            <w:r>
-              <w:t xml:space="preserve"> </w:t>
-            </w:r>
-            <w:proofErr w:type="spellStart"/>
-            <w:r>
-              <w:t>Liquibase</w:t>
-            </w:r>
-            <w:proofErr w:type="spellEnd"/>
-            <w:r>
-              <w:t>,</w:t>
-            </w:r>
-            <w:r>
-              <w:t xml:space="preserve"> </w:t>
-            </w:r>
-            <w:proofErr w:type="spellStart"/>
-            <w:r>
-              <w:t>HandlebarsJS</w:t>
-            </w:r>
-            <w:proofErr w:type="spellEnd"/>
-            <w:r>
-              <w:t>, HTML, CSS</w:t>
-            </w:r>
-            <w:r>
-              <w:t>.</w:t>
+            <w:tcW w:w="10323" w:type="dxa"/>
+            <w:gridSpan w:val="7"/>
+            <w:tcBorders>
+              <w:bottom w:val="single" w:sz="8" w:space="0" w:color="auto"/>
+            </w:tcBorders>
+          </w:tcPr>
+          <w:p>
+            <w:pPr>
+              <w:rPr>
+                <w:b/>
+                <w:smallCaps/>
+                <w:sz w:val="24"/>
+              </w:rPr>
+            </w:pPr>
+            <w:r>
+              <w:rPr>
+                <w:b/>
+                <w:smallCaps/>
+                <w:sz w:val="24"/>
+              </w:rPr>
+              <w:t>Educational Qualification</w:t>
             </w:r>
           </w:p>
         </w:tc>
@@ -1102,128 +1363,11 @@
         </w:trPr>
         <w:tc>
           <w:tcPr>
-            <w:tcW w:w="1435" w:type="dxa"/>
-          </w:tcPr>
-          <w:p>
-            <w:r>
-              <w:t>Familiar with</w:t>
-            </w:r>
-          </w:p>
-        </w:tc>
-        <w:tc>
-          <w:tcPr>
-            <w:tcW w:w="270" w:type="dxa"/>
-          </w:tcPr>
-          <w:p>
-            <w:r>
-              <w:t>:</w:t>
-            </w:r>
-          </w:p>
-        </w:tc>
-        <w:tc>
-          <w:tcPr>
-            <w:tcW w:w="8752" w:type="dxa"/>
-            <w:gridSpan w:val="5"/>
-          </w:tcPr>
-          <w:p>
-            <w:pPr>
-              <w:jc w:val="both"/>
-            </w:pPr>
-            <w:r>
-              <w:t>Spark, Hadoop, MapReduce, Cloudera CDP, CD</w:t>
-            </w:r>
-            <w:bookmarkStart w:id="0" w:name="_GoBack"/>
-            <w:bookmarkEnd w:id="0"/>
-            <w:r>
-              <w:t>H,</w:t>
-            </w:r>
-            <w:r>
-              <w:t xml:space="preserve"> Ranger,</w:t>
-            </w:r>
-            <w:r>
-              <w:t xml:space="preserve"> Hive,</w:t>
-            </w:r>
-            <w:r>
-              <w:t xml:space="preserve"> Azure (App, VM, ADLS, </w:t>
-            </w:r>
-            <w:proofErr w:type="spellStart"/>
-            <w:r>
-              <w:t>Databricks</w:t>
-            </w:r>
-            <w:proofErr w:type="spellEnd"/>
-            <w:r>
-              <w:t>), AWS (EC2, S3, RDS),</w:t>
-            </w:r>
-            <w:r>
-              <w:t xml:space="preserve"> Angular, </w:t>
-            </w:r>
-            <w:proofErr w:type="spellStart"/>
-            <w:r>
-              <w:t>ReactJS</w:t>
-            </w:r>
-            <w:proofErr w:type="spellEnd"/>
-            <w:r>
-              <w:t>, JavaScript, MySQL</w:t>
-            </w:r>
-            <w:r>
-              <w:t xml:space="preserve">, </w:t>
-            </w:r>
-            <w:proofErr w:type="spellStart"/>
-            <w:r>
-              <w:t>ElasticSearch</w:t>
-            </w:r>
-            <w:proofErr w:type="spellEnd"/>
-            <w:r>
-              <w:t>.</w:t>
-            </w:r>
-          </w:p>
-        </w:tc>
-      </w:tr>
-      <w:tr>
-        <w:trPr>
-          <w:jc w:val="center"/>
-        </w:trPr>
-        <w:tc>
-          <w:tcPr>
-            <w:tcW w:w="10457" w:type="dxa"/>
+            <w:tcW w:w="10323" w:type="dxa"/>
             <w:gridSpan w:val="7"/>
-          </w:tcPr>
-          <w:p/>
-        </w:tc>
-      </w:tr>
-      <w:tr>
-        <w:trPr>
-          <w:jc w:val="center"/>
-        </w:trPr>
-        <w:tc>
-          <w:tcPr>
-            <w:tcW w:w="10457" w:type="dxa"/>
-            <w:gridSpan w:val="7"/>
-          </w:tcPr>
-          <w:p>
-            <w:pPr>
-              <w:rPr>
-                <w:smallCaps/>
-              </w:rPr>
-            </w:pPr>
-            <w:r>
-              <w:rPr>
-                <w:smallCaps/>
-                <w:sz w:val="28"/>
-              </w:rPr>
-              <w:t>Educational Qualification</w:t>
-            </w:r>
-          </w:p>
-        </w:tc>
-      </w:tr>
-      <w:tr>
-        <w:trPr>
-          <w:jc w:val="center"/>
-        </w:trPr>
-        <w:tc>
-          <w:tcPr>
-            <w:tcW w:w="10457" w:type="dxa"/>
-            <w:gridSpan w:val="7"/>
+            <w:tcBorders>
+              <w:top w:val="single" w:sz="8" w:space="0" w:color="auto"/>
+            </w:tcBorders>
           </w:tcPr>
           <w:p>
             <w:pPr>
@@ -1264,139 +1408,7 @@
         </w:trPr>
         <w:tc>
           <w:tcPr>
-            <w:tcW w:w="10457" w:type="dxa"/>
-            <w:gridSpan w:val="7"/>
-          </w:tcPr>
-          <w:p/>
-        </w:tc>
-      </w:tr>
-      <w:tr>
-        <w:trPr>
-          <w:jc w:val="center"/>
-        </w:trPr>
-        <w:tc>
-          <w:tcPr>
-            <w:tcW w:w="10457" w:type="dxa"/>
-            <w:gridSpan w:val="7"/>
-          </w:tcPr>
-          <w:p/>
-        </w:tc>
-      </w:tr>
-      <w:tr>
-        <w:trPr>
-          <w:jc w:val="center"/>
-        </w:trPr>
-        <w:tc>
-          <w:tcPr>
-            <w:tcW w:w="10457" w:type="dxa"/>
-            <w:gridSpan w:val="7"/>
-          </w:tcPr>
-          <w:p/>
-        </w:tc>
-      </w:tr>
-      <w:tr>
-        <w:trPr>
-          <w:jc w:val="center"/>
-        </w:trPr>
-        <w:tc>
-          <w:tcPr>
-            <w:tcW w:w="10457" w:type="dxa"/>
-            <w:gridSpan w:val="7"/>
-          </w:tcPr>
-          <w:p/>
-        </w:tc>
-      </w:tr>
-      <w:tr>
-        <w:trPr>
-          <w:jc w:val="center"/>
-        </w:trPr>
-        <w:tc>
-          <w:tcPr>
-            <w:tcW w:w="10457" w:type="dxa"/>
-            <w:gridSpan w:val="7"/>
-          </w:tcPr>
-          <w:p/>
-        </w:tc>
-      </w:tr>
-      <w:tr>
-        <w:trPr>
-          <w:jc w:val="center"/>
-        </w:trPr>
-        <w:tc>
-          <w:tcPr>
-            <w:tcW w:w="10457" w:type="dxa"/>
-            <w:gridSpan w:val="7"/>
-          </w:tcPr>
-          <w:p/>
-        </w:tc>
-      </w:tr>
-      <w:tr>
-        <w:trPr>
-          <w:jc w:val="center"/>
-        </w:trPr>
-        <w:tc>
-          <w:tcPr>
-            <w:tcW w:w="10457" w:type="dxa"/>
-            <w:gridSpan w:val="7"/>
-          </w:tcPr>
-          <w:p/>
-        </w:tc>
-      </w:tr>
-      <w:tr>
-        <w:trPr>
-          <w:jc w:val="center"/>
-        </w:trPr>
-        <w:tc>
-          <w:tcPr>
-            <w:tcW w:w="10457" w:type="dxa"/>
-            <w:gridSpan w:val="7"/>
-          </w:tcPr>
-          <w:p/>
-        </w:tc>
-      </w:tr>
-      <w:tr>
-        <w:trPr>
-          <w:jc w:val="center"/>
-        </w:trPr>
-        <w:tc>
-          <w:tcPr>
-            <w:tcW w:w="10457" w:type="dxa"/>
-            <w:gridSpan w:val="7"/>
-          </w:tcPr>
-          <w:p/>
-        </w:tc>
-      </w:tr>
-      <w:tr>
-        <w:trPr>
-          <w:jc w:val="center"/>
-        </w:trPr>
-        <w:tc>
-          <w:tcPr>
-            <w:tcW w:w="10457" w:type="dxa"/>
-            <w:gridSpan w:val="7"/>
-          </w:tcPr>
-          <w:p/>
-        </w:tc>
-      </w:tr>
-      <w:tr>
-        <w:trPr>
-          <w:jc w:val="center"/>
-        </w:trPr>
-        <w:tc>
-          <w:tcPr>
-            <w:tcW w:w="10457" w:type="dxa"/>
-            <w:gridSpan w:val="7"/>
-          </w:tcPr>
-          <w:p/>
-        </w:tc>
-      </w:tr>
-      <w:tr>
-        <w:trPr>
-          <w:jc w:val="center"/>
-        </w:trPr>
-        <w:tc>
-          <w:tcPr>
-            <w:tcW w:w="10457" w:type="dxa"/>
+            <w:tcW w:w="10323" w:type="dxa"/>
             <w:gridSpan w:val="7"/>
           </w:tcPr>
           <w:p/>
@@ -1404,39 +1416,9 @@
       </w:tr>
     </w:tbl>
     <w:p/>
-    <w:p/>
-    <w:p/>
-    <w:p/>
-    <w:p/>
-    <w:p/>
-    <w:p/>
-    <w:p/>
-    <w:p/>
-    <w:p/>
-    <w:p/>
-    <w:p/>
-    <w:p/>
-    <w:p/>
-    <w:p/>
-    <w:p/>
-    <w:p/>
-    <w:p/>
-    <w:p/>
-    <w:p/>
-    <w:p/>
-    <w:p/>
-    <w:p/>
-    <w:p/>
-    <w:p/>
-    <w:p/>
-    <w:p/>
-    <w:p/>
-    <w:p/>
-    <w:p/>
-    <w:p/>
     <w:sectPr>
       <w:pgSz w:w="11907" w:h="16839" w:code="9"/>
-      <w:pgMar w:top="720" w:right="720" w:bottom="720" w:left="720" w:header="720" w:footer="720" w:gutter="0"/>
+      <w:pgMar w:top="792" w:right="792" w:bottom="792" w:left="792" w:header="720" w:footer="720" w:gutter="0"/>
       <w:cols w:space="720"/>
       <w:docGrid w:linePitch="360"/>
     </w:sectPr>
@@ -1907,6 +1889,120 @@
     <w:multiLevelType w:val="hybridMultilevel"/>
     <w:tmpl w:val="22FA58F6"/>
     <w:lvl w:ilvl="0" w:tplc="6E3C870C">
+      <w:start w:val="1"/>
+      <w:numFmt w:val="bullet"/>
+      <w:lvlText w:val=""/>
+      <w:lvlJc w:val="left"/>
+      <w:pPr>
+        <w:ind w:left="720" w:hanging="360"/>
+      </w:pPr>
+      <w:rPr>
+        <w:rFonts w:ascii="Symbol" w:hAnsi="Symbol" w:hint="default"/>
+        <w:sz w:val="16"/>
+      </w:rPr>
+    </w:lvl>
+    <w:lvl w:ilvl="1" w:tplc="04090003" w:tentative="1">
+      <w:start w:val="1"/>
+      <w:numFmt w:val="bullet"/>
+      <w:lvlText w:val="o"/>
+      <w:lvlJc w:val="left"/>
+      <w:pPr>
+        <w:ind w:left="1440" w:hanging="360"/>
+      </w:pPr>
+      <w:rPr>
+        <w:rFonts w:ascii="Courier New" w:hAnsi="Courier New" w:cs="Courier New" w:hint="default"/>
+      </w:rPr>
+    </w:lvl>
+    <w:lvl w:ilvl="2" w:tplc="04090005" w:tentative="1">
+      <w:start w:val="1"/>
+      <w:numFmt w:val="bullet"/>
+      <w:lvlText w:val=""/>
+      <w:lvlJc w:val="left"/>
+      <w:pPr>
+        <w:ind w:left="2160" w:hanging="360"/>
+      </w:pPr>
+      <w:rPr>
+        <w:rFonts w:ascii="Wingdings" w:hAnsi="Wingdings" w:hint="default"/>
+      </w:rPr>
+    </w:lvl>
+    <w:lvl w:ilvl="3" w:tplc="04090001" w:tentative="1">
+      <w:start w:val="1"/>
+      <w:numFmt w:val="bullet"/>
+      <w:lvlText w:val=""/>
+      <w:lvlJc w:val="left"/>
+      <w:pPr>
+        <w:ind w:left="2880" w:hanging="360"/>
+      </w:pPr>
+      <w:rPr>
+        <w:rFonts w:ascii="Symbol" w:hAnsi="Symbol" w:hint="default"/>
+      </w:rPr>
+    </w:lvl>
+    <w:lvl w:ilvl="4" w:tplc="04090003" w:tentative="1">
+      <w:start w:val="1"/>
+      <w:numFmt w:val="bullet"/>
+      <w:lvlText w:val="o"/>
+      <w:lvlJc w:val="left"/>
+      <w:pPr>
+        <w:ind w:left="3600" w:hanging="360"/>
+      </w:pPr>
+      <w:rPr>
+        <w:rFonts w:ascii="Courier New" w:hAnsi="Courier New" w:cs="Courier New" w:hint="default"/>
+      </w:rPr>
+    </w:lvl>
+    <w:lvl w:ilvl="5" w:tplc="04090005" w:tentative="1">
+      <w:start w:val="1"/>
+      <w:numFmt w:val="bullet"/>
+      <w:lvlText w:val=""/>
+      <w:lvlJc w:val="left"/>
+      <w:pPr>
+        <w:ind w:left="4320" w:hanging="360"/>
+      </w:pPr>
+      <w:rPr>
+        <w:rFonts w:ascii="Wingdings" w:hAnsi="Wingdings" w:hint="default"/>
+      </w:rPr>
+    </w:lvl>
+    <w:lvl w:ilvl="6" w:tplc="04090001" w:tentative="1">
+      <w:start w:val="1"/>
+      <w:numFmt w:val="bullet"/>
+      <w:lvlText w:val=""/>
+      <w:lvlJc w:val="left"/>
+      <w:pPr>
+        <w:ind w:left="5040" w:hanging="360"/>
+      </w:pPr>
+      <w:rPr>
+        <w:rFonts w:ascii="Symbol" w:hAnsi="Symbol" w:hint="default"/>
+      </w:rPr>
+    </w:lvl>
+    <w:lvl w:ilvl="7" w:tplc="04090003" w:tentative="1">
+      <w:start w:val="1"/>
+      <w:numFmt w:val="bullet"/>
+      <w:lvlText w:val="o"/>
+      <w:lvlJc w:val="left"/>
+      <w:pPr>
+        <w:ind w:left="5760" w:hanging="360"/>
+      </w:pPr>
+      <w:rPr>
+        <w:rFonts w:ascii="Courier New" w:hAnsi="Courier New" w:cs="Courier New" w:hint="default"/>
+      </w:rPr>
+    </w:lvl>
+    <w:lvl w:ilvl="8" w:tplc="04090005" w:tentative="1">
+      <w:start w:val="1"/>
+      <w:numFmt w:val="bullet"/>
+      <w:lvlText w:val=""/>
+      <w:lvlJc w:val="left"/>
+      <w:pPr>
+        <w:ind w:left="6480" w:hanging="360"/>
+      </w:pPr>
+      <w:rPr>
+        <w:rFonts w:ascii="Wingdings" w:hAnsi="Wingdings" w:hint="default"/>
+      </w:rPr>
+    </w:lvl>
+  </w:abstractNum>
+  <w:abstractNum w:abstractNumId="5" w15:restartNumberingAfterBreak="0">
+    <w:nsid w:val="6C5A10A3"/>
+    <w:multiLevelType w:val="hybridMultilevel"/>
+    <w:tmpl w:val="14A213B6"/>
+    <w:lvl w:ilvl="0" w:tplc="9ECA58BA">
       <w:start w:val="1"/>
       <w:numFmt w:val="bullet"/>
       <w:lvlText w:val=""/>
@@ -2030,6 +2126,9 @@
   </w:num>
   <w:num w:numId="5">
     <w:abstractNumId w:val="2"/>
+  </w:num>
+  <w:num w:numId="6">
+    <w:abstractNumId w:val="5"/>
   </w:num>
 </w:numbering>
 </file>
@@ -2431,7 +2530,6 @@
   <w:style w:type="character" w:default="1" w:styleId="DefaultParagraphFont">
     <w:name w:val="Default Paragraph Font"/>
     <w:uiPriority w:val="1"/>
-    <w:semiHidden/>
     <w:unhideWhenUsed/>
   </w:style>
   <w:style w:type="table" w:default="1" w:styleId="TableNormal">

</xml_diff>

<commit_message>
Added SSE CV in PDF
</commit_message>
<xml_diff>
--- a/sse_post_infosys/Samim_Aftab_Ahmed-SSE-CV.docx
+++ b/sse_post_infosys/Samim_Aftab_Ahmed-SSE-CV.docx
@@ -153,11 +153,14 @@
             <w:tcW w:w="10323" w:type="dxa"/>
             <w:gridSpan w:val="7"/>
             <w:tcBorders>
-              <w:bottom w:val="single" w:sz="8" w:space="0" w:color="auto"/>
+              <w:bottom w:val="single" w:sz="4" w:space="0" w:color="auto"/>
             </w:tcBorders>
           </w:tcPr>
           <w:p>
             <w:pPr>
+              <w:tabs>
+                <w:tab w:val="left" w:pos="2635"/>
+              </w:tabs>
               <w:rPr>
                 <w:b/>
                 <w:smallCaps/>
@@ -172,6 +175,8 @@
               </w:rPr>
               <w:t>Work Experience</w:t>
             </w:r>
+            <w:bookmarkStart w:id="0" w:name="_GoBack"/>
+            <w:bookmarkEnd w:id="0"/>
           </w:p>
         </w:tc>
       </w:tr>
@@ -185,7 +190,7 @@
             <w:tcW w:w="3060" w:type="dxa"/>
             <w:gridSpan w:val="3"/>
             <w:tcBorders>
-              <w:top w:val="single" w:sz="8" w:space="0" w:color="auto"/>
+              <w:top w:val="single" w:sz="4" w:space="0" w:color="auto"/>
             </w:tcBorders>
             <w:vAlign w:val="center"/>
           </w:tcPr>
@@ -207,6 +212,9 @@
           <w:tcPr>
             <w:tcW w:w="4320" w:type="dxa"/>
             <w:gridSpan w:val="3"/>
+            <w:tcBorders>
+              <w:top w:val="single" w:sz="4" w:space="0" w:color="auto"/>
+            </w:tcBorders>
             <w:vAlign w:val="center"/>
           </w:tcPr>
           <w:p>
@@ -234,7 +242,7 @@
           <w:tcPr>
             <w:tcW w:w="2943" w:type="dxa"/>
             <w:tcBorders>
-              <w:top w:val="single" w:sz="8" w:space="0" w:color="auto"/>
+              <w:top w:val="single" w:sz="4" w:space="0" w:color="auto"/>
               <w:left w:val="nil"/>
             </w:tcBorders>
             <w:vAlign w:val="center"/>
@@ -307,26 +315,10 @@
               <w:t>in</w:t>
             </w:r>
             <w:r>
-              <w:t xml:space="preserve"> </w:t>
-            </w:r>
-            <w:proofErr w:type="spellStart"/>
-            <w:r>
-              <w:t>HashiCorp</w:t>
-            </w:r>
-            <w:proofErr w:type="spellEnd"/>
-            <w:r>
-              <w:t xml:space="preserve"> Vault.</w:t>
-            </w:r>
-            <w:r>
-              <w:t xml:space="preserve"> Also, performed spikes studying </w:t>
-            </w:r>
-            <w:proofErr w:type="spellStart"/>
-            <w:r>
-              <w:t>HashiCorp</w:t>
-            </w:r>
-            <w:proofErr w:type="spellEnd"/>
-            <w:r>
-              <w:t xml:space="preserve"> Vault’s feasibility with Arena, with continuous interactions with the Architects.</w:t>
+              <w:t xml:space="preserve"> HashiCorp Vault.</w:t>
+            </w:r>
+            <w:r>
+              <w:t xml:space="preserve"> Also, performed spikes studying HashiCorp Vault’s feasibility with Arena, with continuous interactions with the Architects.</w:t>
             </w:r>
           </w:p>
           <w:p>
@@ -340,15 +332,7 @@
               <w:jc w:val="both"/>
             </w:pPr>
             <w:r>
-              <w:t xml:space="preserve">Implemented </w:t>
-            </w:r>
-            <w:proofErr w:type="spellStart"/>
-            <w:r>
-              <w:t>ServiceNow</w:t>
-            </w:r>
-            <w:proofErr w:type="spellEnd"/>
-            <w:r>
-              <w:t xml:space="preserve"> approval gate in the Data Provisioning feature, through which users require an approval</w:t>
+              <w:t>Implemented ServiceNow approval gate in the Data Provisioning feature, through which users require an approval</w:t>
             </w:r>
             <w:r>
               <w:t xml:space="preserve"> from the owner of the Dataset for </w:t>
@@ -476,19 +460,11 @@
                 <w:i/>
               </w:rPr>
             </w:pPr>
-            <w:proofErr w:type="spellStart"/>
             <w:r>
               <w:rPr>
                 <w:i/>
               </w:rPr>
-              <w:t>Zaloni</w:t>
-            </w:r>
-            <w:proofErr w:type="spellEnd"/>
-            <w:r>
-              <w:rPr>
-                <w:i/>
-              </w:rPr>
-              <w:t xml:space="preserve"> Technologies India Private Limited</w:t>
+              <w:t>Zaloni Technologies India Private Limited</w:t>
             </w:r>
           </w:p>
         </w:tc>
@@ -604,15 +580,7 @@
               <w:t>Worked on creating and setting up Microsof</w:t>
             </w:r>
             <w:r>
-              <w:t xml:space="preserve">t Azure service principal app, using which spark jobs can be submitted to a </w:t>
-            </w:r>
-            <w:proofErr w:type="spellStart"/>
-            <w:r>
-              <w:t>Databricks</w:t>
-            </w:r>
-            <w:proofErr w:type="spellEnd"/>
-            <w:r>
-              <w:t xml:space="preserve"> cluster.</w:t>
+              <w:t>t Azure service principal app, using which spark jobs can be submitted to a Databricks cluster.</w:t>
             </w:r>
           </w:p>
           <w:p>
@@ -626,15 +594,7 @@
               <w:jc w:val="both"/>
             </w:pPr>
             <w:r>
-              <w:t xml:space="preserve">Added Google </w:t>
-            </w:r>
-            <w:proofErr w:type="spellStart"/>
-            <w:r>
-              <w:t>BigQuery</w:t>
-            </w:r>
-            <w:proofErr w:type="spellEnd"/>
-            <w:r>
-              <w:t xml:space="preserve"> support to the database provisioning feature.</w:t>
+              <w:t>Added Google BigQuery support to the database provisioning feature.</w:t>
             </w:r>
           </w:p>
           <w:p>
@@ -719,19 +679,11 @@
                 <w:i/>
               </w:rPr>
             </w:pPr>
-            <w:proofErr w:type="spellStart"/>
             <w:r>
               <w:rPr>
                 <w:i/>
               </w:rPr>
-              <w:t>Zaloni</w:t>
-            </w:r>
-            <w:proofErr w:type="spellEnd"/>
-            <w:r>
-              <w:rPr>
-                <w:i/>
-              </w:rPr>
-              <w:t xml:space="preserve"> Technologies India Private Limited</w:t>
+              <w:t>Zaloni Technologies India Private Limited</w:t>
             </w:r>
           </w:p>
         </w:tc>
@@ -918,33 +870,11 @@
                 <w:i/>
               </w:rPr>
             </w:pPr>
-            <w:proofErr w:type="spellStart"/>
             <w:r>
               <w:rPr>
                 <w:i/>
               </w:rPr>
-              <w:t>Shass</w:t>
-            </w:r>
-            <w:proofErr w:type="spellEnd"/>
-            <w:r>
-              <w:rPr>
-                <w:i/>
-              </w:rPr>
-              <w:t xml:space="preserve"> Information and Quality </w:t>
-            </w:r>
-            <w:proofErr w:type="spellStart"/>
-            <w:r>
-              <w:rPr>
-                <w:i/>
-              </w:rPr>
-              <w:t>Engg</w:t>
-            </w:r>
-            <w:proofErr w:type="spellEnd"/>
-            <w:r>
-              <w:rPr>
-                <w:i/>
-              </w:rPr>
-              <w:t>. Services</w:t>
+              <w:t>Shass Information and Quality Engg. Services</w:t>
             </w:r>
           </w:p>
         </w:tc>
@@ -985,15 +915,7 @@
               <w:jc w:val="both"/>
             </w:pPr>
             <w:r>
-              <w:t xml:space="preserve">Revamped the frontend and backend of a Spring Boot web application named </w:t>
-            </w:r>
-            <w:proofErr w:type="spellStart"/>
-            <w:r>
-              <w:t>Siqestrip</w:t>
-            </w:r>
-            <w:proofErr w:type="spellEnd"/>
-            <w:r>
-              <w:t>, which deals with flight and hotel booking, with exclusive holiday packages.</w:t>
+              <w:t>Revamped the frontend and backend of a Spring Boot web application named Siqestrip, which deals with flight and hotel booking, with exclusive holiday packages.</w:t>
             </w:r>
           </w:p>
           <w:p>
@@ -1007,15 +929,7 @@
               <w:jc w:val="both"/>
             </w:pPr>
             <w:r>
-              <w:t xml:space="preserve">Introduced the </w:t>
-            </w:r>
-            <w:proofErr w:type="spellStart"/>
-            <w:r>
-              <w:t>ElasticSearch</w:t>
-            </w:r>
-            <w:proofErr w:type="spellEnd"/>
-            <w:r>
-              <w:t xml:space="preserve"> functionality in airport and city name suggestion, which significantly increased the throughput of the function.</w:t>
+              <w:t>Introduced the ElasticSearch functionality in airport and city name suggestion, which significantly increased the throughput of the function.</w:t>
             </w:r>
           </w:p>
           <w:p>
@@ -1043,15 +957,7 @@
               <w:jc w:val="both"/>
             </w:pPr>
             <w:r>
-              <w:t xml:space="preserve">Implemented single page filter functionality using core JavaScript and </w:t>
-            </w:r>
-            <w:proofErr w:type="spellStart"/>
-            <w:r>
-              <w:t>HandlebarsJS</w:t>
-            </w:r>
-            <w:proofErr w:type="spellEnd"/>
-            <w:r>
-              <w:t xml:space="preserve"> which significantly reduced the time taken to filter the search results by executing the operation on the client side.</w:t>
+              <w:t>Implemented single page filter functionality using core JavaScript and HandlebarsJS which significantly reduced the time taken to filter the search results by executing the operation on the client side.</w:t>
             </w:r>
           </w:p>
         </w:tc>
@@ -1084,7 +990,7 @@
             <w:tcW w:w="10323" w:type="dxa"/>
             <w:gridSpan w:val="7"/>
             <w:tcBorders>
-              <w:bottom w:val="single" w:sz="8" w:space="0" w:color="auto"/>
+              <w:bottom w:val="single" w:sz="4" w:space="0" w:color="auto"/>
             </w:tcBorders>
           </w:tcPr>
           <w:p>
@@ -1113,6 +1019,9 @@
         <w:tc>
           <w:tcPr>
             <w:tcW w:w="1440" w:type="dxa"/>
+            <w:tcBorders>
+              <w:top w:val="single" w:sz="4" w:space="0" w:color="auto"/>
+            </w:tcBorders>
           </w:tcPr>
           <w:p>
             <w:r>
@@ -1124,7 +1033,7 @@
           <w:tcPr>
             <w:tcW w:w="275" w:type="dxa"/>
             <w:tcBorders>
-              <w:top w:val="single" w:sz="8" w:space="0" w:color="auto"/>
+              <w:top w:val="single" w:sz="4" w:space="0" w:color="auto"/>
               <w:left w:val="nil"/>
             </w:tcBorders>
           </w:tcPr>
@@ -1139,7 +1048,7 @@
             <w:tcW w:w="8608" w:type="dxa"/>
             <w:gridSpan w:val="5"/>
             <w:tcBorders>
-              <w:top w:val="single" w:sz="8" w:space="0" w:color="auto"/>
+              <w:top w:val="single" w:sz="4" w:space="0" w:color="auto"/>
             </w:tcBorders>
           </w:tcPr>
           <w:p>
@@ -1153,21 +1062,8 @@
               <w:t xml:space="preserve"> and 17</w:t>
             </w:r>
             <w:r>
-              <w:t xml:space="preserve">, Spring (Boot, </w:t>
-            </w:r>
-            <w:proofErr w:type="spellStart"/>
-            <w:r>
-              <w:t>Config</w:t>
-            </w:r>
-            <w:proofErr w:type="spellEnd"/>
-            <w:r>
-              <w:t xml:space="preserve">, Security, Cloud, MVC, </w:t>
-            </w:r>
-            <w:proofErr w:type="spellStart"/>
-            <w:r>
-              <w:t>WebFlux</w:t>
-            </w:r>
-            <w:proofErr w:type="spellEnd"/>
+              <w:t>, Spring (Boot, Config, Security, Cloud, MVC, WebFlux</w:t>
+            </w:r>
             <w:r>
               <w:t>, JPA</w:t>
             </w:r>
@@ -1175,40 +1071,22 @@
               <w:t>),</w:t>
             </w:r>
             <w:r>
+              <w:t xml:space="preserve"> HashiCorp Vault, </w:t>
+            </w:r>
+            <w:r>
+              <w:t xml:space="preserve">Apache Spark, </w:t>
+            </w:r>
+            <w:r>
+              <w:t>Drools,</w:t>
+            </w:r>
+            <w:r>
               <w:t xml:space="preserve"> </w:t>
             </w:r>
-            <w:proofErr w:type="spellStart"/>
-            <w:r>
-              <w:t>HashiCorp</w:t>
-            </w:r>
-            <w:proofErr w:type="spellEnd"/>
-            <w:r>
-              <w:t xml:space="preserve"> Vault, </w:t>
-            </w:r>
-            <w:r>
-              <w:t xml:space="preserve">Apache Spark, </w:t>
-            </w:r>
-            <w:r>
-              <w:t>Drools,</w:t>
-            </w:r>
-            <w:r>
-              <w:t xml:space="preserve"> </w:t>
-            </w:r>
-            <w:proofErr w:type="spellStart"/>
-            <w:r>
-              <w:t>Liquibase</w:t>
-            </w:r>
-            <w:proofErr w:type="spellEnd"/>
-            <w:r>
-              <w:t xml:space="preserve">, </w:t>
-            </w:r>
-            <w:proofErr w:type="spellStart"/>
-            <w:r>
-              <w:t>HandlebarsJS</w:t>
-            </w:r>
-            <w:proofErr w:type="spellEnd"/>
-            <w:r>
-              <w:t>, HTML, CSS</w:t>
+            <w:r>
+              <w:t xml:space="preserve">Liquibase, </w:t>
+            </w:r>
+            <w:r>
+              <w:t>HandlebarsJS, HTML, CSS</w:t>
             </w:r>
             <w:r>
               <w:t>.</w:t>
@@ -1256,12 +1134,7 @@
               <w:t xml:space="preserve">Scala, </w:t>
             </w:r>
             <w:r>
-              <w:t>H</w:t>
-            </w:r>
-            <w:bookmarkStart w:id="0" w:name="_GoBack"/>
-            <w:bookmarkEnd w:id="0"/>
-            <w:r>
-              <w:t>adoop, MapReduce, Cloudera CDP and</w:t>
+              <w:t>Hadoop, MapReduce, Cloudera CDP and</w:t>
             </w:r>
             <w:r>
               <w:t xml:space="preserve"> CDH,</w:t>
@@ -1273,37 +1146,13 @@
               <w:t xml:space="preserve"> Hive,</w:t>
             </w:r>
             <w:r>
-              <w:t xml:space="preserve"> Azure (App, VM, ADLS, </w:t>
-            </w:r>
-            <w:proofErr w:type="spellStart"/>
-            <w:r>
-              <w:t>Databricks</w:t>
-            </w:r>
-            <w:proofErr w:type="spellEnd"/>
-            <w:r>
-              <w:t>), AWS (EC2, S3, RDS),</w:t>
-            </w:r>
-            <w:r>
-              <w:t xml:space="preserve"> Angular, </w:t>
-            </w:r>
-            <w:proofErr w:type="spellStart"/>
-            <w:r>
-              <w:t>ReactJS</w:t>
-            </w:r>
-            <w:proofErr w:type="spellEnd"/>
-            <w:r>
-              <w:t>, JavaScript, MySQL</w:t>
-            </w:r>
-            <w:r>
-              <w:t xml:space="preserve">, </w:t>
-            </w:r>
-            <w:proofErr w:type="spellStart"/>
-            <w:r>
-              <w:t>ElasticSearch</w:t>
-            </w:r>
-            <w:proofErr w:type="spellEnd"/>
-            <w:r>
-              <w:t>.</w:t>
+              <w:t xml:space="preserve"> Azure (App, VM, ADLS, Databricks), AWS (EC2, S3, RDS),</w:t>
+            </w:r>
+            <w:r>
+              <w:t xml:space="preserve"> Angular, ReactJS, JavaScript, MySQL</w:t>
+            </w:r>
+            <w:r>
+              <w:t>, ElasticSearch.</w:t>
             </w:r>
           </w:p>
         </w:tc>
@@ -1335,7 +1184,7 @@
             <w:tcW w:w="10323" w:type="dxa"/>
             <w:gridSpan w:val="7"/>
             <w:tcBorders>
-              <w:bottom w:val="single" w:sz="8" w:space="0" w:color="auto"/>
+              <w:bottom w:val="single" w:sz="4" w:space="0" w:color="auto"/>
             </w:tcBorders>
           </w:tcPr>
           <w:p>
@@ -1366,7 +1215,7 @@
             <w:tcW w:w="10323" w:type="dxa"/>
             <w:gridSpan w:val="7"/>
             <w:tcBorders>
-              <w:top w:val="single" w:sz="8" w:space="0" w:color="auto"/>
+              <w:top w:val="single" w:sz="4" w:space="0" w:color="auto"/>
             </w:tcBorders>
           </w:tcPr>
           <w:p>
@@ -2530,6 +2379,7 @@
   <w:style w:type="character" w:default="1" w:styleId="DefaultParagraphFont">
     <w:name w:val="Default Paragraph Font"/>
     <w:uiPriority w:val="1"/>
+    <w:semiHidden/>
     <w:unhideWhenUsed/>
   </w:style>
   <w:style w:type="table" w:default="1" w:styleId="TableNormal">

</xml_diff>

<commit_message>
corrected changes. modified PDF details
</commit_message>
<xml_diff>
--- a/sse_post_infosys/Samim_Aftab_Ahmed-SSE-CV.docx
+++ b/sse_post_infosys/Samim_Aftab_Ahmed-SSE-CV.docx
@@ -379,8 +379,6 @@
               <w:ind w:left="337" w:hanging="270"/>
               <w:jc w:val="both"/>
             </w:pPr>
-            <w:bookmarkStart w:id="0" w:name="_GoBack"/>
-            <w:bookmarkEnd w:id="0"/>
             <w:r>
               <w:t>Migrated the obsolete Hibernate specific implementations to JPA specific implementations, while upgrading the Product to Spring Boot version 3.</w:t>
             </w:r>
@@ -402,7 +400,18 @@
               <w:t>bugs</w:t>
             </w:r>
             <w:r>
-              <w:t xml:space="preserve"> reported by Sonar.</w:t>
+              <w:t xml:space="preserve"> reported by </w:t>
+            </w:r>
+            <w:proofErr w:type="spellStart"/>
+            <w:r>
+              <w:t>Sonar</w:t>
+            </w:r>
+            <w:r>
+              <w:t>Qube</w:t>
+            </w:r>
+            <w:proofErr w:type="spellEnd"/>
+            <w:r>
+              <w:t>.</w:t>
             </w:r>
           </w:p>
           <w:p>
@@ -555,7 +564,13 @@
               <w:jc w:val="both"/>
             </w:pPr>
             <w:r>
-              <w:t>Worked on the Product Arena, as mentioned on my previous experience, before</w:t>
+              <w:t>Worked on the Product Ar</w:t>
+            </w:r>
+            <w:r>
+              <w:t>ena, as mentioned above</w:t>
+            </w:r>
+            <w:r>
+              <w:t>, before</w:t>
             </w:r>
             <w:r>
               <w:t xml:space="preserve"> its</w:t>
@@ -627,7 +642,16 @@
               <w:t>Worked on creating and setting up Microsof</w:t>
             </w:r>
             <w:r>
-              <w:t xml:space="preserve">t Azure service principal app, using which spark jobs can be submitted to a </w:t>
+              <w:t>t Azure service principal app, using which spark jobs can be submitted to a</w:t>
+            </w:r>
+            <w:r>
+              <w:t>n</w:t>
+            </w:r>
+            <w:r>
+              <w:t xml:space="preserve"> Azure</w:t>
+            </w:r>
+            <w:r>
+              <w:t xml:space="preserve"> </w:t>
             </w:r>
             <w:proofErr w:type="spellStart"/>
             <w:r>
@@ -649,7 +673,10 @@
               <w:jc w:val="both"/>
             </w:pPr>
             <w:r>
-              <w:t xml:space="preserve">Added Google </w:t>
+              <w:t xml:space="preserve">Added </w:t>
+            </w:r>
+            <w:r>
+              <w:t xml:space="preserve">Google </w:t>
             </w:r>
             <w:proofErr w:type="spellStart"/>
             <w:r>
@@ -657,7 +684,10 @@
             </w:r>
             <w:proofErr w:type="spellEnd"/>
             <w:r>
-              <w:t xml:space="preserve"> support to the database provisioning feature.</w:t>
+              <w:t xml:space="preserve"> support to the Database P</w:t>
+            </w:r>
+            <w:r>
+              <w:t>rovisioning feature.</w:t>
             </w:r>
           </w:p>
         </w:tc>
@@ -772,7 +802,10 @@
               <w:t>Developed the</w:t>
             </w:r>
             <w:r>
-              <w:t xml:space="preserve"> Password validation support based upon NIST option 5 standards</w:t>
+              <w:t xml:space="preserve"> Password Validation mechanism</w:t>
+            </w:r>
+            <w:r>
+              <w:t xml:space="preserve"> based upon NIST option 5 standards</w:t>
             </w:r>
             <w:r>
               <w:t xml:space="preserve">, </w:t>
@@ -807,7 +840,16 @@
               <w:jc w:val="both"/>
             </w:pPr>
             <w:r>
-              <w:t>Added SAP HANA support to the database provisioning and import feature.</w:t>
+              <w:t>Added SAP HANA support to the Database P</w:t>
+            </w:r>
+            <w:r>
+              <w:t>rovisioning and</w:t>
+            </w:r>
+            <w:r>
+              <w:t xml:space="preserve"> Database I</w:t>
+            </w:r>
+            <w:r>
+              <w:t>mport feature.</w:t>
             </w:r>
           </w:p>
           <w:p>
@@ -839,7 +881,12 @@
               <w:t>ow on a tumbling window basis</w:t>
             </w:r>
             <w:r>
-              <w:t>, triggered by events set as pre-conditions</w:t>
+              <w:t>, triggered by events set as</w:t>
+            </w:r>
+            <w:bookmarkStart w:id="0" w:name="_GoBack"/>
+            <w:bookmarkEnd w:id="0"/>
+            <w:r>
+              <w:t xml:space="preserve"> pre-conditions</w:t>
             </w:r>
             <w:r>
               <w:t>.</w:t>

</xml_diff>

<commit_message>
corrected SonarQube related experience
</commit_message>
<xml_diff>
--- a/sse_post_infosys/Samim_Aftab_Ahmed-SSE-CV.docx
+++ b/sse_post_infosys/Samim_Aftab_Ahmed-SSE-CV.docx
@@ -394,22 +394,25 @@
               <w:jc w:val="both"/>
             </w:pPr>
             <w:r>
-              <w:t xml:space="preserve">Resolved multiple DAST, SAST </w:t>
-            </w:r>
-            <w:r>
-              <w:t>bugs</w:t>
-            </w:r>
-            <w:r>
-              <w:t xml:space="preserve"> reported by </w:t>
+              <w:t>Resolved</w:t>
+            </w:r>
+            <w:r>
+              <w:t xml:space="preserve"> multiple</w:t>
+            </w:r>
+            <w:r>
+              <w:t xml:space="preserve"> </w:t>
             </w:r>
             <w:proofErr w:type="spellStart"/>
             <w:r>
-              <w:t>Sonar</w:t>
-            </w:r>
-            <w:r>
-              <w:t>Qube</w:t>
+              <w:t>SonarQube</w:t>
             </w:r>
             <w:proofErr w:type="spellEnd"/>
+            <w:r>
+              <w:t xml:space="preserve"> reported </w:t>
+            </w:r>
+            <w:r>
+              <w:t>bugs to improve code reliability, thereby achieving the reliability score of A for the Arena codebase</w:t>
+            </w:r>
             <w:r>
               <w:t>.</w:t>
             </w:r>
@@ -576,7 +579,13 @@
               <w:t xml:space="preserve"> its</w:t>
             </w:r>
             <w:r>
-              <w:t xml:space="preserve"> acquisition by Truist.</w:t>
+              <w:t xml:space="preserve"> acquisition by Truist</w:t>
+            </w:r>
+            <w:r>
+              <w:t xml:space="preserve"> Financial Corporation</w:t>
+            </w:r>
+            <w:r>
+              <w:t>.</w:t>
             </w:r>
           </w:p>
           <w:p>
@@ -817,7 +826,7 @@
               <w:t xml:space="preserve"> improved</w:t>
             </w:r>
             <w:r>
-              <w:t xml:space="preserve"> passwords</w:t>
+              <w:t xml:space="preserve"> password</w:t>
             </w:r>
             <w:r>
               <w:t xml:space="preserve"> security for</w:t>
@@ -881,12 +890,7 @@
               <w:t>ow on a tumbling window basis</w:t>
             </w:r>
             <w:r>
-              <w:t>, triggered by events set as</w:t>
-            </w:r>
-            <w:bookmarkStart w:id="0" w:name="_GoBack"/>
-            <w:bookmarkEnd w:id="0"/>
-            <w:r>
-              <w:t xml:space="preserve"> pre-conditions</w:t>
+              <w:t>, triggered by events set as pre-conditions</w:t>
             </w:r>
             <w:r>
               <w:t>.</w:t>
@@ -911,6 +915,8 @@
             <w:r>
               <w:t xml:space="preserve"> feature.</w:t>
             </w:r>
+            <w:bookmarkStart w:id="0" w:name="_GoBack"/>
+            <w:bookmarkEnd w:id="0"/>
           </w:p>
         </w:tc>
       </w:tr>
@@ -1501,7 +1507,7 @@
           <w:p>
             <w:pPr>
               <w:rPr>
-                <w:sz w:val="14"/>
+                <w:sz w:val="12"/>
               </w:rPr>
             </w:pPr>
           </w:p>
@@ -1586,7 +1592,13 @@
         </w:tc>
       </w:tr>
     </w:tbl>
-    <w:p/>
+    <w:p>
+      <w:pPr>
+        <w:rPr>
+          <w:sz w:val="6"/>
+        </w:rPr>
+      </w:pPr>
+    </w:p>
     <w:sectPr>
       <w:pgSz w:w="11907" w:h="16839" w:code="9"/>
       <w:pgMar w:top="792" w:right="792" w:bottom="792" w:left="792" w:header="720" w:footer="720" w:gutter="0"/>
@@ -1609,7 +1621,7 @@
       <w:lvlText w:val=""/>
       <w:lvlJc w:val="left"/>
       <w:pPr>
-        <w:ind w:left="720" w:hanging="360"/>
+        <w:ind w:left="990" w:hanging="360"/>
       </w:pPr>
       <w:rPr>
         <w:rFonts w:ascii="Symbol" w:hAnsi="Symbol" w:hint="default"/>
@@ -1623,7 +1635,7 @@
       <w:lvlText w:val="o"/>
       <w:lvlJc w:val="left"/>
       <w:pPr>
-        <w:ind w:left="1440" w:hanging="360"/>
+        <w:ind w:left="1710" w:hanging="360"/>
       </w:pPr>
       <w:rPr>
         <w:rFonts w:ascii="Courier New" w:hAnsi="Courier New" w:cs="Courier New" w:hint="default"/>
@@ -1635,7 +1647,7 @@
       <w:lvlText w:val=""/>
       <w:lvlJc w:val="left"/>
       <w:pPr>
-        <w:ind w:left="2160" w:hanging="360"/>
+        <w:ind w:left="2430" w:hanging="360"/>
       </w:pPr>
       <w:rPr>
         <w:rFonts w:ascii="Wingdings" w:hAnsi="Wingdings" w:hint="default"/>
@@ -1647,7 +1659,7 @@
       <w:lvlText w:val=""/>
       <w:lvlJc w:val="left"/>
       <w:pPr>
-        <w:ind w:left="2880" w:hanging="360"/>
+        <w:ind w:left="3150" w:hanging="360"/>
       </w:pPr>
       <w:rPr>
         <w:rFonts w:ascii="Symbol" w:hAnsi="Symbol" w:hint="default"/>
@@ -1659,7 +1671,7 @@
       <w:lvlText w:val="o"/>
       <w:lvlJc w:val="left"/>
       <w:pPr>
-        <w:ind w:left="3600" w:hanging="360"/>
+        <w:ind w:left="3870" w:hanging="360"/>
       </w:pPr>
       <w:rPr>
         <w:rFonts w:ascii="Courier New" w:hAnsi="Courier New" w:cs="Courier New" w:hint="default"/>
@@ -1671,7 +1683,7 @@
       <w:lvlText w:val=""/>
       <w:lvlJc w:val="left"/>
       <w:pPr>
-        <w:ind w:left="4320" w:hanging="360"/>
+        <w:ind w:left="4590" w:hanging="360"/>
       </w:pPr>
       <w:rPr>
         <w:rFonts w:ascii="Wingdings" w:hAnsi="Wingdings" w:hint="default"/>
@@ -1683,7 +1695,7 @@
       <w:lvlText w:val=""/>
       <w:lvlJc w:val="left"/>
       <w:pPr>
-        <w:ind w:left="5040" w:hanging="360"/>
+        <w:ind w:left="5310" w:hanging="360"/>
       </w:pPr>
       <w:rPr>
         <w:rFonts w:ascii="Symbol" w:hAnsi="Symbol" w:hint="default"/>
@@ -1695,7 +1707,7 @@
       <w:lvlText w:val="o"/>
       <w:lvlJc w:val="left"/>
       <w:pPr>
-        <w:ind w:left="5760" w:hanging="360"/>
+        <w:ind w:left="6030" w:hanging="360"/>
       </w:pPr>
       <w:rPr>
         <w:rFonts w:ascii="Courier New" w:hAnsi="Courier New" w:cs="Courier New" w:hint="default"/>
@@ -1707,7 +1719,7 @@
       <w:lvlText w:val=""/>
       <w:lvlJc w:val="left"/>
       <w:pPr>
-        <w:ind w:left="6480" w:hanging="360"/>
+        <w:ind w:left="6750" w:hanging="360"/>
       </w:pPr>
       <w:rPr>
         <w:rFonts w:ascii="Wingdings" w:hAnsi="Wingdings" w:hint="default"/>
@@ -2819,7 +2831,6 @@
   <w:style w:type="character" w:default="1" w:styleId="DefaultParagraphFont">
     <w:name w:val="Default Paragraph Font"/>
     <w:uiPriority w:val="1"/>
-    <w:semiHidden/>
     <w:unhideWhenUsed/>
   </w:style>
   <w:style w:type="table" w:default="1" w:styleId="TableNormal">

</xml_diff>

<commit_message>
rephrased the Zaloni Arena relation
</commit_message>
<xml_diff>
--- a/sse_post_infosys/Samim_Aftab_Ahmed-SSE-CV.docx
+++ b/sse_post_infosys/Samim_Aftab_Ahmed-SSE-CV.docx
@@ -511,19 +511,11 @@
                 <w:i/>
               </w:rPr>
             </w:pPr>
-            <w:proofErr w:type="spellStart"/>
             <w:r>
               <w:rPr>
                 <w:i/>
               </w:rPr>
-              <w:t>Zaloni</w:t>
-            </w:r>
-            <w:proofErr w:type="spellEnd"/>
-            <w:r>
-              <w:rPr>
-                <w:i/>
-              </w:rPr>
-              <w:t xml:space="preserve"> Technologies India Private Limited</w:t>
+              <w:t>Zaloni Technologies India Private Limited</w:t>
             </w:r>
           </w:p>
         </w:tc>
@@ -570,19 +562,36 @@
               <w:t>Worked on the Product Ar</w:t>
             </w:r>
             <w:r>
-              <w:t>ena, as mentioned above</w:t>
-            </w:r>
-            <w:r>
-              <w:t>, before</w:t>
+              <w:t>ena</w:t>
+            </w:r>
+            <w:r>
+              <w:t xml:space="preserve"> </w:t>
+            </w:r>
+            <w:r>
+              <w:t>(</w:t>
+            </w:r>
+            <w:r>
+              <w:t>as mentioned above</w:t>
+            </w:r>
+            <w:r>
+              <w:t xml:space="preserve">) which was </w:t>
+            </w:r>
+            <w:proofErr w:type="spellStart"/>
+            <w:r>
+              <w:t>Zaloni’s</w:t>
+            </w:r>
+            <w:proofErr w:type="spellEnd"/>
+            <w:r>
+              <w:t xml:space="preserve"> product</w:t>
+            </w:r>
+            <w:r>
+              <w:t xml:space="preserve"> before</w:t>
             </w:r>
             <w:r>
               <w:t xml:space="preserve"> its</w:t>
             </w:r>
             <w:r>
               <w:t xml:space="preserve"> acquisition by Truist</w:t>
-            </w:r>
-            <w:r>
-              <w:t xml:space="preserve"> Financial Corporation</w:t>
             </w:r>
             <w:r>
               <w:t>.</w:t>
@@ -608,8 +617,13 @@
               <w:t xml:space="preserve"> service with per workf</w:t>
             </w:r>
             <w:r>
-              <w:t>low basis encryption key and deleting it post execution, thereby enhancing the security of the passwords stored in the database.</w:t>
-            </w:r>
+              <w:t>low basis Encryption K</w:t>
+            </w:r>
+            <w:r>
+              <w:t>ey and deleting it post execution, thereby enhancing the security of the passwords stored in the database.</w:t>
+            </w:r>
+            <w:bookmarkStart w:id="0" w:name="_GoBack"/>
+            <w:bookmarkEnd w:id="0"/>
           </w:p>
           <w:p>
             <w:pPr>
@@ -755,19 +769,11 @@
                 <w:i/>
               </w:rPr>
             </w:pPr>
-            <w:proofErr w:type="spellStart"/>
             <w:r>
               <w:rPr>
                 <w:i/>
               </w:rPr>
-              <w:t>Zaloni</w:t>
-            </w:r>
-            <w:proofErr w:type="spellEnd"/>
-            <w:r>
-              <w:rPr>
-                <w:i/>
-              </w:rPr>
-              <w:t xml:space="preserve"> Technologies India Private Limited</w:t>
+              <w:t>Zaloni Technologies India Private Limited</w:t>
             </w:r>
           </w:p>
         </w:tc>
@@ -875,6 +881,9 @@
               <w:t>Developed</w:t>
             </w:r>
             <w:r>
+              <w:t xml:space="preserve"> the Rule Generation and Rule Execution module of</w:t>
+            </w:r>
+            <w:r>
               <w:t xml:space="preserve"> the Event-based Workflow </w:t>
             </w:r>
             <w:r>
@@ -915,8 +924,6 @@
             <w:r>
               <w:t xml:space="preserve"> feature.</w:t>
             </w:r>
-            <w:bookmarkStart w:id="0" w:name="_GoBack"/>
-            <w:bookmarkEnd w:id="0"/>
           </w:p>
         </w:tc>
       </w:tr>

</xml_diff>

<commit_message>
corrected tense for infosys experience
</commit_message>
<xml_diff>
--- a/sse_post_infosys/Samim_Aftab_Ahmed-SSE-CV.docx
+++ b/sse_post_infosys/Samim_Aftab_Ahmed-SSE-CV.docx
@@ -278,10 +278,16 @@
               <w:jc w:val="both"/>
             </w:pPr>
             <w:r>
-              <w:t>Worked for the client Truist</w:t>
-            </w:r>
-            <w:r>
-              <w:t xml:space="preserve"> Financial Corporation </w:t>
+              <w:t>Working</w:t>
+            </w:r>
+            <w:r>
+              <w:t xml:space="preserve"> for the client Truist</w:t>
+            </w:r>
+            <w:r>
+              <w:t xml:space="preserve"> Financial Corp.</w:t>
+            </w:r>
+            <w:r>
+              <w:t xml:space="preserve"> </w:t>
             </w:r>
             <w:r>
               <w:t>on their Product Arena, which is a Data Operations Software</w:t>
@@ -1608,8 +1614,6 @@
               </w:rPr>
               <w:t>.</w:t>
             </w:r>
-            <w:bookmarkStart w:id="0" w:name="_GoBack"/>
-            <w:bookmarkEnd w:id="0"/>
           </w:p>
         </w:tc>
       </w:tr>
@@ -1620,6 +1624,8 @@
           <w:sz w:val="6"/>
         </w:rPr>
       </w:pPr>
+      <w:bookmarkStart w:id="0" w:name="_GoBack"/>
+      <w:bookmarkEnd w:id="0"/>
     </w:p>
     <w:sectPr>
       <w:pgSz w:w="11907" w:h="16839" w:code="9"/>

</xml_diff>

<commit_message>
added 2nd CV format
</commit_message>
<xml_diff>
--- a/sse_post_infosys/Samim_Aftab_Ahmed-SSE-CV.docx
+++ b/sse_post_infosys/Samim_Aftab_Ahmed-SSE-CV.docx
@@ -137,7 +137,7 @@
             <w:pPr>
               <w:jc w:val="center"/>
               <w:rPr>
-                <w:sz w:val="10"/>
+                <w:sz w:val="8"/>
                 <w:szCs w:val="16"/>
               </w:rPr>
             </w:pPr>
@@ -274,25 +274,53 @@
                 <w:ilvl w:val="0"/>
                 <w:numId w:val="6"/>
               </w:numPr>
-              <w:ind w:left="337" w:hanging="270"/>
+              <w:ind w:left="252" w:hanging="252"/>
               <w:jc w:val="both"/>
-            </w:pPr>
-            <w:r>
+              <w:rPr>
+                <w:sz w:val="21"/>
+                <w:szCs w:val="21"/>
+              </w:rPr>
+            </w:pPr>
+            <w:r>
+              <w:rPr>
+                <w:sz w:val="21"/>
+                <w:szCs w:val="21"/>
+              </w:rPr>
               <w:t>Working</w:t>
             </w:r>
             <w:r>
+              <w:rPr>
+                <w:sz w:val="21"/>
+                <w:szCs w:val="21"/>
+              </w:rPr>
               <w:t xml:space="preserve"> for the client Truist</w:t>
             </w:r>
             <w:r>
+              <w:rPr>
+                <w:sz w:val="21"/>
+                <w:szCs w:val="21"/>
+              </w:rPr>
               <w:t xml:space="preserve"> Financial Corp.</w:t>
             </w:r>
             <w:r>
+              <w:rPr>
+                <w:sz w:val="21"/>
+                <w:szCs w:val="21"/>
+              </w:rPr>
               <w:t xml:space="preserve"> </w:t>
             </w:r>
             <w:r>
+              <w:rPr>
+                <w:sz w:val="21"/>
+                <w:szCs w:val="21"/>
+              </w:rPr>
               <w:t>on their Product Arena, which is a Data Operations Software</w:t>
             </w:r>
             <w:r>
+              <w:rPr>
+                <w:sz w:val="21"/>
+                <w:szCs w:val="21"/>
+              </w:rPr>
               <w:t>.</w:t>
             </w:r>
           </w:p>
@@ -303,30 +331,71 @@
                 <w:ilvl w:val="0"/>
                 <w:numId w:val="6"/>
               </w:numPr>
-              <w:ind w:left="337" w:hanging="270"/>
+              <w:ind w:left="252" w:hanging="252"/>
               <w:jc w:val="both"/>
-            </w:pPr>
-            <w:r>
-              <w:t xml:space="preserve">Developed the core services for secure secrets </w:t>
-            </w:r>
-            <w:r>
+              <w:rPr>
+                <w:sz w:val="21"/>
+                <w:szCs w:val="21"/>
+              </w:rPr>
+            </w:pPr>
+            <w:r>
+              <w:rPr>
+                <w:sz w:val="21"/>
+                <w:szCs w:val="21"/>
+              </w:rPr>
+              <w:t>Developed th</w:t>
+            </w:r>
+            <w:bookmarkStart w:id="0" w:name="_GoBack"/>
+            <w:bookmarkEnd w:id="0"/>
+            <w:r>
+              <w:rPr>
+                <w:sz w:val="21"/>
+                <w:szCs w:val="21"/>
+              </w:rPr>
+              <w:t xml:space="preserve">e core services for secure secrets </w:t>
+            </w:r>
+            <w:r>
+              <w:rPr>
+                <w:sz w:val="21"/>
+                <w:szCs w:val="21"/>
+              </w:rPr>
               <w:t>storage</w:t>
             </w:r>
             <w:r>
+              <w:rPr>
+                <w:sz w:val="21"/>
+                <w:szCs w:val="21"/>
+              </w:rPr>
               <w:t xml:space="preserve"> </w:t>
             </w:r>
             <w:r>
+              <w:rPr>
+                <w:sz w:val="21"/>
+                <w:szCs w:val="21"/>
+              </w:rPr>
               <w:t>in</w:t>
             </w:r>
             <w:r>
+              <w:rPr>
+                <w:sz w:val="21"/>
+                <w:szCs w:val="21"/>
+              </w:rPr>
               <w:t xml:space="preserve"> </w:t>
             </w:r>
             <w:proofErr w:type="spellStart"/>
             <w:r>
+              <w:rPr>
+                <w:sz w:val="21"/>
+                <w:szCs w:val="21"/>
+              </w:rPr>
               <w:t>HashiCorp</w:t>
             </w:r>
             <w:proofErr w:type="spellEnd"/>
             <w:r>
+              <w:rPr>
+                <w:sz w:val="21"/>
+                <w:szCs w:val="21"/>
+              </w:rPr>
               <w:t xml:space="preserve"> Vault.</w:t>
             </w:r>
           </w:p>
@@ -337,27 +406,55 @@
                 <w:ilvl w:val="0"/>
                 <w:numId w:val="6"/>
               </w:numPr>
-              <w:ind w:left="337" w:hanging="270"/>
+              <w:ind w:left="252" w:hanging="252"/>
               <w:jc w:val="both"/>
-            </w:pPr>
-            <w:r>
+              <w:rPr>
+                <w:sz w:val="21"/>
+                <w:szCs w:val="21"/>
+              </w:rPr>
+            </w:pPr>
+            <w:r>
+              <w:rPr>
+                <w:sz w:val="21"/>
+                <w:szCs w:val="21"/>
+              </w:rPr>
               <w:t>P</w:t>
             </w:r>
             <w:r>
+              <w:rPr>
+                <w:sz w:val="21"/>
+                <w:szCs w:val="21"/>
+              </w:rPr>
               <w:t xml:space="preserve">erformed spikes studying </w:t>
             </w:r>
             <w:proofErr w:type="spellStart"/>
             <w:r>
+              <w:rPr>
+                <w:sz w:val="21"/>
+                <w:szCs w:val="21"/>
+              </w:rPr>
               <w:t>HashiCorp</w:t>
             </w:r>
             <w:proofErr w:type="spellEnd"/>
             <w:r>
+              <w:rPr>
+                <w:sz w:val="21"/>
+                <w:szCs w:val="21"/>
+              </w:rPr>
               <w:t xml:space="preserve"> Vault’s feasibility with Arena</w:t>
             </w:r>
             <w:r>
+              <w:rPr>
+                <w:sz w:val="21"/>
+                <w:szCs w:val="21"/>
+              </w:rPr>
               <w:t>, mainly the Secret engine, KV engine and Cubbyhole engine</w:t>
             </w:r>
             <w:r>
+              <w:rPr>
+                <w:sz w:val="21"/>
+                <w:szCs w:val="21"/>
+              </w:rPr>
               <w:t>, with continuous interactions with the Architects.</w:t>
             </w:r>
           </w:p>
@@ -368,31 +465,19 @@
                 <w:ilvl w:val="0"/>
                 <w:numId w:val="6"/>
               </w:numPr>
-              <w:ind w:left="337" w:hanging="270"/>
+              <w:ind w:left="252" w:hanging="252"/>
               <w:jc w:val="both"/>
-            </w:pPr>
-            <w:r>
-              <w:t xml:space="preserve">Implemented </w:t>
-            </w:r>
-            <w:proofErr w:type="spellStart"/>
-            <w:r>
-              <w:t>ServiceNow</w:t>
-            </w:r>
-            <w:proofErr w:type="spellEnd"/>
-            <w:r>
-              <w:t xml:space="preserve"> approval gate in the Data Provisioning feature, through which users require an approval</w:t>
-            </w:r>
-            <w:r>
-              <w:t xml:space="preserve"> from the owner of the Dataset for </w:t>
-            </w:r>
-            <w:r>
-              <w:t>provisioning</w:t>
-            </w:r>
-            <w:r>
-              <w:t xml:space="preserve"> to any destination</w:t>
-            </w:r>
-            <w:r>
-              <w:t>.</w:t>
+              <w:rPr>
+                <w:sz w:val="21"/>
+                <w:szCs w:val="21"/>
+              </w:rPr>
+            </w:pPr>
+            <w:r>
+              <w:rPr>
+                <w:sz w:val="21"/>
+                <w:szCs w:val="21"/>
+              </w:rPr>
+              <w:t>Migrated the obsolete Hibernate specific implementations to JPA specific implementations, while upgrading the Product to Spring Boot version 3.</w:t>
             </w:r>
           </w:p>
           <w:p>
@@ -402,11 +487,63 @@
                 <w:ilvl w:val="0"/>
                 <w:numId w:val="6"/>
               </w:numPr>
-              <w:ind w:left="337" w:hanging="270"/>
+              <w:ind w:left="252" w:hanging="252"/>
               <w:jc w:val="both"/>
-            </w:pPr>
-            <w:r>
-              <w:t>Migrated the obsolete Hibernate specific implementations to JPA specific implementations, while upgrading the Product to Spring Boot version 3.</w:t>
+              <w:rPr>
+                <w:sz w:val="21"/>
+                <w:szCs w:val="21"/>
+              </w:rPr>
+            </w:pPr>
+            <w:r>
+              <w:rPr>
+                <w:sz w:val="21"/>
+                <w:szCs w:val="21"/>
+              </w:rPr>
+              <w:t>Resolved</w:t>
+            </w:r>
+            <w:r>
+              <w:rPr>
+                <w:sz w:val="21"/>
+                <w:szCs w:val="21"/>
+              </w:rPr>
+              <w:t xml:space="preserve"> multiple</w:t>
+            </w:r>
+            <w:r>
+              <w:rPr>
+                <w:sz w:val="21"/>
+                <w:szCs w:val="21"/>
+              </w:rPr>
+              <w:t xml:space="preserve"> </w:t>
+            </w:r>
+            <w:proofErr w:type="spellStart"/>
+            <w:r>
+              <w:rPr>
+                <w:sz w:val="21"/>
+                <w:szCs w:val="21"/>
+              </w:rPr>
+              <w:t>SonarQube</w:t>
+            </w:r>
+            <w:proofErr w:type="spellEnd"/>
+            <w:r>
+              <w:rPr>
+                <w:sz w:val="21"/>
+                <w:szCs w:val="21"/>
+              </w:rPr>
+              <w:t xml:space="preserve"> reported </w:t>
+            </w:r>
+            <w:r>
+              <w:rPr>
+                <w:sz w:val="21"/>
+                <w:szCs w:val="21"/>
+              </w:rPr>
+              <w:t>bugs to improve code reliability, thereby achieving the reliability score of A for the Arena codebase</w:t>
+            </w:r>
+            <w:r>
+              <w:rPr>
+                <w:sz w:val="21"/>
+                <w:szCs w:val="21"/>
+              </w:rPr>
+              <w:t>.</w:t>
             </w:r>
           </w:p>
           <w:p>
@@ -416,31 +553,35 @@
                 <w:ilvl w:val="0"/>
                 <w:numId w:val="6"/>
               </w:numPr>
-              <w:ind w:left="337" w:hanging="270"/>
+              <w:ind w:left="252" w:hanging="252"/>
               <w:jc w:val="both"/>
-            </w:pPr>
-            <w:r>
-              <w:t>Resolved</w:t>
-            </w:r>
-            <w:r>
-              <w:t xml:space="preserve"> multiple</w:t>
-            </w:r>
-            <w:r>
-              <w:t xml:space="preserve"> </w:t>
+              <w:rPr>
+                <w:sz w:val="21"/>
+                <w:szCs w:val="21"/>
+              </w:rPr>
+            </w:pPr>
+            <w:r>
+              <w:rPr>
+                <w:sz w:val="21"/>
+                <w:szCs w:val="21"/>
+              </w:rPr>
+              <w:t xml:space="preserve">Resolved SAST bugs reported by </w:t>
             </w:r>
             <w:proofErr w:type="spellStart"/>
             <w:r>
-              <w:t>SonarQube</w:t>
+              <w:rPr>
+                <w:sz w:val="21"/>
+                <w:szCs w:val="21"/>
+              </w:rPr>
+              <w:t>Veracode</w:t>
             </w:r>
             <w:proofErr w:type="spellEnd"/>
             <w:r>
-              <w:t xml:space="preserve"> reported </w:t>
-            </w:r>
-            <w:r>
-              <w:t>bugs to improve code reliability, thereby achieving the reliability score of A for the Arena codebase</w:t>
-            </w:r>
-            <w:r>
-              <w:t>.</w:t>
+              <w:rPr>
+                <w:sz w:val="21"/>
+                <w:szCs w:val="21"/>
+              </w:rPr>
+              <w:t xml:space="preserve"> on vulnerable libraries and dependencies, to improve product security.</w:t>
             </w:r>
           </w:p>
           <w:p>
@@ -450,41 +591,43 @@
                 <w:ilvl w:val="0"/>
                 <w:numId w:val="6"/>
               </w:numPr>
-              <w:ind w:left="337" w:hanging="270"/>
+              <w:ind w:left="252" w:hanging="252"/>
               <w:jc w:val="both"/>
             </w:pPr>
             <w:r>
+              <w:rPr>
+                <w:sz w:val="21"/>
+                <w:szCs w:val="21"/>
+              </w:rPr>
               <w:t>Mentored 5</w:t>
             </w:r>
             <w:r>
-              <w:t xml:space="preserve"> of our junior team mates</w:t>
-            </w:r>
-            <w:r>
-              <w:t xml:space="preserve"> by providing KT sessions about the Product</w:t>
-            </w:r>
-            <w:r>
-              <w:t>,</w:t>
-            </w:r>
-            <w:r>
-              <w:t xml:space="preserve"> </w:t>
-            </w:r>
-            <w:r>
-              <w:t>especially the DB Provision</w:t>
-            </w:r>
-            <w:r>
+              <w:rPr>
+                <w:sz w:val="21"/>
+                <w:szCs w:val="21"/>
+              </w:rPr>
+              <w:t xml:space="preserve"> of our junior team mates by providing KT sessions about the Product, especially the DB Provision</w:t>
+            </w:r>
+            <w:r>
+              <w:rPr>
+                <w:sz w:val="21"/>
+                <w:szCs w:val="21"/>
+              </w:rPr>
               <w:t>, DB Import and File Ingestion</w:t>
             </w:r>
             <w:r>
-              <w:t xml:space="preserve"> feature, </w:t>
-            </w:r>
-            <w:r>
-              <w:t>and the Technologies used, with guidance during development.</w:t>
+              <w:rPr>
+                <w:sz w:val="21"/>
+                <w:szCs w:val="21"/>
+              </w:rPr>
+              <w:t xml:space="preserve"> feature, and the Technologies used, with guidance during development.</w:t>
             </w:r>
           </w:p>
         </w:tc>
       </w:tr>
       <w:tr>
         <w:trPr>
+          <w:trHeight w:val="225"/>
           <w:jc w:val="center"/>
         </w:trPr>
         <w:tc>
@@ -495,7 +638,7 @@
           <w:p>
             <w:pPr>
               <w:rPr>
-                <w:sz w:val="16"/>
+                <w:sz w:val="12"/>
               </w:rPr>
             </w:pPr>
           </w:p>
@@ -551,8 +694,17 @@
           </w:tcPr>
           <w:p>
             <w:pPr>
-              <w:jc w:val="right"/>
-            </w:pPr>
+              <w:tabs>
+                <w:tab w:val="left" w:pos="829"/>
+                <w:tab w:val="right" w:pos="2727"/>
+              </w:tabs>
+            </w:pPr>
+            <w:r>
+              <w:tab/>
+            </w:r>
+            <w:r>
+              <w:tab/>
+            </w:r>
             <w:r>
               <w:t>Feb 2022 –</w:t>
             </w:r>
@@ -581,45 +733,97 @@
                 <w:ilvl w:val="0"/>
                 <w:numId w:val="4"/>
               </w:numPr>
-              <w:ind w:left="337" w:hanging="270"/>
+              <w:ind w:left="252" w:hanging="252"/>
               <w:jc w:val="both"/>
-            </w:pPr>
-            <w:r>
+              <w:rPr>
+                <w:sz w:val="21"/>
+                <w:szCs w:val="21"/>
+              </w:rPr>
+            </w:pPr>
+            <w:r>
+              <w:rPr>
+                <w:sz w:val="21"/>
+                <w:szCs w:val="21"/>
+              </w:rPr>
               <w:t>Worked on the Product Ar</w:t>
             </w:r>
             <w:r>
+              <w:rPr>
+                <w:sz w:val="21"/>
+                <w:szCs w:val="21"/>
+              </w:rPr>
               <w:t>ena</w:t>
             </w:r>
             <w:r>
+              <w:rPr>
+                <w:sz w:val="21"/>
+                <w:szCs w:val="21"/>
+              </w:rPr>
               <w:t xml:space="preserve"> </w:t>
             </w:r>
             <w:r>
+              <w:rPr>
+                <w:sz w:val="21"/>
+                <w:szCs w:val="21"/>
+              </w:rPr>
               <w:t>(</w:t>
             </w:r>
             <w:r>
+              <w:rPr>
+                <w:sz w:val="21"/>
+                <w:szCs w:val="21"/>
+              </w:rPr>
               <w:t>as mentioned above</w:t>
             </w:r>
             <w:r>
+              <w:rPr>
+                <w:sz w:val="21"/>
+                <w:szCs w:val="21"/>
+              </w:rPr>
               <w:t xml:space="preserve">) which was </w:t>
             </w:r>
             <w:proofErr w:type="spellStart"/>
             <w:r>
+              <w:rPr>
+                <w:sz w:val="21"/>
+                <w:szCs w:val="21"/>
+              </w:rPr>
               <w:t>Zaloni’s</w:t>
             </w:r>
             <w:proofErr w:type="spellEnd"/>
             <w:r>
+              <w:rPr>
+                <w:sz w:val="21"/>
+                <w:szCs w:val="21"/>
+              </w:rPr>
               <w:t xml:space="preserve"> product</w:t>
             </w:r>
             <w:r>
+              <w:rPr>
+                <w:sz w:val="21"/>
+                <w:szCs w:val="21"/>
+              </w:rPr>
               <w:t xml:space="preserve"> before</w:t>
             </w:r>
             <w:r>
+              <w:rPr>
+                <w:sz w:val="21"/>
+                <w:szCs w:val="21"/>
+              </w:rPr>
               <w:t xml:space="preserve"> its</w:t>
             </w:r>
             <w:r>
+              <w:rPr>
+                <w:sz w:val="21"/>
+                <w:szCs w:val="21"/>
+              </w:rPr>
               <w:t xml:space="preserve"> acquisition by Truist</w:t>
             </w:r>
             <w:r>
+              <w:rPr>
+                <w:sz w:val="21"/>
+                <w:szCs w:val="21"/>
+              </w:rPr>
               <w:t>.</w:t>
             </w:r>
           </w:p>
@@ -630,22 +834,32 @@
                 <w:ilvl w:val="0"/>
                 <w:numId w:val="4"/>
               </w:numPr>
-              <w:ind w:left="337" w:hanging="270"/>
+              <w:ind w:left="252" w:hanging="252"/>
               <w:jc w:val="both"/>
-            </w:pPr>
-            <w:r>
-              <w:t xml:space="preserve">Enhanced the password </w:t>
-            </w:r>
-            <w:r>
-              <w:t>encryption</w:t>
-            </w:r>
-            <w:r>
-              <w:t xml:space="preserve"> service with per workf</w:t>
-            </w:r>
-            <w:r>
+              <w:rPr>
+                <w:sz w:val="21"/>
+                <w:szCs w:val="21"/>
+              </w:rPr>
+            </w:pPr>
+            <w:r>
+              <w:rPr>
+                <w:sz w:val="21"/>
+                <w:szCs w:val="21"/>
+              </w:rPr>
+              <w:t>Enhanced the password encryption service with per workf</w:t>
+            </w:r>
+            <w:r>
+              <w:rPr>
+                <w:sz w:val="21"/>
+                <w:szCs w:val="21"/>
+              </w:rPr>
               <w:t>low basis Encryption K</w:t>
             </w:r>
             <w:r>
+              <w:rPr>
+                <w:sz w:val="21"/>
+                <w:szCs w:val="21"/>
+              </w:rPr>
               <w:t>ey and deleting it post execution, thereby enhancing the security of the passwords stored in the database.</w:t>
             </w:r>
           </w:p>
@@ -656,23 +870,35 @@
                 <w:ilvl w:val="0"/>
                 <w:numId w:val="4"/>
               </w:numPr>
-              <w:ind w:left="337" w:hanging="270"/>
+              <w:ind w:left="252" w:hanging="252"/>
               <w:jc w:val="both"/>
-            </w:pPr>
-            <w:r>
-              <w:t xml:space="preserve">Upgraded the Spark based actions to </w:t>
-            </w:r>
-            <w:r>
-              <w:t>execute</w:t>
-            </w:r>
-            <w:r>
-              <w:t xml:space="preserve"> on Apache Spark</w:t>
-            </w:r>
-            <w:r>
-              <w:t xml:space="preserve"> version</w:t>
-            </w:r>
-            <w:r>
-              <w:t xml:space="preserve"> 3.</w:t>
+              <w:rPr>
+                <w:sz w:val="21"/>
+                <w:szCs w:val="21"/>
+              </w:rPr>
+            </w:pPr>
+            <w:r>
+              <w:rPr>
+                <w:sz w:val="21"/>
+                <w:szCs w:val="21"/>
+              </w:rPr>
+              <w:t xml:space="preserve">Implemented </w:t>
+            </w:r>
+            <w:proofErr w:type="spellStart"/>
+            <w:r>
+              <w:rPr>
+                <w:sz w:val="21"/>
+                <w:szCs w:val="21"/>
+              </w:rPr>
+              <w:t>ServiceNow</w:t>
+            </w:r>
+            <w:proofErr w:type="spellEnd"/>
+            <w:r>
+              <w:rPr>
+                <w:sz w:val="21"/>
+                <w:szCs w:val="21"/>
+              </w:rPr>
+              <w:t xml:space="preserve"> approval gate in the Data Provisioning feature, through which users require an approval from the owner of the Dataset for provisioning to any destination.</w:t>
             </w:r>
           </w:p>
           <w:p>
@@ -682,31 +908,47 @@
                 <w:ilvl w:val="0"/>
                 <w:numId w:val="4"/>
               </w:numPr>
-              <w:ind w:left="337" w:hanging="270"/>
+              <w:ind w:left="252" w:hanging="252"/>
               <w:jc w:val="both"/>
-            </w:pPr>
-            <w:r>
-              <w:t>Worked on creating and setting up Microsof</w:t>
-            </w:r>
-            <w:r>
-              <w:t>t Azure service principal app, using which spark jobs can be submitted to a</w:t>
-            </w:r>
-            <w:r>
-              <w:t>n</w:t>
-            </w:r>
-            <w:r>
-              <w:t xml:space="preserve"> Azure</w:t>
-            </w:r>
-            <w:r>
-              <w:t xml:space="preserve"> </w:t>
-            </w:r>
-            <w:proofErr w:type="spellStart"/>
-            <w:r>
-              <w:t>Databricks</w:t>
-            </w:r>
-            <w:proofErr w:type="spellEnd"/>
-            <w:r>
-              <w:t xml:space="preserve"> cluster.</w:t>
+              <w:rPr>
+                <w:sz w:val="21"/>
+                <w:szCs w:val="21"/>
+              </w:rPr>
+            </w:pPr>
+            <w:r>
+              <w:rPr>
+                <w:sz w:val="21"/>
+                <w:szCs w:val="21"/>
+              </w:rPr>
+              <w:t xml:space="preserve">Upgraded the Spark based actions to </w:t>
+            </w:r>
+            <w:r>
+              <w:rPr>
+                <w:sz w:val="21"/>
+                <w:szCs w:val="21"/>
+              </w:rPr>
+              <w:t>execute</w:t>
+            </w:r>
+            <w:r>
+              <w:rPr>
+                <w:sz w:val="21"/>
+                <w:szCs w:val="21"/>
+              </w:rPr>
+              <w:t xml:space="preserve"> on Apache Spark</w:t>
+            </w:r>
+            <w:r>
+              <w:rPr>
+                <w:sz w:val="21"/>
+                <w:szCs w:val="21"/>
+              </w:rPr>
+              <w:t xml:space="preserve"> version</w:t>
+            </w:r>
+            <w:r>
+              <w:rPr>
+                <w:sz w:val="21"/>
+                <w:szCs w:val="21"/>
+              </w:rPr>
+              <w:t xml:space="preserve"> 3.</w:t>
             </w:r>
           </w:p>
           <w:p>
@@ -716,24 +958,110 @@
                 <w:ilvl w:val="0"/>
                 <w:numId w:val="4"/>
               </w:numPr>
-              <w:ind w:left="337" w:hanging="270"/>
+              <w:ind w:left="252" w:hanging="252"/>
               <w:jc w:val="both"/>
-            </w:pPr>
-            <w:r>
+              <w:rPr>
+                <w:sz w:val="21"/>
+                <w:szCs w:val="21"/>
+              </w:rPr>
+            </w:pPr>
+            <w:r>
+              <w:rPr>
+                <w:sz w:val="21"/>
+                <w:szCs w:val="21"/>
+              </w:rPr>
+              <w:t>Worked on creating and setting up Microsof</w:t>
+            </w:r>
+            <w:r>
+              <w:rPr>
+                <w:sz w:val="21"/>
+                <w:szCs w:val="21"/>
+              </w:rPr>
+              <w:t>t Azure service principal app, using which spark jobs can be submitted to a</w:t>
+            </w:r>
+            <w:r>
+              <w:rPr>
+                <w:sz w:val="21"/>
+                <w:szCs w:val="21"/>
+              </w:rPr>
+              <w:t>n</w:t>
+            </w:r>
+            <w:r>
+              <w:rPr>
+                <w:sz w:val="21"/>
+                <w:szCs w:val="21"/>
+              </w:rPr>
+              <w:t xml:space="preserve"> Azure</w:t>
+            </w:r>
+            <w:r>
+              <w:rPr>
+                <w:sz w:val="21"/>
+                <w:szCs w:val="21"/>
+              </w:rPr>
+              <w:t xml:space="preserve"> </w:t>
+            </w:r>
+            <w:proofErr w:type="spellStart"/>
+            <w:r>
+              <w:rPr>
+                <w:sz w:val="21"/>
+                <w:szCs w:val="21"/>
+              </w:rPr>
+              <w:t>Databricks</w:t>
+            </w:r>
+            <w:proofErr w:type="spellEnd"/>
+            <w:r>
+              <w:rPr>
+                <w:sz w:val="21"/>
+                <w:szCs w:val="21"/>
+              </w:rPr>
+              <w:t xml:space="preserve"> cluster.</w:t>
+            </w:r>
+          </w:p>
+          <w:p>
+            <w:pPr>
+              <w:pStyle w:val="ListParagraph"/>
+              <w:numPr>
+                <w:ilvl w:val="0"/>
+                <w:numId w:val="4"/>
+              </w:numPr>
+              <w:ind w:left="252" w:hanging="252"/>
+              <w:jc w:val="both"/>
+            </w:pPr>
+            <w:r>
+              <w:rPr>
+                <w:sz w:val="21"/>
+                <w:szCs w:val="21"/>
+              </w:rPr>
               <w:t xml:space="preserve">Added </w:t>
             </w:r>
             <w:r>
+              <w:rPr>
+                <w:sz w:val="21"/>
+                <w:szCs w:val="21"/>
+              </w:rPr>
               <w:t xml:space="preserve">Google </w:t>
             </w:r>
             <w:proofErr w:type="spellStart"/>
             <w:r>
+              <w:rPr>
+                <w:sz w:val="21"/>
+                <w:szCs w:val="21"/>
+              </w:rPr>
               <w:t>BigQuery</w:t>
             </w:r>
             <w:proofErr w:type="spellEnd"/>
             <w:r>
+              <w:rPr>
+                <w:sz w:val="21"/>
+                <w:szCs w:val="21"/>
+              </w:rPr>
               <w:t xml:space="preserve"> support to the Database P</w:t>
             </w:r>
             <w:r>
+              <w:rPr>
+                <w:sz w:val="21"/>
+                <w:szCs w:val="21"/>
+              </w:rPr>
               <w:t>rovisioning feature.</w:t>
             </w:r>
           </w:p>
@@ -741,6 +1069,7 @@
       </w:tr>
       <w:tr>
         <w:trPr>
+          <w:trHeight w:val="207"/>
           <w:jc w:val="center"/>
         </w:trPr>
         <w:tc>
@@ -751,7 +1080,7 @@
           <w:p>
             <w:pPr>
               <w:rPr>
-                <w:sz w:val="16"/>
+                <w:sz w:val="12"/>
               </w:rPr>
             </w:pPr>
           </w:p>
@@ -834,37 +1163,81 @@
                 <w:ilvl w:val="0"/>
                 <w:numId w:val="3"/>
               </w:numPr>
-              <w:ind w:left="337" w:hanging="270"/>
+              <w:ind w:left="252" w:hanging="270"/>
               <w:jc w:val="both"/>
-            </w:pPr>
-            <w:r>
+              <w:rPr>
+                <w:sz w:val="21"/>
+                <w:szCs w:val="21"/>
+              </w:rPr>
+            </w:pPr>
+            <w:r>
+              <w:rPr>
+                <w:sz w:val="21"/>
+                <w:szCs w:val="21"/>
+              </w:rPr>
               <w:t>Developed the</w:t>
             </w:r>
             <w:r>
+              <w:rPr>
+                <w:sz w:val="21"/>
+                <w:szCs w:val="21"/>
+              </w:rPr>
               <w:t xml:space="preserve"> Password Validation mechanism</w:t>
             </w:r>
             <w:r>
+              <w:rPr>
+                <w:sz w:val="21"/>
+                <w:szCs w:val="21"/>
+              </w:rPr>
               <w:t xml:space="preserve"> based upon NIST option 5 standards</w:t>
             </w:r>
             <w:r>
+              <w:rPr>
+                <w:sz w:val="21"/>
+                <w:szCs w:val="21"/>
+              </w:rPr>
               <w:t xml:space="preserve">, </w:t>
             </w:r>
             <w:r>
+              <w:rPr>
+                <w:sz w:val="21"/>
+                <w:szCs w:val="21"/>
+              </w:rPr>
               <w:t>for</w:t>
             </w:r>
             <w:r>
+              <w:rPr>
+                <w:sz w:val="21"/>
+                <w:szCs w:val="21"/>
+              </w:rPr>
               <w:t xml:space="preserve"> improved</w:t>
             </w:r>
             <w:r>
+              <w:rPr>
+                <w:sz w:val="21"/>
+                <w:szCs w:val="21"/>
+              </w:rPr>
               <w:t xml:space="preserve"> password</w:t>
             </w:r>
             <w:r>
+              <w:rPr>
+                <w:sz w:val="21"/>
+                <w:szCs w:val="21"/>
+              </w:rPr>
               <w:t xml:space="preserve"> security for</w:t>
             </w:r>
             <w:r>
+              <w:rPr>
+                <w:sz w:val="21"/>
+                <w:szCs w:val="21"/>
+              </w:rPr>
               <w:t xml:space="preserve"> users</w:t>
             </w:r>
             <w:r>
+              <w:rPr>
+                <w:sz w:val="21"/>
+                <w:szCs w:val="21"/>
+              </w:rPr>
               <w:t>.</w:t>
             </w:r>
           </w:p>
@@ -875,19 +1248,39 @@
                 <w:ilvl w:val="0"/>
                 <w:numId w:val="3"/>
               </w:numPr>
-              <w:ind w:left="337" w:hanging="270"/>
+              <w:ind w:left="252" w:hanging="270"/>
               <w:jc w:val="both"/>
-            </w:pPr>
-            <w:r>
+              <w:rPr>
+                <w:sz w:val="21"/>
+                <w:szCs w:val="21"/>
+              </w:rPr>
+            </w:pPr>
+            <w:r>
+              <w:rPr>
+                <w:sz w:val="21"/>
+                <w:szCs w:val="21"/>
+              </w:rPr>
               <w:t>Added SAP HANA support to the Database P</w:t>
             </w:r>
             <w:r>
+              <w:rPr>
+                <w:sz w:val="21"/>
+                <w:szCs w:val="21"/>
+              </w:rPr>
               <w:t>rovisioning and</w:t>
             </w:r>
             <w:r>
+              <w:rPr>
+                <w:sz w:val="21"/>
+                <w:szCs w:val="21"/>
+              </w:rPr>
               <w:t xml:space="preserve"> Database I</w:t>
             </w:r>
             <w:r>
+              <w:rPr>
+                <w:sz w:val="21"/>
+                <w:szCs w:val="21"/>
+              </w:rPr>
               <w:t>mport feature.</w:t>
             </w:r>
           </w:p>
@@ -898,34 +1291,74 @@
                 <w:ilvl w:val="0"/>
                 <w:numId w:val="3"/>
               </w:numPr>
-              <w:ind w:left="337" w:hanging="270"/>
+              <w:ind w:left="252" w:hanging="270"/>
               <w:jc w:val="both"/>
-            </w:pPr>
-            <w:r>
+              <w:rPr>
+                <w:sz w:val="21"/>
+                <w:szCs w:val="21"/>
+              </w:rPr>
+            </w:pPr>
+            <w:r>
+              <w:rPr>
+                <w:sz w:val="21"/>
+                <w:szCs w:val="21"/>
+              </w:rPr>
               <w:t>Developed</w:t>
             </w:r>
             <w:r>
+              <w:rPr>
+                <w:sz w:val="21"/>
+                <w:szCs w:val="21"/>
+              </w:rPr>
               <w:t xml:space="preserve"> the Rule Generation and Rule Execution module of</w:t>
             </w:r>
             <w:r>
+              <w:rPr>
+                <w:sz w:val="21"/>
+                <w:szCs w:val="21"/>
+              </w:rPr>
               <w:t xml:space="preserve"> the Event-based Workflow </w:t>
             </w:r>
             <w:r>
+              <w:rPr>
+                <w:sz w:val="21"/>
+                <w:szCs w:val="21"/>
+              </w:rPr>
               <w:t>Trigger</w:t>
             </w:r>
             <w:r>
+              <w:rPr>
+                <w:sz w:val="21"/>
+                <w:szCs w:val="21"/>
+              </w:rPr>
               <w:t xml:space="preserve"> feature which allows the execution of a </w:t>
             </w:r>
             <w:r>
+              <w:rPr>
+                <w:sz w:val="21"/>
+                <w:szCs w:val="21"/>
+              </w:rPr>
               <w:t>workfl</w:t>
             </w:r>
             <w:r>
+              <w:rPr>
+                <w:sz w:val="21"/>
+                <w:szCs w:val="21"/>
+              </w:rPr>
               <w:t>ow on a tumbling window basis</w:t>
             </w:r>
             <w:r>
+              <w:rPr>
+                <w:sz w:val="21"/>
+                <w:szCs w:val="21"/>
+              </w:rPr>
               <w:t>, triggered by events set as pre-conditions</w:t>
             </w:r>
             <w:r>
+              <w:rPr>
+                <w:sz w:val="21"/>
+                <w:szCs w:val="21"/>
+              </w:rPr>
               <w:t>.</w:t>
             </w:r>
           </w:p>
@@ -936,16 +1369,66 @@
                 <w:ilvl w:val="0"/>
                 <w:numId w:val="3"/>
               </w:numPr>
-              <w:ind w:left="337" w:hanging="270"/>
+              <w:ind w:left="252" w:hanging="270"/>
               <w:jc w:val="both"/>
-            </w:pPr>
-            <w:r>
+              <w:rPr>
+                <w:sz w:val="21"/>
+                <w:szCs w:val="21"/>
+              </w:rPr>
+            </w:pPr>
+            <w:r>
+              <w:rPr>
+                <w:sz w:val="21"/>
+                <w:szCs w:val="21"/>
+              </w:rPr>
+              <w:t xml:space="preserve">Performed spikes studying the feasibility of </w:t>
+            </w:r>
+            <w:proofErr w:type="spellStart"/>
+            <w:r>
+              <w:rPr>
+                <w:sz w:val="21"/>
+                <w:szCs w:val="21"/>
+              </w:rPr>
+              <w:t>RedHat</w:t>
+            </w:r>
+            <w:proofErr w:type="spellEnd"/>
+            <w:r>
+              <w:rPr>
+                <w:sz w:val="21"/>
+                <w:szCs w:val="21"/>
+              </w:rPr>
+              <w:t xml:space="preserve"> Drools with Arena for Rule Generation and Rule-based executions.</w:t>
+            </w:r>
+          </w:p>
+          <w:p>
+            <w:pPr>
+              <w:pStyle w:val="ListParagraph"/>
+              <w:numPr>
+                <w:ilvl w:val="0"/>
+                <w:numId w:val="3"/>
+              </w:numPr>
+              <w:ind w:left="252" w:hanging="270"/>
+              <w:jc w:val="both"/>
+            </w:pPr>
+            <w:r>
+              <w:rPr>
+                <w:sz w:val="21"/>
+                <w:szCs w:val="21"/>
+              </w:rPr>
               <w:t xml:space="preserve">Owned and maintained the Event-based Workflow </w:t>
             </w:r>
             <w:r>
+              <w:rPr>
+                <w:sz w:val="21"/>
+                <w:szCs w:val="21"/>
+              </w:rPr>
               <w:t>Trigger</w:t>
             </w:r>
             <w:r>
+              <w:rPr>
+                <w:sz w:val="21"/>
+                <w:szCs w:val="21"/>
+              </w:rPr>
               <w:t xml:space="preserve"> feature.</w:t>
             </w:r>
           </w:p>
@@ -953,6 +1436,7 @@
       </w:tr>
       <w:tr>
         <w:trPr>
+          <w:trHeight w:val="270"/>
           <w:jc w:val="center"/>
         </w:trPr>
         <w:tc>
@@ -963,7 +1447,7 @@
           <w:p>
             <w:pPr>
               <w:rPr>
-                <w:sz w:val="16"/>
+                <w:sz w:val="12"/>
               </w:rPr>
             </w:pPr>
           </w:p>
@@ -1068,18 +1552,34 @@
                 <w:ilvl w:val="0"/>
                 <w:numId w:val="2"/>
               </w:numPr>
-              <w:ind w:left="337" w:hanging="270"/>
+              <w:ind w:left="252" w:hanging="270"/>
               <w:jc w:val="both"/>
-            </w:pPr>
-            <w:r>
+              <w:rPr>
+                <w:sz w:val="21"/>
+                <w:szCs w:val="21"/>
+              </w:rPr>
+            </w:pPr>
+            <w:r>
+              <w:rPr>
+                <w:sz w:val="21"/>
+                <w:szCs w:val="21"/>
+              </w:rPr>
               <w:t xml:space="preserve">Revamped the frontend and backend of a Spring Boot web application named </w:t>
             </w:r>
             <w:proofErr w:type="spellStart"/>
             <w:r>
+              <w:rPr>
+                <w:sz w:val="21"/>
+                <w:szCs w:val="21"/>
+              </w:rPr>
               <w:t>Siqestrip</w:t>
             </w:r>
             <w:proofErr w:type="spellEnd"/>
             <w:r>
+              <w:rPr>
+                <w:sz w:val="21"/>
+                <w:szCs w:val="21"/>
+              </w:rPr>
               <w:t>, which deals with flight and hotel booking, with exclusive holiday packages.</w:t>
             </w:r>
           </w:p>
@@ -1090,18 +1590,34 @@
                 <w:ilvl w:val="0"/>
                 <w:numId w:val="2"/>
               </w:numPr>
-              <w:ind w:left="337" w:hanging="270"/>
+              <w:ind w:left="252" w:hanging="270"/>
               <w:jc w:val="both"/>
-            </w:pPr>
-            <w:r>
+              <w:rPr>
+                <w:sz w:val="21"/>
+                <w:szCs w:val="21"/>
+              </w:rPr>
+            </w:pPr>
+            <w:r>
+              <w:rPr>
+                <w:sz w:val="21"/>
+                <w:szCs w:val="21"/>
+              </w:rPr>
               <w:t xml:space="preserve">Introduced the </w:t>
             </w:r>
             <w:proofErr w:type="spellStart"/>
             <w:r>
+              <w:rPr>
+                <w:sz w:val="21"/>
+                <w:szCs w:val="21"/>
+              </w:rPr>
               <w:t>ElasticSearch</w:t>
             </w:r>
             <w:proofErr w:type="spellEnd"/>
             <w:r>
+              <w:rPr>
+                <w:sz w:val="21"/>
+                <w:szCs w:val="21"/>
+              </w:rPr>
               <w:t xml:space="preserve"> functionality in airport and city name suggestion, which significantly increased the throughput of the function.</w:t>
             </w:r>
           </w:p>
@@ -1112,16 +1628,32 @@
                 <w:ilvl w:val="0"/>
                 <w:numId w:val="2"/>
               </w:numPr>
-              <w:ind w:left="337" w:hanging="270"/>
+              <w:ind w:left="252" w:hanging="270"/>
               <w:jc w:val="both"/>
-            </w:pPr>
-            <w:r>
+              <w:rPr>
+                <w:sz w:val="21"/>
+                <w:szCs w:val="21"/>
+              </w:rPr>
+            </w:pPr>
+            <w:r>
+              <w:rPr>
+                <w:sz w:val="21"/>
+                <w:szCs w:val="21"/>
+              </w:rPr>
               <w:t xml:space="preserve">Introduced the social login functionality where users can register </w:t>
             </w:r>
             <w:r>
+              <w:rPr>
+                <w:sz w:val="21"/>
+                <w:szCs w:val="21"/>
+              </w:rPr>
               <w:t xml:space="preserve">and </w:t>
             </w:r>
             <w:r>
+              <w:rPr>
+                <w:sz w:val="21"/>
+                <w:szCs w:val="21"/>
+              </w:rPr>
               <w:t>login using their Facebook accounts.</w:t>
             </w:r>
           </w:p>
@@ -1132,18 +1664,30 @@
                 <w:ilvl w:val="0"/>
                 <w:numId w:val="2"/>
               </w:numPr>
-              <w:ind w:left="337" w:hanging="270"/>
+              <w:ind w:left="252" w:hanging="270"/>
               <w:jc w:val="both"/>
             </w:pPr>
             <w:r>
+              <w:rPr>
+                <w:sz w:val="21"/>
+                <w:szCs w:val="21"/>
+              </w:rPr>
               <w:t xml:space="preserve">Implemented single page filter functionality using core JavaScript and </w:t>
             </w:r>
             <w:proofErr w:type="spellStart"/>
             <w:r>
+              <w:rPr>
+                <w:sz w:val="21"/>
+                <w:szCs w:val="21"/>
+              </w:rPr>
               <w:t>HandlebarsJS</w:t>
             </w:r>
             <w:proofErr w:type="spellEnd"/>
             <w:r>
+              <w:rPr>
+                <w:sz w:val="21"/>
+                <w:szCs w:val="21"/>
+              </w:rPr>
               <w:t xml:space="preserve"> which significantly reduced the time taken to filter the search results by executing the operation on the client side.</w:t>
             </w:r>
           </w:p>
@@ -1162,7 +1706,7 @@
             <w:pPr>
               <w:ind w:firstLine="720"/>
               <w:rPr>
-                <w:sz w:val="12"/>
+                <w:sz w:val="6"/>
               </w:rPr>
             </w:pPr>
           </w:p>
@@ -1215,12 +1759,22 @@
             <w:pPr>
               <w:rPr>
                 <w:sz w:val="10"/>
-                <w:szCs w:val="16"/>
-              </w:rPr>
-            </w:pPr>
-          </w:p>
-          <w:p>
-            <w:r>
+                <w:szCs w:val="10"/>
+              </w:rPr>
+            </w:pPr>
+          </w:p>
+          <w:p>
+            <w:pPr>
+              <w:rPr>
+                <w:sz w:val="21"/>
+                <w:szCs w:val="21"/>
+              </w:rPr>
+            </w:pPr>
+            <w:r>
+              <w:rPr>
+                <w:sz w:val="21"/>
+                <w:szCs w:val="21"/>
+              </w:rPr>
               <w:t>Proficient in</w:t>
             </w:r>
           </w:p>
@@ -1242,7 +1796,17 @@
             </w:pPr>
           </w:p>
           <w:p>
-            <w:r>
+            <w:pPr>
+              <w:rPr>
+                <w:sz w:val="21"/>
+                <w:szCs w:val="21"/>
+              </w:rPr>
+            </w:pPr>
+            <w:r>
+              <w:rPr>
+                <w:sz w:val="21"/>
+                <w:szCs w:val="21"/>
+              </w:rPr>
               <w:t>:</w:t>
             </w:r>
           </w:p>
@@ -1267,72 +1831,152 @@
           <w:p>
             <w:pPr>
               <w:jc w:val="both"/>
-            </w:pPr>
-            <w:r>
+              <w:rPr>
+                <w:sz w:val="21"/>
+                <w:szCs w:val="21"/>
+              </w:rPr>
+            </w:pPr>
+            <w:r>
+              <w:rPr>
+                <w:sz w:val="21"/>
+                <w:szCs w:val="21"/>
+              </w:rPr>
               <w:t>Java 8</w:t>
             </w:r>
             <w:r>
+              <w:rPr>
+                <w:sz w:val="21"/>
+                <w:szCs w:val="21"/>
+              </w:rPr>
               <w:t xml:space="preserve"> and 17</w:t>
             </w:r>
             <w:r>
+              <w:rPr>
+                <w:sz w:val="21"/>
+                <w:szCs w:val="21"/>
+              </w:rPr>
               <w:t xml:space="preserve">, Spring (Boot, </w:t>
             </w:r>
             <w:proofErr w:type="spellStart"/>
             <w:r>
+              <w:rPr>
+                <w:sz w:val="21"/>
+                <w:szCs w:val="21"/>
+              </w:rPr>
               <w:t>Config</w:t>
             </w:r>
             <w:proofErr w:type="spellEnd"/>
             <w:r>
+              <w:rPr>
+                <w:sz w:val="21"/>
+                <w:szCs w:val="21"/>
+              </w:rPr>
               <w:t xml:space="preserve">, Security, Cloud, MVC, </w:t>
             </w:r>
             <w:proofErr w:type="spellStart"/>
             <w:r>
+              <w:rPr>
+                <w:sz w:val="21"/>
+                <w:szCs w:val="21"/>
+              </w:rPr>
               <w:t>WebFlux</w:t>
             </w:r>
             <w:proofErr w:type="spellEnd"/>
             <w:r>
+              <w:rPr>
+                <w:sz w:val="21"/>
+                <w:szCs w:val="21"/>
+              </w:rPr>
               <w:t>, JPA</w:t>
             </w:r>
             <w:r>
+              <w:rPr>
+                <w:sz w:val="21"/>
+                <w:szCs w:val="21"/>
+              </w:rPr>
               <w:t>),</w:t>
             </w:r>
             <w:r>
+              <w:rPr>
+                <w:sz w:val="21"/>
+                <w:szCs w:val="21"/>
+              </w:rPr>
               <w:t xml:space="preserve"> </w:t>
             </w:r>
             <w:proofErr w:type="spellStart"/>
             <w:r>
+              <w:rPr>
+                <w:sz w:val="21"/>
+                <w:szCs w:val="21"/>
+              </w:rPr>
               <w:t>HashiCorp</w:t>
             </w:r>
             <w:proofErr w:type="spellEnd"/>
             <w:r>
+              <w:rPr>
+                <w:sz w:val="21"/>
+                <w:szCs w:val="21"/>
+              </w:rPr>
               <w:t xml:space="preserve"> Vault, </w:t>
             </w:r>
             <w:r>
+              <w:rPr>
+                <w:sz w:val="21"/>
+                <w:szCs w:val="21"/>
+              </w:rPr>
               <w:t xml:space="preserve">Apache Spark, </w:t>
             </w:r>
             <w:r>
+              <w:rPr>
+                <w:sz w:val="21"/>
+                <w:szCs w:val="21"/>
+              </w:rPr>
               <w:t>Drools,</w:t>
             </w:r>
             <w:r>
+              <w:rPr>
+                <w:sz w:val="21"/>
+                <w:szCs w:val="21"/>
+              </w:rPr>
               <w:t xml:space="preserve"> </w:t>
             </w:r>
             <w:proofErr w:type="spellStart"/>
             <w:r>
+              <w:rPr>
+                <w:sz w:val="21"/>
+                <w:szCs w:val="21"/>
+              </w:rPr>
               <w:t>Liquibase</w:t>
             </w:r>
             <w:proofErr w:type="spellEnd"/>
             <w:r>
+              <w:rPr>
+                <w:sz w:val="21"/>
+                <w:szCs w:val="21"/>
+              </w:rPr>
               <w:t xml:space="preserve">, </w:t>
             </w:r>
             <w:proofErr w:type="spellStart"/>
             <w:r>
+              <w:rPr>
+                <w:sz w:val="21"/>
+                <w:szCs w:val="21"/>
+              </w:rPr>
               <w:t>HandlebarsJS</w:t>
             </w:r>
             <w:proofErr w:type="spellEnd"/>
             <w:r>
+              <w:rPr>
+                <w:sz w:val="21"/>
+                <w:szCs w:val="21"/>
+              </w:rPr>
               <w:t>, HTML, CSS</w:t>
             </w:r>
             <w:r>
+              <w:rPr>
+                <w:sz w:val="21"/>
+                <w:szCs w:val="21"/>
+              </w:rPr>
               <w:t>.</w:t>
             </w:r>
           </w:p>
@@ -1347,7 +1991,17 @@
             <w:tcW w:w="1440" w:type="dxa"/>
           </w:tcPr>
           <w:p>
-            <w:r>
+            <w:pPr>
+              <w:rPr>
+                <w:sz w:val="21"/>
+                <w:szCs w:val="21"/>
+              </w:rPr>
+            </w:pPr>
+            <w:r>
+              <w:rPr>
+                <w:sz w:val="21"/>
+                <w:szCs w:val="21"/>
+              </w:rPr>
               <w:t>Familiar with</w:t>
             </w:r>
           </w:p>
@@ -1360,7 +2014,17 @@
             </w:tcBorders>
           </w:tcPr>
           <w:p>
-            <w:r>
+            <w:pPr>
+              <w:rPr>
+                <w:sz w:val="21"/>
+                <w:szCs w:val="21"/>
+              </w:rPr>
+            </w:pPr>
+            <w:r>
+              <w:rPr>
+                <w:sz w:val="21"/>
+                <w:szCs w:val="21"/>
+              </w:rPr>
               <w:t>:</w:t>
             </w:r>
           </w:p>
@@ -1373,48 +2037,104 @@
           <w:p>
             <w:pPr>
               <w:jc w:val="both"/>
-            </w:pPr>
-            <w:r>
+              <w:rPr>
+                <w:sz w:val="21"/>
+                <w:szCs w:val="21"/>
+              </w:rPr>
+            </w:pPr>
+            <w:r>
+              <w:rPr>
+                <w:sz w:val="21"/>
+                <w:szCs w:val="21"/>
+              </w:rPr>
               <w:t xml:space="preserve">Scala, </w:t>
             </w:r>
             <w:r>
+              <w:rPr>
+                <w:sz w:val="21"/>
+                <w:szCs w:val="21"/>
+              </w:rPr>
               <w:t>Hadoop, MapReduce, Cloudera CDP and</w:t>
             </w:r>
             <w:r>
+              <w:rPr>
+                <w:sz w:val="21"/>
+                <w:szCs w:val="21"/>
+              </w:rPr>
               <w:t xml:space="preserve"> CDH,</w:t>
             </w:r>
             <w:r>
+              <w:rPr>
+                <w:sz w:val="21"/>
+                <w:szCs w:val="21"/>
+              </w:rPr>
               <w:t xml:space="preserve"> Ranger,</w:t>
             </w:r>
             <w:r>
+              <w:rPr>
+                <w:sz w:val="21"/>
+                <w:szCs w:val="21"/>
+              </w:rPr>
               <w:t xml:space="preserve"> Hive,</w:t>
             </w:r>
             <w:r>
+              <w:rPr>
+                <w:sz w:val="21"/>
+                <w:szCs w:val="21"/>
+              </w:rPr>
               <w:t xml:space="preserve"> Azure (App, VM, ADLS, </w:t>
             </w:r>
             <w:proofErr w:type="spellStart"/>
             <w:r>
+              <w:rPr>
+                <w:sz w:val="21"/>
+                <w:szCs w:val="21"/>
+              </w:rPr>
               <w:t>Databricks</w:t>
             </w:r>
             <w:proofErr w:type="spellEnd"/>
             <w:r>
+              <w:rPr>
+                <w:sz w:val="21"/>
+                <w:szCs w:val="21"/>
+              </w:rPr>
               <w:t>), AWS (EC2, S3, RDS),</w:t>
             </w:r>
             <w:r>
+              <w:rPr>
+                <w:sz w:val="21"/>
+                <w:szCs w:val="21"/>
+              </w:rPr>
               <w:t xml:space="preserve"> Angular</w:t>
             </w:r>
             <w:r>
+              <w:rPr>
+                <w:sz w:val="21"/>
+                <w:szCs w:val="21"/>
+              </w:rPr>
               <w:t>, JavaScript, MySQL</w:t>
             </w:r>
             <w:r>
+              <w:rPr>
+                <w:sz w:val="21"/>
+                <w:szCs w:val="21"/>
+              </w:rPr>
               <w:t xml:space="preserve">, </w:t>
             </w:r>
             <w:proofErr w:type="spellStart"/>
             <w:r>
+              <w:rPr>
+                <w:sz w:val="21"/>
+                <w:szCs w:val="21"/>
+              </w:rPr>
               <w:t>ElasticSearch</w:t>
             </w:r>
             <w:proofErr w:type="spellEnd"/>
             <w:r>
+              <w:rPr>
+                <w:sz w:val="21"/>
+                <w:szCs w:val="21"/>
+              </w:rPr>
               <w:t>.</w:t>
             </w:r>
           </w:p>
@@ -1432,7 +2152,7 @@
           <w:p>
             <w:pPr>
               <w:rPr>
-                <w:sz w:val="4"/>
+                <w:sz w:val="2"/>
               </w:rPr>
             </w:pPr>
           </w:p>
@@ -1497,26 +2217,67 @@
                 <w:ilvl w:val="0"/>
                 <w:numId w:val="7"/>
               </w:numPr>
-              <w:ind w:left="342" w:hanging="270"/>
-            </w:pPr>
-            <w:r>
+              <w:ind w:left="252" w:hanging="270"/>
+              <w:rPr>
+                <w:sz w:val="21"/>
+                <w:szCs w:val="21"/>
+              </w:rPr>
+            </w:pPr>
+            <w:r>
+              <w:rPr>
+                <w:sz w:val="21"/>
+                <w:szCs w:val="21"/>
+              </w:rPr>
               <w:t xml:space="preserve">Received Infosys </w:t>
             </w:r>
             <w:proofErr w:type="spellStart"/>
             <w:r>
+              <w:rPr>
+                <w:sz w:val="21"/>
+                <w:szCs w:val="21"/>
+              </w:rPr>
               <w:t>InstaAward</w:t>
             </w:r>
             <w:proofErr w:type="spellEnd"/>
             <w:r>
+              <w:rPr>
+                <w:sz w:val="21"/>
+                <w:szCs w:val="21"/>
+              </w:rPr>
               <w:t xml:space="preserve"> for the contributions made while integrating </w:t>
             </w:r>
             <w:proofErr w:type="spellStart"/>
             <w:r>
+              <w:rPr>
+                <w:sz w:val="21"/>
+                <w:szCs w:val="21"/>
+              </w:rPr>
               <w:t>HashiCorp</w:t>
             </w:r>
             <w:proofErr w:type="spellEnd"/>
             <w:r>
+              <w:rPr>
+                <w:sz w:val="21"/>
+                <w:szCs w:val="21"/>
+              </w:rPr>
               <w:t xml:space="preserve"> Vault with Arena.</w:t>
+            </w:r>
+          </w:p>
+          <w:p>
+            <w:pPr>
+              <w:pStyle w:val="ListParagraph"/>
+              <w:numPr>
+                <w:ilvl w:val="0"/>
+                <w:numId w:val="7"/>
+              </w:numPr>
+              <w:ind w:left="252" w:hanging="270"/>
+            </w:pPr>
+            <w:r>
+              <w:rPr>
+                <w:sz w:val="21"/>
+                <w:szCs w:val="21"/>
+              </w:rPr>
+              <w:t>Won the Best Performing Scrum Team Award at Zaloni on Nov 2021 for team “Protean”.</w:t>
             </w:r>
           </w:p>
         </w:tc>
@@ -1591,25 +2352,28 @@
                 <w:ilvl w:val="0"/>
                 <w:numId w:val="5"/>
               </w:numPr>
-              <w:ind w:left="337" w:hanging="270"/>
-              <w:rPr>
-                <w:szCs w:val="21"/>
-              </w:rPr>
-            </w:pPr>
-            <w:r>
-              <w:rPr>
+              <w:ind w:left="252" w:hanging="252"/>
+              <w:rPr>
+                <w:szCs w:val="21"/>
+              </w:rPr>
+            </w:pPr>
+            <w:r>
+              <w:rPr>
+                <w:sz w:val="20"/>
                 <w:szCs w:val="21"/>
               </w:rPr>
               <w:t>MCA</w:t>
             </w:r>
             <w:r>
               <w:rPr>
+                <w:sz w:val="20"/>
                 <w:szCs w:val="21"/>
               </w:rPr>
               <w:t xml:space="preserve"> from NERIM Group of Institutions under Dibrugarh University in 2019 with 69.76 %</w:t>
             </w:r>
             <w:r>
               <w:rPr>
+                <w:sz w:val="20"/>
                 <w:szCs w:val="21"/>
               </w:rPr>
               <w:t>.</w:t>
@@ -1624,12 +2388,10 @@
           <w:sz w:val="6"/>
         </w:rPr>
       </w:pPr>
-      <w:bookmarkStart w:id="0" w:name="_GoBack"/>
-      <w:bookmarkEnd w:id="0"/>
     </w:p>
     <w:sectPr>
       <w:pgSz w:w="11907" w:h="16839" w:code="9"/>
-      <w:pgMar w:top="792" w:right="792" w:bottom="792" w:left="792" w:header="720" w:footer="720" w:gutter="0"/>
+      <w:pgMar w:top="576" w:right="576" w:bottom="576" w:left="576" w:header="720" w:footer="720" w:gutter="0"/>
       <w:cols w:space="720"/>
       <w:docGrid w:linePitch="360"/>
     </w:sectPr>

</xml_diff>

<commit_message>
removed github link. added linkedin link
</commit_message>
<xml_diff>
--- a/sse_post_infosys/Samim_Aftab_Ahmed-SSE-CV.docx
+++ b/sse_post_infosys/Samim_Aftab_Ahmed-SSE-CV.docx
@@ -21,9 +21,9 @@
         <w:gridCol w:w="1440"/>
         <w:gridCol w:w="275"/>
         <w:gridCol w:w="1345"/>
-        <w:gridCol w:w="1890"/>
-        <w:gridCol w:w="1929"/>
-        <w:gridCol w:w="501"/>
+        <w:gridCol w:w="1620"/>
+        <w:gridCol w:w="1980"/>
+        <w:gridCol w:w="720"/>
         <w:gridCol w:w="2943"/>
       </w:tblGrid>
       <w:tr>
@@ -75,7 +75,7 @@
         </w:tc>
         <w:tc>
           <w:tcPr>
-            <w:tcW w:w="1890" w:type="dxa"/>
+            <w:tcW w:w="1620" w:type="dxa"/>
             <w:tcBorders>
               <w:right w:val="single" w:sz="8" w:space="0" w:color="auto"/>
             </w:tcBorders>
@@ -91,7 +91,7 @@
         </w:tc>
         <w:tc>
           <w:tcPr>
-            <w:tcW w:w="1929" w:type="dxa"/>
+            <w:tcW w:w="1980" w:type="dxa"/>
             <w:tcBorders>
               <w:left w:val="single" w:sz="8" w:space="0" w:color="auto"/>
               <w:right w:val="single" w:sz="8" w:space="0" w:color="auto"/>
@@ -108,7 +108,7 @@
         </w:tc>
         <w:tc>
           <w:tcPr>
-            <w:tcW w:w="3444" w:type="dxa"/>
+            <w:tcW w:w="3663" w:type="dxa"/>
             <w:gridSpan w:val="2"/>
             <w:tcBorders>
               <w:left w:val="single" w:sz="8" w:space="0" w:color="auto"/>
@@ -119,8 +119,16 @@
               <w:jc w:val="right"/>
             </w:pPr>
             <w:r>
-              <w:t>https://samimaftabahmed.github.io</w:t>
-            </w:r>
+              <w:t>li</w:t>
+            </w:r>
+            <w:r>
+              <w:t>nkedin.com/in/</w:t>
+            </w:r>
+            <w:proofErr w:type="spellStart"/>
+            <w:r>
+              <w:t>samim-aftab-ahmed</w:t>
+            </w:r>
+            <w:proofErr w:type="spellEnd"/>
           </w:p>
         </w:tc>
       </w:tr>
@@ -343,16 +351,7 @@
                 <w:sz w:val="21"/>
                 <w:szCs w:val="21"/>
               </w:rPr>
-              <w:t>Developed th</w:t>
-            </w:r>
-            <w:bookmarkStart w:id="0" w:name="_GoBack"/>
-            <w:bookmarkEnd w:id="0"/>
-            <w:r>
-              <w:rPr>
-                <w:sz w:val="21"/>
-                <w:szCs w:val="21"/>
-              </w:rPr>
-              <w:t xml:space="preserve">e core services for secure secrets </w:t>
+              <w:t xml:space="preserve">Developed the core services for secure secrets </w:t>
             </w:r>
             <w:r>
               <w:rPr>
@@ -1917,14 +1916,14 @@
                 <w:sz w:val="21"/>
                 <w:szCs w:val="21"/>
               </w:rPr>
-              <w:t xml:space="preserve"> Vault, </w:t>
-            </w:r>
-            <w:r>
-              <w:rPr>
-                <w:sz w:val="21"/>
-                <w:szCs w:val="21"/>
-              </w:rPr>
-              <w:t xml:space="preserve">Apache Spark, </w:t>
+              <w:t xml:space="preserve"> Vault</w:t>
+            </w:r>
+            <w:r>
+              <w:rPr>
+                <w:sz w:val="21"/>
+                <w:szCs w:val="21"/>
+              </w:rPr>
+              <w:t xml:space="preserve">, </w:t>
             </w:r>
             <w:r>
               <w:rPr>
@@ -2047,7 +2046,14 @@
                 <w:sz w:val="21"/>
                 <w:szCs w:val="21"/>
               </w:rPr>
-              <w:t xml:space="preserve">Scala, </w:t>
+              <w:t>Apache Spark</w:t>
+            </w:r>
+            <w:r>
+              <w:rPr>
+                <w:sz w:val="21"/>
+                <w:szCs w:val="21"/>
+              </w:rPr>
+              <w:t xml:space="preserve">, </w:t>
             </w:r>
             <w:r>
               <w:rPr>
@@ -2239,6 +2245,15 @@
               <w:t>InstaAward</w:t>
             </w:r>
             <w:proofErr w:type="spellEnd"/>
+            <w:r>
+              <w:rPr>
+                <w:sz w:val="21"/>
+                <w:szCs w:val="21"/>
+              </w:rPr>
+              <w:t xml:space="preserve"> Feb’24,</w:t>
+            </w:r>
+            <w:bookmarkStart w:id="0" w:name="_GoBack"/>
+            <w:bookmarkEnd w:id="0"/>
             <w:r>
               <w:rPr>
                 <w:sz w:val="21"/>

</xml_diff>